<commit_message>
Inclussion of a spotlight(not in correct position)+More text
</commit_message>
<xml_diff>
--- a/Branch/Document_to_present/Interactive_Graphics.docx
+++ b/Branch/Document_to_present/Interactive_Graphics.docx
@@ -13,7 +13,11 @@
           <w:docPartUnique/>
         </w:docPartObj>
       </w:sdtPr>
-      <w:sdtEndPr/>
+      <w:sdtEndPr>
+        <w:rPr>
+          <w:rFonts w:ascii="Times New Roman" w:hAnsi="Times New Roman"/>
+        </w:rPr>
+      </w:sdtEndPr>
       <w:sdtContent>
         <w:p>
           <w:pPr>
@@ -3706,25 +3710,7 @@
                                         <w:sz w:val="26"/>
                                         <w:szCs w:val="26"/>
                                       </w:rPr>
-                                      <w:t xml:space="preserve">a </w:t>
-                                    </w:r>
-                                    <w:proofErr w:type="spellStart"/>
-                                    <w:r>
-                                      <w:rPr>
-                                        <w:color w:val="5B9BD5" w:themeColor="accent1"/>
-                                        <w:sz w:val="26"/>
-                                        <w:szCs w:val="26"/>
-                                      </w:rPr>
-                                      <w:t>Carasco</w:t>
-                                    </w:r>
-                                    <w:proofErr w:type="spellEnd"/>
-                                    <w:r>
-                                      <w:rPr>
-                                        <w:color w:val="5B9BD5" w:themeColor="accent1"/>
-                                        <w:sz w:val="26"/>
-                                        <w:szCs w:val="26"/>
-                                      </w:rPr>
-                                      <w:t xml:space="preserve"> &amp; Kyriakos Lite</w:t>
+                                      <w:t>a Carasco &amp; Kyriakos Lite</w:t>
                                     </w:r>
                                   </w:sdtContent>
                                 </w:sdt>
@@ -3833,25 +3819,7 @@
                                   <w:sz w:val="26"/>
                                   <w:szCs w:val="26"/>
                                 </w:rPr>
-                                <w:t xml:space="preserve">a </w:t>
-                              </w:r>
-                              <w:proofErr w:type="spellStart"/>
-                              <w:r>
-                                <w:rPr>
-                                  <w:color w:val="5B9BD5" w:themeColor="accent1"/>
-                                  <w:sz w:val="26"/>
-                                  <w:szCs w:val="26"/>
-                                </w:rPr>
-                                <w:t>Carasco</w:t>
-                              </w:r>
-                              <w:proofErr w:type="spellEnd"/>
-                              <w:r>
-                                <w:rPr>
-                                  <w:color w:val="5B9BD5" w:themeColor="accent1"/>
-                                  <w:sz w:val="26"/>
-                                  <w:szCs w:val="26"/>
-                                </w:rPr>
-                                <w:t xml:space="preserve"> &amp; Kyriakos Lite</w:t>
+                                <w:t>a Carasco &amp; Kyriakos Lite</w:t>
                               </w:r>
                             </w:sdtContent>
                           </w:sdt>
@@ -4174,6 +4142,7 @@
       </w:sdtPr>
       <w:sdtEndPr>
         <w:rPr>
+          <w:rFonts w:ascii="Times New Roman" w:hAnsi="Times New Roman"/>
           <w:b/>
           <w:bCs/>
           <w:noProof/>
@@ -5516,14 +5485,27 @@
       <w:r>
         <w:t xml:space="preserve">Figure </w:t>
       </w:r>
-      <w:fldSimple w:instr=" SEQ Figure \* ARABIC ">
-        <w:r>
-          <w:rPr>
-            <w:noProof/>
-          </w:rPr>
-          <w:t>1</w:t>
-        </w:r>
-      </w:fldSimple>
+      <w:r>
+        <w:fldChar w:fldCharType="begin"/>
+      </w:r>
+      <w:r>
+        <w:instrText xml:space="preserve"> SEQ Figure \* ARABIC </w:instrText>
+      </w:r>
+      <w:r>
+        <w:fldChar w:fldCharType="separate"/>
+      </w:r>
+      <w:r>
+        <w:rPr>
+          <w:noProof/>
+        </w:rPr>
+        <w:t>1</w:t>
+      </w:r>
+      <w:r>
+        <w:rPr>
+          <w:noProof/>
+        </w:rPr>
+        <w:fldChar w:fldCharType="end"/>
+      </w:r>
       <w:bookmarkEnd w:id="1"/>
       <w:r>
         <w:t>Polygonal Adventure Starting Interface</w:t>
@@ -5561,6 +5543,7 @@
           <w:id w:val="-151299115"/>
           <w:citation/>
         </w:sdtPr>
+        <w:sdtEndPr/>
         <w:sdtContent>
           <w:r>
             <w:fldChar w:fldCharType="begin"/>
@@ -5640,14 +5623,27 @@
       <w:r>
         <w:t xml:space="preserve">Figure </w:t>
       </w:r>
-      <w:fldSimple w:instr=" SEQ Figure \* ARABIC ">
-        <w:r>
-          <w:rPr>
-            <w:noProof/>
-          </w:rPr>
-          <w:t>2</w:t>
-        </w:r>
-      </w:fldSimple>
+      <w:r>
+        <w:fldChar w:fldCharType="begin"/>
+      </w:r>
+      <w:r>
+        <w:instrText xml:space="preserve"> SEQ Figure \* ARABIC </w:instrText>
+      </w:r>
+      <w:r>
+        <w:fldChar w:fldCharType="separate"/>
+      </w:r>
+      <w:r>
+        <w:rPr>
+          <w:noProof/>
+        </w:rPr>
+        <w:t>2</w:t>
+      </w:r>
+      <w:r>
+        <w:rPr>
+          <w:noProof/>
+        </w:rPr>
+        <w:fldChar w:fldCharType="end"/>
+      </w:r>
       <w:r>
         <w:t>Polygonal Island</w:t>
       </w:r>
@@ -5664,6 +5660,7 @@
       </w:pPr>
       <w:bookmarkStart w:id="4" w:name="_Toc490412836"/>
       <w:r>
+        <w:lastRenderedPageBreak/>
         <w:t>The main character</w:t>
       </w:r>
       <w:bookmarkEnd w:id="4"/>
@@ -5742,14 +5739,27 @@
       <w:r>
         <w:t xml:space="preserve">Figure </w:t>
       </w:r>
-      <w:fldSimple w:instr=" SEQ Figure \* ARABIC ">
-        <w:r>
-          <w:rPr>
-            <w:noProof/>
-          </w:rPr>
-          <w:t>3</w:t>
-        </w:r>
-      </w:fldSimple>
+      <w:r>
+        <w:fldChar w:fldCharType="begin"/>
+      </w:r>
+      <w:r>
+        <w:instrText xml:space="preserve"> SEQ Figure \* ARABIC </w:instrText>
+      </w:r>
+      <w:r>
+        <w:fldChar w:fldCharType="separate"/>
+      </w:r>
+      <w:r>
+        <w:rPr>
+          <w:noProof/>
+        </w:rPr>
+        <w:t>3</w:t>
+      </w:r>
+      <w:r>
+        <w:rPr>
+          <w:noProof/>
+        </w:rPr>
+        <w:fldChar w:fldCharType="end"/>
+      </w:r>
       <w:r>
         <w:t>Main Character</w:t>
       </w:r>
@@ -5976,14 +5986,27 @@
             <w:r>
               <w:t xml:space="preserve">Figure </w:t>
             </w:r>
-            <w:fldSimple w:instr=" SEQ Figure \* ARABIC ">
-              <w:r>
-                <w:rPr>
-                  <w:noProof/>
-                </w:rPr>
-                <w:t>4</w:t>
-              </w:r>
-            </w:fldSimple>
+            <w:r>
+              <w:fldChar w:fldCharType="begin"/>
+            </w:r>
+            <w:r>
+              <w:instrText xml:space="preserve"> SEQ Figure \* ARABIC </w:instrText>
+            </w:r>
+            <w:r>
+              <w:fldChar w:fldCharType="separate"/>
+            </w:r>
+            <w:r>
+              <w:rPr>
+                <w:noProof/>
+              </w:rPr>
+              <w:t>4</w:t>
+            </w:r>
+            <w:r>
+              <w:rPr>
+                <w:noProof/>
+              </w:rPr>
+              <w:fldChar w:fldCharType="end"/>
+            </w:r>
             <w:r>
               <w:t>The Wolf in Blender Environment</w:t>
             </w:r>
@@ -6057,14 +6080,27 @@
             <w:r>
               <w:t xml:space="preserve">Figure </w:t>
             </w:r>
-            <w:fldSimple w:instr=" SEQ Figure \* ARABIC ">
-              <w:r>
-                <w:rPr>
-                  <w:noProof/>
-                </w:rPr>
-                <w:t>5</w:t>
-              </w:r>
-            </w:fldSimple>
+            <w:r>
+              <w:fldChar w:fldCharType="begin"/>
+            </w:r>
+            <w:r>
+              <w:instrText xml:space="preserve"> SEQ Figure \* ARABIC </w:instrText>
+            </w:r>
+            <w:r>
+              <w:fldChar w:fldCharType="separate"/>
+            </w:r>
+            <w:r>
+              <w:rPr>
+                <w:noProof/>
+              </w:rPr>
+              <w:t>5</w:t>
+            </w:r>
+            <w:r>
+              <w:rPr>
+                <w:noProof/>
+              </w:rPr>
+              <w:fldChar w:fldCharType="end"/>
+            </w:r>
             <w:r>
               <w:t xml:space="preserve">The </w:t>
             </w:r>
@@ -6140,14 +6176,27 @@
             <w:r>
               <w:t xml:space="preserve">Figure </w:t>
             </w:r>
-            <w:fldSimple w:instr=" SEQ Figure \* ARABIC ">
-              <w:r>
-                <w:rPr>
-                  <w:noProof/>
-                </w:rPr>
-                <w:t>6</w:t>
-              </w:r>
-            </w:fldSimple>
+            <w:r>
+              <w:fldChar w:fldCharType="begin"/>
+            </w:r>
+            <w:r>
+              <w:instrText xml:space="preserve"> SEQ Figure \* ARABIC </w:instrText>
+            </w:r>
+            <w:r>
+              <w:fldChar w:fldCharType="separate"/>
+            </w:r>
+            <w:r>
+              <w:rPr>
+                <w:noProof/>
+              </w:rPr>
+              <w:t>6</w:t>
+            </w:r>
+            <w:r>
+              <w:rPr>
+                <w:noProof/>
+              </w:rPr>
+              <w:fldChar w:fldCharType="end"/>
+            </w:r>
             <w:r>
               <w:t xml:space="preserve">The </w:t>
             </w:r>
@@ -6270,14 +6319,27 @@
       <w:r>
         <w:t xml:space="preserve">Figure </w:t>
       </w:r>
-      <w:fldSimple w:instr=" SEQ Figure \* ARABIC ">
-        <w:r>
-          <w:rPr>
-            <w:noProof/>
-          </w:rPr>
-          <w:t>7</w:t>
-        </w:r>
-      </w:fldSimple>
+      <w:r>
+        <w:fldChar w:fldCharType="begin"/>
+      </w:r>
+      <w:r>
+        <w:instrText xml:space="preserve"> SEQ Figure \* ARABIC </w:instrText>
+      </w:r>
+      <w:r>
+        <w:fldChar w:fldCharType="separate"/>
+      </w:r>
+      <w:r>
+        <w:rPr>
+          <w:noProof/>
+        </w:rPr>
+        <w:t>7</w:t>
+      </w:r>
+      <w:r>
+        <w:rPr>
+          <w:noProof/>
+        </w:rPr>
+        <w:fldChar w:fldCharType="end"/>
+      </w:r>
       <w:r>
         <w:t>Starting Interface of Blender</w:t>
       </w:r>
@@ -6323,15 +6385,7 @@
         <w:t>I</w:t>
       </w:r>
       <w:r>
-        <w:t xml:space="preserve">s a lightweight cross-browser JavaScript library/API used to create and display animated 3D computer graphics on a Web browser. Three.js scripts may be used in conjunction with the HTML5 canvas element, SVG or </w:t>
-      </w:r>
-      <w:proofErr w:type="spellStart"/>
-      <w:r>
-        <w:t>WebGL</w:t>
-      </w:r>
-      <w:proofErr w:type="spellEnd"/>
-      <w:r>
-        <w:t>.</w:t>
+        <w:t>s a lightweight cross-browser JavaScript library/API used to create and display animated 3D computer graphics on a Web browser. Three.js scripts may be used in conjunction with the HTML5 canvas element, SVG or WebGL.</w:t>
       </w:r>
       <w:r>
         <w:rPr>
@@ -6343,26 +6397,13 @@
         <w:t xml:space="preserve"> </w:t>
       </w:r>
       <w:r>
-        <w:t xml:space="preserve">Three.js allows the creation of GPU-accelerated 3D animations using the JavaScript language as part of a website without relying on proprietary browser plugins. This is possible thanks to the advent of </w:t>
-      </w:r>
-      <w:proofErr w:type="spellStart"/>
-      <w:r>
-        <w:t>WebGL</w:t>
-      </w:r>
-      <w:proofErr w:type="spellEnd"/>
+        <w:t>Three.js allows the creation of GPU-accelerated 3D animations using the JavaScript language as part of a website without relying on proprietary browser plugins. This is possible thanks to the advent of WebGL</w:t>
+      </w:r>
       <w:r>
         <w:t xml:space="preserve">. </w:t>
       </w:r>
       <w:r>
-        <w:t xml:space="preserve">The library can render using Canvas, SVG and </w:t>
-      </w:r>
-      <w:proofErr w:type="spellStart"/>
-      <w:r>
-        <w:t>WebGL</w:t>
-      </w:r>
-      <w:proofErr w:type="spellEnd"/>
-      <w:r>
-        <w:t>.</w:t>
+        <w:t>The library can render using Canvas, SVG and WebGL.</w:t>
       </w:r>
     </w:p>
     <w:p/>
@@ -6391,13 +6432,127 @@
       <w:r>
         <w:t>Collision Detection</w:t>
       </w:r>
+      <w:bookmarkStart w:id="13" w:name="_Toc490412845"/>
       <w:bookmarkEnd w:id="12"/>
+    </w:p>
+    <w:p>
+      <w:r>
+        <w:t>The collision detection is very essential for a virtual environment such as a game</w:t>
+      </w:r>
+      <w:r>
+        <w:t xml:space="preserve"> because it provides the necessary realism by obeying the physical rules or our world. </w:t>
+      </w:r>
+    </w:p>
+    <w:p>
+      <w:r>
+        <w:t>For our case we assign give the moving meshes of ours an attribute collidable. To continue with, we also use Box3</w:t>
+      </w:r>
+      <w:r>
+        <w:t xml:space="preserve"> which is nothing more than a box or a cube in space and contains the mesh that is assigned to. Its purpose is to represent the minimum bounding space of an object.</w:t>
+      </w:r>
+      <w:r>
+        <w:t xml:space="preserve"> </w:t>
+      </w:r>
+    </w:p>
+    <w:p>
+      <w:pPr>
+        <w:keepNext/>
+        <w:jc w:val="center"/>
+      </w:pPr>
+      <w:r>
+        <w:rPr>
+          <w:noProof/>
+        </w:rPr>
+        <w:drawing>
+          <wp:inline distT="0" distB="0" distL="0" distR="0" wp14:anchorId="7F30CAD8" wp14:editId="0DE2C578">
+            <wp:extent cx="1800225" cy="1483315"/>
+            <wp:effectExtent l="0" t="0" r="0" b="3175"/>
+            <wp:docPr id="44" name="Picture 44"/>
+            <wp:cNvGraphicFramePr>
+              <a:graphicFrameLocks xmlns:a="http://schemas.openxmlformats.org/drawingml/2006/main" noChangeAspect="1"/>
+            </wp:cNvGraphicFramePr>
+            <a:graphic xmlns:a="http://schemas.openxmlformats.org/drawingml/2006/main">
+              <a:graphicData uri="http://schemas.openxmlformats.org/drawingml/2006/picture">
+                <pic:pic xmlns:pic="http://schemas.openxmlformats.org/drawingml/2006/picture">
+                  <pic:nvPicPr>
+                    <pic:cNvPr id="1" name=""/>
+                    <pic:cNvPicPr/>
+                  </pic:nvPicPr>
+                  <pic:blipFill>
+                    <a:blip r:embed="rId15"/>
+                    <a:stretch>
+                      <a:fillRect/>
+                    </a:stretch>
+                  </pic:blipFill>
+                  <pic:spPr>
+                    <a:xfrm>
+                      <a:off x="0" y="0"/>
+                      <a:ext cx="1813682" cy="1494403"/>
+                    </a:xfrm>
+                    <a:prstGeom prst="rect">
+                      <a:avLst/>
+                    </a:prstGeom>
+                  </pic:spPr>
+                </pic:pic>
+              </a:graphicData>
+            </a:graphic>
+          </wp:inline>
+        </w:drawing>
+      </w:r>
+    </w:p>
+    <w:p>
+      <w:pPr>
+        <w:pStyle w:val="Caption"/>
+        <w:jc w:val="center"/>
+      </w:pPr>
+      <w:r>
+        <w:t xml:space="preserve">Figure </w:t>
+      </w:r>
+      <w:r>
+        <w:fldChar w:fldCharType="begin"/>
+      </w:r>
+      <w:r>
+        <w:instrText xml:space="preserve"> SEQ Figure \* ARABIC </w:instrText>
+      </w:r>
+      <w:r>
+        <w:fldChar w:fldCharType="separate"/>
+      </w:r>
+      <w:r>
+        <w:rPr>
+          <w:noProof/>
+        </w:rPr>
+        <w:t>8</w:t>
+      </w:r>
+      <w:r>
+        <w:fldChar w:fldCharType="end"/>
+      </w:r>
+      <w:r>
+        <w:t>The bounding box can be visualized with yellow color.</w:t>
+      </w:r>
+    </w:p>
+    <w:p>
+      <w:r>
+        <w:t>So, i</w:t>
+      </w:r>
+      <w:r>
+        <w:t xml:space="preserve">n order for the characters not to fall of the island or in the river planes without </w:t>
+      </w:r>
+      <w:r>
+        <w:t>material (</w:t>
+      </w:r>
+      <w:r>
+        <w:t xml:space="preserve">which makes them invisible) are added to the environment with bounding box attribute. </w:t>
+      </w:r>
+      <w:r>
+        <w:t>If the angle between a vertex of the moving character and the normal of the plane is less that 0</w:t>
+      </w:r>
+      <w:bookmarkStart w:id="14" w:name="_GoBack"/>
+      <w:bookmarkEnd w:id="14"/>
     </w:p>
     <w:p>
       <w:pPr>
         <w:pStyle w:val="Heading2"/>
       </w:pPr>
-      <w:bookmarkStart w:id="13" w:name="_Toc490412845"/>
       <w:r>
         <w:t>The translation and rotation mechanism</w:t>
       </w:r>
@@ -6436,7 +6591,7 @@
                     <pic:cNvPicPr/>
                   </pic:nvPicPr>
                   <pic:blipFill>
-                    <a:blip r:embed="rId15"/>
+                    <a:blip r:embed="rId16"/>
                     <a:stretch>
                       <a:fillRect/>
                     </a:stretch>
@@ -6465,21 +6620,29 @@
       <w:r>
         <w:t xml:space="preserve">Figure </w:t>
       </w:r>
-      <w:fldSimple w:instr=" SEQ Figure \* ARABIC ">
-        <w:r>
-          <w:rPr>
-            <w:noProof/>
-          </w:rPr>
-          <w:t>8</w:t>
-        </w:r>
-      </w:fldSimple>
-      <w:proofErr w:type="gramStart"/>
-      <w:r>
-        <w:t>The</w:t>
-      </w:r>
-      <w:proofErr w:type="gramEnd"/>
-      <w:r>
-        <w:t xml:space="preserve"> translation rotation mechanism</w:t>
+      <w:r>
+        <w:fldChar w:fldCharType="begin"/>
+      </w:r>
+      <w:r>
+        <w:instrText xml:space="preserve"> SEQ Figure \* ARABIC </w:instrText>
+      </w:r>
+      <w:r>
+        <w:fldChar w:fldCharType="separate"/>
+      </w:r>
+      <w:r>
+        <w:rPr>
+          <w:noProof/>
+        </w:rPr>
+        <w:t>9</w:t>
+      </w:r>
+      <w:r>
+        <w:rPr>
+          <w:noProof/>
+        </w:rPr>
+        <w:fldChar w:fldCharType="end"/>
+      </w:r>
+      <w:r>
+        <w:t>The translation rotation mechanism</w:t>
       </w:r>
     </w:p>
     <w:p>
@@ -6498,42 +6661,31 @@
       <w:pPr>
         <w:pStyle w:val="Heading2"/>
       </w:pPr>
-      <w:bookmarkStart w:id="14" w:name="_Toc490412846"/>
+      <w:bookmarkStart w:id="15" w:name="_Toc490412846"/>
       <w:r>
         <w:t>The follow mechanism</w:t>
       </w:r>
-      <w:bookmarkEnd w:id="14"/>
+      <w:bookmarkEnd w:id="15"/>
     </w:p>
     <w:p>
       <w:r>
-        <w:t xml:space="preserve">The follow mechanism, exists in the eventListener.js file and works in a very comprehendible way. When one of the </w:t>
-      </w:r>
-      <w:proofErr w:type="spellStart"/>
-      <w:r>
-        <w:t>z</w:t>
-      </w:r>
-      <w:proofErr w:type="gramStart"/>
-      <w:r>
-        <w:t>,x,c</w:t>
-      </w:r>
-      <w:proofErr w:type="spellEnd"/>
-      <w:proofErr w:type="gramEnd"/>
-      <w:r>
-        <w:t xml:space="preserve"> keyboard keys are pressed the </w:t>
+        <w:t xml:space="preserve">The follow mechanism, exists in the eventListener.js file and works in a very comprehendible way. When one of the z,x,c keyboard keys are pressed the </w:t>
       </w:r>
       <w:r>
         <w:t>“</w:t>
       </w:r>
-      <w:proofErr w:type="spellStart"/>
       <w:r>
         <w:t>calculateDistance</w:t>
       </w:r>
-      <w:proofErr w:type="spellEnd"/>
       <w:r>
         <w:t>”</w:t>
       </w:r>
       <w:r>
-        <w:t xml:space="preserve"> function is called which measures the distance between the main character and the character that corresponds to every key. If the distance is smaller than a certain threshold then the selected character is assigned an exact distance from the main character and follows him whenever he goes.</w:t>
+        <w:t xml:space="preserve"> function is called which measures the distance between the main </w:t>
+      </w:r>
+      <w:r>
+        <w:lastRenderedPageBreak/>
+        <w:t>character and the character that corresponds to every key. If the distance is smaller than a certain threshold then the selected character is assigned an exact distance from the main character and follows him whenever he goes.</w:t>
       </w:r>
     </w:p>
     <w:p>
@@ -6561,7 +6713,7 @@
                     <pic:cNvPicPr/>
                   </pic:nvPicPr>
                   <pic:blipFill>
-                    <a:blip r:embed="rId16"/>
+                    <a:blip r:embed="rId17"/>
                     <a:stretch>
                       <a:fillRect/>
                     </a:stretch>
@@ -6590,22 +6742,30 @@
       <w:r>
         <w:t xml:space="preserve">Figure </w:t>
       </w:r>
-      <w:fldSimple w:instr=" SEQ Figure \* ARABIC ">
-        <w:r>
-          <w:rPr>
-            <w:noProof/>
-          </w:rPr>
-          <w:t>9</w:t>
-        </w:r>
-      </w:fldSimple>
-      <w:r>
-        <w:t xml:space="preserve"> </w:t>
-      </w:r>
-      <w:proofErr w:type="gramStart"/>
-      <w:r>
-        <w:t>The</w:t>
-      </w:r>
-      <w:proofErr w:type="gramEnd"/>
+      <w:r>
+        <w:fldChar w:fldCharType="begin"/>
+      </w:r>
+      <w:r>
+        <w:instrText xml:space="preserve"> SEQ Figure \* ARABIC </w:instrText>
+      </w:r>
+      <w:r>
+        <w:fldChar w:fldCharType="separate"/>
+      </w:r>
+      <w:r>
+        <w:rPr>
+          <w:noProof/>
+        </w:rPr>
+        <w:t>10</w:t>
+      </w:r>
+      <w:r>
+        <w:rPr>
+          <w:noProof/>
+        </w:rPr>
+        <w:fldChar w:fldCharType="end"/>
+      </w:r>
+      <w:r>
+        <w:t xml:space="preserve"> The</w:t>
+      </w:r>
       <w:r>
         <w:t xml:space="preserve"> </w:t>
       </w:r>
@@ -6777,6 +6937,9 @@
             </m:e>
           </m:rad>
           <m:r>
+            <m:rPr>
+              <m:sty m:val="p"/>
+            </m:rPr>
             <w:br/>
           </m:r>
         </m:oMath>
@@ -6786,24 +6949,31 @@
       <w:pPr>
         <w:pStyle w:val="Heading2"/>
       </w:pPr>
-      <w:bookmarkStart w:id="15" w:name="_Toc490412847"/>
+      <w:bookmarkStart w:id="16" w:name="_Toc490412847"/>
       <w:r>
         <w:t>Background Environment</w:t>
       </w:r>
-      <w:bookmarkEnd w:id="15"/>
+      <w:bookmarkEnd w:id="16"/>
     </w:p>
     <w:p>
       <w:r>
         <w:t>In order to visualize the mainland into space we used a skybox as it’s</w:t>
       </w:r>
       <w:r>
-        <w:t xml:space="preserve"> called, which is nothing more than a box containing the mainland whose 6 faces are assigned desired texture. It is a very efficient and realist way to realize a 3D vast environment. The skybox textures were picked from </w:t>
+        <w:t xml:space="preserve"> called, which is nothing more than a box containing the mainland whose 6 faces are assigned </w:t>
+      </w:r>
+      <w:r>
+        <w:t xml:space="preserve">a </w:t>
+      </w:r>
+      <w:r>
+        <w:t xml:space="preserve">desired texture. It is a very efficient and realist way to realize a 3D vast environment. The skybox textures were picked from </w:t>
       </w:r>
       <w:sdt>
         <w:sdtPr>
           <w:id w:val="-1265610773"/>
           <w:citation/>
         </w:sdtPr>
+        <w:sdtEndPr/>
         <w:sdtContent>
           <w:r>
             <w:fldChar w:fldCharType="begin"/>
@@ -6837,12 +7007,11 @@
       <w:pPr>
         <w:pStyle w:val="Heading1"/>
       </w:pPr>
-      <w:bookmarkStart w:id="16" w:name="_Toc490412848"/>
-      <w:r>
-        <w:lastRenderedPageBreak/>
+      <w:bookmarkStart w:id="17" w:name="_Toc490412848"/>
+      <w:r>
         <w:t>Implemented interactions</w:t>
       </w:r>
-      <w:bookmarkEnd w:id="16"/>
+      <w:bookmarkEnd w:id="17"/>
     </w:p>
     <w:p>
       <w:r>
@@ -6946,7 +7115,7 @@
                           <pic:cNvPicPr/>
                         </pic:nvPicPr>
                         <pic:blipFill>
-                          <a:blip r:embed="rId17"/>
+                          <a:blip r:embed="rId18"/>
                           <a:stretch>
                             <a:fillRect/>
                           </a:stretch>
@@ -7090,7 +7259,7 @@
                           <pic:cNvPicPr/>
                         </pic:nvPicPr>
                         <pic:blipFill>
-                          <a:blip r:embed="rId18"/>
+                          <a:blip r:embed="rId19"/>
                           <a:stretch>
                             <a:fillRect/>
                           </a:stretch>
@@ -7147,14 +7316,27 @@
       <w:r>
         <w:t xml:space="preserve">Table </w:t>
       </w:r>
-      <w:fldSimple w:instr=" SEQ Table \* ARABIC ">
-        <w:r>
-          <w:rPr>
-            <w:noProof/>
-          </w:rPr>
-          <w:t>1</w:t>
-        </w:r>
-      </w:fldSimple>
+      <w:r>
+        <w:fldChar w:fldCharType="begin"/>
+      </w:r>
+      <w:r>
+        <w:instrText xml:space="preserve"> SEQ Table \* ARABIC </w:instrText>
+      </w:r>
+      <w:r>
+        <w:fldChar w:fldCharType="separate"/>
+      </w:r>
+      <w:r>
+        <w:rPr>
+          <w:noProof/>
+        </w:rPr>
+        <w:t>1</w:t>
+      </w:r>
+      <w:r>
+        <w:rPr>
+          <w:noProof/>
+        </w:rPr>
+        <w:fldChar w:fldCharType="end"/>
+      </w:r>
       <w:r>
         <w:t>Interaction Controls</w:t>
       </w:r>
@@ -7213,7 +7395,7 @@
                     <pic:cNvPicPr/>
                   </pic:nvPicPr>
                   <pic:blipFill>
-                    <a:blip r:embed="rId19"/>
+                    <a:blip r:embed="rId20"/>
                     <a:stretch>
                       <a:fillRect/>
                     </a:stretch>
@@ -7242,14 +7424,27 @@
       <w:r>
         <w:t xml:space="preserve">Figure </w:t>
       </w:r>
-      <w:fldSimple w:instr=" SEQ Figure \* ARABIC ">
-        <w:r>
-          <w:rPr>
-            <w:noProof/>
-          </w:rPr>
-          <w:t>10</w:t>
-        </w:r>
-      </w:fldSimple>
+      <w:r>
+        <w:fldChar w:fldCharType="begin"/>
+      </w:r>
+      <w:r>
+        <w:instrText xml:space="preserve"> SEQ Figure \* ARABIC </w:instrText>
+      </w:r>
+      <w:r>
+        <w:fldChar w:fldCharType="separate"/>
+      </w:r>
+      <w:r>
+        <w:rPr>
+          <w:noProof/>
+        </w:rPr>
+        <w:t>11</w:t>
+      </w:r>
+      <w:r>
+        <w:rPr>
+          <w:noProof/>
+        </w:rPr>
+        <w:fldChar w:fldCharType="end"/>
+      </w:r>
       <w:r>
         <w:t>Pop up box</w:t>
       </w:r>
@@ -7265,10 +7460,7 @@
     <w:p/>
     <w:p/>
     <w:p/>
-    <w:p>
-      <w:bookmarkStart w:id="17" w:name="_GoBack"/>
-      <w:bookmarkEnd w:id="17"/>
-    </w:p>
+    <w:p/>
     <w:bookmarkStart w:id="18" w:name="_Toc490412849" w:displacedByCustomXml="next"/>
     <w:sdt>
       <w:sdtPr>
@@ -7284,7 +7476,11 @@
           <w:docPartUnique/>
         </w:docPartObj>
       </w:sdtPr>
-      <w:sdtEndPr/>
+      <w:sdtEndPr>
+        <w:rPr>
+          <w:rFonts w:ascii="Times New Roman" w:hAnsi="Times New Roman"/>
+        </w:rPr>
+      </w:sdtEndPr>
       <w:sdtContent>
         <w:p>
           <w:pPr>
@@ -7389,7 +7585,7 @@
     </w:sdt>
     <w:p/>
     <w:sectPr>
-      <w:footerReference w:type="default" r:id="rId20"/>
+      <w:footerReference w:type="default" r:id="rId21"/>
       <w:pgSz w:w="12240" w:h="15840"/>
       <w:pgMar w:top="720" w:right="720" w:bottom="720" w:left="720" w:header="720" w:footer="720" w:gutter="0"/>
       <w:pgNumType w:start="1"/>
@@ -7902,6 +8098,10 @@
   <w:style w:type="paragraph" w:default="1" w:styleId="Normal">
     <w:name w:val="Normal"/>
     <w:qFormat/>
+    <w:rsid w:val="00E3449A"/>
+    <w:rPr>
+      <w:rFonts w:ascii="Times New Roman" w:hAnsi="Times New Roman"/>
+    </w:rPr>
   </w:style>
   <w:style w:type="paragraph" w:styleId="Heading1">
     <w:name w:val="heading 1"/>
@@ -7910,7 +8110,7 @@
     <w:link w:val="Heading1Char"/>
     <w:uiPriority w:val="9"/>
     <w:qFormat/>
-    <w:rsid w:val="0055671E"/>
+    <w:rsid w:val="00E3449A"/>
     <w:pPr>
       <w:keepNext/>
       <w:keepLines/>
@@ -7918,7 +8118,7 @@
       <w:outlineLvl w:val="0"/>
     </w:pPr>
     <w:rPr>
-      <w:rFonts w:asciiTheme="majorHAnsi" w:eastAsiaTheme="majorEastAsia" w:hAnsiTheme="majorHAnsi" w:cstheme="majorBidi"/>
+      <w:rFonts w:eastAsiaTheme="majorEastAsia" w:cstheme="majorBidi"/>
       <w:color w:val="2E74B5" w:themeColor="accent1" w:themeShade="BF"/>
       <w:sz w:val="32"/>
       <w:szCs w:val="32"/>
@@ -7932,7 +8132,7 @@
     <w:uiPriority w:val="9"/>
     <w:unhideWhenUsed/>
     <w:qFormat/>
-    <w:rsid w:val="00B20436"/>
+    <w:rsid w:val="00E3449A"/>
     <w:pPr>
       <w:keepNext/>
       <w:keepLines/>
@@ -7940,7 +8140,7 @@
       <w:outlineLvl w:val="1"/>
     </w:pPr>
     <w:rPr>
-      <w:rFonts w:asciiTheme="majorHAnsi" w:eastAsiaTheme="majorEastAsia" w:hAnsiTheme="majorHAnsi" w:cstheme="majorBidi"/>
+      <w:rFonts w:eastAsiaTheme="majorEastAsia" w:cstheme="majorBidi"/>
       <w:color w:val="2E74B5" w:themeColor="accent1" w:themeShade="BF"/>
       <w:sz w:val="26"/>
       <w:szCs w:val="26"/>
@@ -7954,7 +8154,7 @@
     <w:uiPriority w:val="9"/>
     <w:unhideWhenUsed/>
     <w:qFormat/>
-    <w:rsid w:val="00D90E7F"/>
+    <w:rsid w:val="00E3449A"/>
     <w:pPr>
       <w:keepNext/>
       <w:keepLines/>
@@ -7962,7 +8162,7 @@
       <w:outlineLvl w:val="2"/>
     </w:pPr>
     <w:rPr>
-      <w:rFonts w:asciiTheme="majorHAnsi" w:eastAsiaTheme="majorEastAsia" w:hAnsiTheme="majorHAnsi" w:cstheme="majorBidi"/>
+      <w:rFonts w:eastAsiaTheme="majorEastAsia" w:cstheme="majorBidi"/>
       <w:color w:val="1F4D78" w:themeColor="accent1" w:themeShade="7F"/>
       <w:sz w:val="24"/>
       <w:szCs w:val="24"/>
@@ -8023,9 +8223,9 @@
     <w:basedOn w:val="DefaultParagraphFont"/>
     <w:link w:val="Heading1"/>
     <w:uiPriority w:val="9"/>
-    <w:rsid w:val="0055671E"/>
+    <w:rsid w:val="00E3449A"/>
     <w:rPr>
-      <w:rFonts w:asciiTheme="majorHAnsi" w:eastAsiaTheme="majorEastAsia" w:hAnsiTheme="majorHAnsi" w:cstheme="majorBidi"/>
+      <w:rFonts w:ascii="Times New Roman" w:eastAsiaTheme="majorEastAsia" w:hAnsi="Times New Roman" w:cstheme="majorBidi"/>
       <w:color w:val="2E74B5" w:themeColor="accent1" w:themeShade="BF"/>
       <w:sz w:val="32"/>
       <w:szCs w:val="32"/>
@@ -8090,9 +8290,9 @@
     <w:basedOn w:val="DefaultParagraphFont"/>
     <w:link w:val="Heading2"/>
     <w:uiPriority w:val="9"/>
-    <w:rsid w:val="00B20436"/>
+    <w:rsid w:val="00E3449A"/>
     <w:rPr>
-      <w:rFonts w:asciiTheme="majorHAnsi" w:eastAsiaTheme="majorEastAsia" w:hAnsiTheme="majorHAnsi" w:cstheme="majorBidi"/>
+      <w:rFonts w:ascii="Times New Roman" w:eastAsiaTheme="majorEastAsia" w:hAnsi="Times New Roman" w:cstheme="majorBidi"/>
       <w:color w:val="2E74B5" w:themeColor="accent1" w:themeShade="BF"/>
       <w:sz w:val="26"/>
       <w:szCs w:val="26"/>
@@ -8135,9 +8335,9 @@
     <w:basedOn w:val="DefaultParagraphFont"/>
     <w:link w:val="Heading3"/>
     <w:uiPriority w:val="9"/>
-    <w:rsid w:val="00D90E7F"/>
+    <w:rsid w:val="00E3449A"/>
     <w:rPr>
-      <w:rFonts w:asciiTheme="majorHAnsi" w:eastAsiaTheme="majorEastAsia" w:hAnsiTheme="majorHAnsi" w:cstheme="majorBidi"/>
+      <w:rFonts w:ascii="Times New Roman" w:eastAsiaTheme="majorEastAsia" w:hAnsi="Times New Roman" w:cstheme="majorBidi"/>
       <w:color w:val="1F4D78" w:themeColor="accent1" w:themeShade="7F"/>
       <w:sz w:val="24"/>
       <w:szCs w:val="24"/>
@@ -8159,7 +8359,7 @@
     <w:unhideWhenUsed/>
     <w:rsid w:val="00C1258E"/>
     <w:rPr>
-      <w:rFonts w:ascii="Times New Roman" w:hAnsi="Times New Roman" w:cs="Times New Roman"/>
+      <w:rFonts w:cs="Times New Roman"/>
       <w:sz w:val="24"/>
       <w:szCs w:val="24"/>
     </w:rPr>
@@ -8232,530 +8432,6 @@
     </w:rPr>
   </w:style>
 </w:styles>
-</file>
-
-<file path=word/glossary/document.xml><?xml version="1.0" encoding="utf-8"?>
-<w:glossaryDocument xmlns:wpc="http://schemas.microsoft.com/office/word/2010/wordprocessingCanvas" xmlns:mc="http://schemas.openxmlformats.org/markup-compatibility/2006" xmlns:o="urn:schemas-microsoft-com:office:office" xmlns:r="http://schemas.openxmlformats.org/officeDocument/2006/relationships" xmlns:m="http://schemas.openxmlformats.org/officeDocument/2006/math" xmlns:v="urn:schemas-microsoft-com:vml" xmlns:wp14="http://schemas.microsoft.com/office/word/2010/wordprocessingDrawing" xmlns:wp="http://schemas.openxmlformats.org/drawingml/2006/wordprocessingDrawing" xmlns:w10="urn:schemas-microsoft-com:office:word" xmlns:w="http://schemas.openxmlformats.org/wordprocessingml/2006/main" xmlns:w14="http://schemas.microsoft.com/office/word/2010/wordml" xmlns:w15="http://schemas.microsoft.com/office/word/2012/wordml" xmlns:wpg="http://schemas.microsoft.com/office/word/2010/wordprocessingGroup" xmlns:wpi="http://schemas.microsoft.com/office/word/2010/wordprocessingInk" xmlns:wne="http://schemas.microsoft.com/office/word/2006/wordml" xmlns:wps="http://schemas.microsoft.com/office/word/2010/wordprocessingShape" mc:Ignorable="w14 w15 wp14"/>
-</file>
-
-<file path=word/glossary/fontTable.xml><?xml version="1.0" encoding="utf-8"?>
-<w:fonts xmlns:mc="http://schemas.openxmlformats.org/markup-compatibility/2006" xmlns:r="http://schemas.openxmlformats.org/officeDocument/2006/relationships" xmlns:w="http://schemas.openxmlformats.org/wordprocessingml/2006/main" xmlns:w14="http://schemas.microsoft.com/office/word/2010/wordml" xmlns:w15="http://schemas.microsoft.com/office/word/2012/wordml" mc:Ignorable="w14 w15">
-  <w:font w:name="Calibri">
-    <w:panose1 w:val="020F0502020204030204"/>
-    <w:charset w:val="A1"/>
-    <w:family w:val="swiss"/>
-    <w:pitch w:val="variable"/>
-    <w:sig w:usb0="E0002AFF" w:usb1="C000247B" w:usb2="00000009" w:usb3="00000000" w:csb0="000001FF" w:csb1="00000000"/>
-  </w:font>
-  <w:font w:name="Times New Roman">
-    <w:panose1 w:val="02020603050405020304"/>
-    <w:charset w:val="A1"/>
-    <w:family w:val="roman"/>
-    <w:pitch w:val="variable"/>
-    <w:sig w:usb0="E0002EFF" w:usb1="C000785B" w:usb2="00000009" w:usb3="00000000" w:csb0="000001FF" w:csb1="00000000"/>
-  </w:font>
-  <w:font w:name="Calibri Light">
-    <w:panose1 w:val="020F0302020204030204"/>
-    <w:charset w:val="A1"/>
-    <w:family w:val="swiss"/>
-    <w:pitch w:val="variable"/>
-    <w:sig w:usb0="E0002AFF" w:usb1="C000247B" w:usb2="00000009" w:usb3="00000000" w:csb0="000001FF" w:csb1="00000000"/>
-  </w:font>
-  <w:font w:name="Arial">
-    <w:panose1 w:val="020B0604020202020204"/>
-    <w:charset w:val="A1"/>
-    <w:family w:val="swiss"/>
-    <w:pitch w:val="variable"/>
-    <w:sig w:usb0="E0002EFF" w:usb1="C0007843" w:usb2="00000009" w:usb3="00000000" w:csb0="000001FF" w:csb1="00000000"/>
-  </w:font>
-  <w:font w:name="Cambria Math">
-    <w:panose1 w:val="02040503050406030204"/>
-    <w:charset w:val="A1"/>
-    <w:family w:val="roman"/>
-    <w:pitch w:val="variable"/>
-    <w:sig w:usb0="E00002FF" w:usb1="420024FF" w:usb2="00000000" w:usb3="00000000" w:csb0="0000019F" w:csb1="00000000"/>
-  </w:font>
-</w:fonts>
-</file>
-
-<file path=word/glossary/settings.xml><?xml version="1.0" encoding="utf-8"?>
-<w:settings xmlns:mc="http://schemas.openxmlformats.org/markup-compatibility/2006" xmlns:o="urn:schemas-microsoft-com:office:office" xmlns:r="http://schemas.openxmlformats.org/officeDocument/2006/relationships" xmlns:m="http://schemas.openxmlformats.org/officeDocument/2006/math" xmlns:v="urn:schemas-microsoft-com:vml" xmlns:w10="urn:schemas-microsoft-com:office:word" xmlns:w="http://schemas.openxmlformats.org/wordprocessingml/2006/main" xmlns:w14="http://schemas.microsoft.com/office/word/2010/wordml" xmlns:w15="http://schemas.microsoft.com/office/word/2012/wordml" xmlns:sl="http://schemas.openxmlformats.org/schemaLibrary/2006/main" mc:Ignorable="w14 w15">
-  <w:view w:val="normal"/>
-  <w:defaultTabStop w:val="720"/>
-  <w:characterSpacingControl w:val="doNotCompress"/>
-  <w:compat>
-    <w:useFELayout/>
-    <w:compatSetting w:name="compatibilityMode" w:uri="http://schemas.microsoft.com/office/word" w:val="15"/>
-    <w:compatSetting w:name="overrideTableStyleFontSizeAndJustification" w:uri="http://schemas.microsoft.com/office/word" w:val="1"/>
-    <w:compatSetting w:name="enableOpenTypeFeatures" w:uri="http://schemas.microsoft.com/office/word" w:val="1"/>
-    <w:compatSetting w:name="doNotFlipMirrorIndents" w:uri="http://schemas.microsoft.com/office/word" w:val="1"/>
-    <w:compatSetting w:name="differentiateMultirowTableHeaders" w:uri="http://schemas.microsoft.com/office/word" w:val="1"/>
-  </w:compat>
-  <w:rsids>
-    <w:rsidRoot w:val="00B20FDB"/>
-    <w:rsid w:val="0097217E"/>
-    <w:rsid w:val="00B20FDB"/>
-  </w:rsids>
-  <m:mathPr>
-    <m:mathFont m:val="Cambria Math"/>
-    <m:brkBin m:val="before"/>
-    <m:brkBinSub m:val="--"/>
-    <m:smallFrac m:val="0"/>
-    <m:dispDef/>
-    <m:lMargin m:val="0"/>
-    <m:rMargin m:val="0"/>
-    <m:defJc m:val="centerGroup"/>
-    <m:wrapIndent m:val="1440"/>
-    <m:intLim m:val="subSup"/>
-    <m:naryLim m:val="undOvr"/>
-  </m:mathPr>
-  <w:themeFontLang w:val="en-US"/>
-  <w:clrSchemeMapping w:bg1="light1" w:t1="dark1" w:bg2="light2" w:t2="dark2" w:accent1="accent1" w:accent2="accent2" w:accent3="accent3" w:accent4="accent4" w:accent5="accent5" w:accent6="accent6" w:hyperlink="hyperlink" w:followedHyperlink="followedHyperlink"/>
-  <w:decimalSymbol w:val="."/>
-  <w:listSeparator w:val=","/>
-  <w15:chartTrackingRefBased/>
-</w:settings>
-</file>
-
-<file path=word/glossary/styles.xml><?xml version="1.0" encoding="utf-8"?>
-<w:styles xmlns:mc="http://schemas.openxmlformats.org/markup-compatibility/2006" xmlns:r="http://schemas.openxmlformats.org/officeDocument/2006/relationships" xmlns:w="http://schemas.openxmlformats.org/wordprocessingml/2006/main" xmlns:w14="http://schemas.microsoft.com/office/word/2010/wordml" xmlns:w15="http://schemas.microsoft.com/office/word/2012/wordml" mc:Ignorable="w14 w15">
-  <w:docDefaults>
-    <w:rPrDefault>
-      <w:rPr>
-        <w:rFonts w:asciiTheme="minorHAnsi" w:eastAsiaTheme="minorEastAsia" w:hAnsiTheme="minorHAnsi" w:cstheme="minorBidi"/>
-        <w:sz w:val="22"/>
-        <w:szCs w:val="22"/>
-        <w:lang w:val="en-US" w:eastAsia="en-US" w:bidi="ar-SA"/>
-      </w:rPr>
-    </w:rPrDefault>
-    <w:pPrDefault>
-      <w:pPr>
-        <w:spacing w:after="160" w:line="259" w:lineRule="auto"/>
-      </w:pPr>
-    </w:pPrDefault>
-  </w:docDefaults>
-  <w:latentStyles w:defLockedState="0" w:defUIPriority="99" w:defSemiHidden="0" w:defUnhideWhenUsed="0" w:defQFormat="0" w:count="371">
-    <w:lsdException w:name="Normal" w:uiPriority="0" w:qFormat="1"/>
-    <w:lsdException w:name="heading 1" w:uiPriority="9" w:qFormat="1"/>
-    <w:lsdException w:name="heading 2" w:semiHidden="1" w:uiPriority="9" w:unhideWhenUsed="1" w:qFormat="1"/>
-    <w:lsdException w:name="heading 3" w:semiHidden="1" w:uiPriority="9" w:unhideWhenUsed="1" w:qFormat="1"/>
-    <w:lsdException w:name="heading 4" w:semiHidden="1" w:uiPriority="9" w:unhideWhenUsed="1" w:qFormat="1"/>
-    <w:lsdException w:name="heading 5" w:semiHidden="1" w:uiPriority="9" w:unhideWhenUsed="1" w:qFormat="1"/>
-    <w:lsdException w:name="heading 6" w:semiHidden="1" w:uiPriority="9" w:unhideWhenUsed="1" w:qFormat="1"/>
-    <w:lsdException w:name="heading 7" w:semiHidden="1" w:uiPriority="9" w:unhideWhenUsed="1" w:qFormat="1"/>
-    <w:lsdException w:name="heading 8" w:semiHidden="1" w:uiPriority="9" w:unhideWhenUsed="1" w:qFormat="1"/>
-    <w:lsdException w:name="heading 9" w:semiHidden="1" w:uiPriority="9" w:unhideWhenUsed="1" w:qFormat="1"/>
-    <w:lsdException w:name="index 1" w:semiHidden="1" w:unhideWhenUsed="1"/>
-    <w:lsdException w:name="index 2" w:semiHidden="1" w:unhideWhenUsed="1"/>
-    <w:lsdException w:name="index 3" w:semiHidden="1" w:unhideWhenUsed="1"/>
-    <w:lsdException w:name="index 4" w:semiHidden="1" w:unhideWhenUsed="1"/>
-    <w:lsdException w:name="index 5" w:semiHidden="1" w:unhideWhenUsed="1"/>
-    <w:lsdException w:name="index 6" w:semiHidden="1" w:unhideWhenUsed="1"/>
-    <w:lsdException w:name="index 7" w:semiHidden="1" w:unhideWhenUsed="1"/>
-    <w:lsdException w:name="index 8" w:semiHidden="1" w:unhideWhenUsed="1"/>
-    <w:lsdException w:name="index 9" w:semiHidden="1" w:unhideWhenUsed="1"/>
-    <w:lsdException w:name="toc 1" w:semiHidden="1" w:uiPriority="39" w:unhideWhenUsed="1"/>
-    <w:lsdException w:name="toc 2" w:semiHidden="1" w:uiPriority="39" w:unhideWhenUsed="1"/>
-    <w:lsdException w:name="toc 3" w:semiHidden="1" w:uiPriority="39" w:unhideWhenUsed="1"/>
-    <w:lsdException w:name="toc 4" w:semiHidden="1" w:uiPriority="39" w:unhideWhenUsed="1"/>
-    <w:lsdException w:name="toc 5" w:semiHidden="1" w:uiPriority="39" w:unhideWhenUsed="1"/>
-    <w:lsdException w:name="toc 6" w:semiHidden="1" w:uiPriority="39" w:unhideWhenUsed="1"/>
-    <w:lsdException w:name="toc 7" w:semiHidden="1" w:uiPriority="39" w:unhideWhenUsed="1"/>
-    <w:lsdException w:name="toc 8" w:semiHidden="1" w:uiPriority="39" w:unhideWhenUsed="1"/>
-    <w:lsdException w:name="toc 9" w:semiHidden="1" w:uiPriority="39" w:unhideWhenUsed="1"/>
-    <w:lsdException w:name="Normal Indent" w:semiHidden="1" w:unhideWhenUsed="1"/>
-    <w:lsdException w:name="footnote text" w:semiHidden="1" w:unhideWhenUsed="1"/>
-    <w:lsdException w:name="annotation text" w:semiHidden="1" w:unhideWhenUsed="1"/>
-    <w:lsdException w:name="header" w:semiHidden="1" w:unhideWhenUsed="1"/>
-    <w:lsdException w:name="footer" w:semiHidden="1" w:unhideWhenUsed="1"/>
-    <w:lsdException w:name="index heading" w:semiHidden="1" w:unhideWhenUsed="1"/>
-    <w:lsdException w:name="caption" w:semiHidden="1" w:uiPriority="35" w:unhideWhenUsed="1" w:qFormat="1"/>
-    <w:lsdException w:name="table of figures" w:semiHidden="1" w:unhideWhenUsed="1"/>
-    <w:lsdException w:name="envelope address" w:semiHidden="1" w:unhideWhenUsed="1"/>
-    <w:lsdException w:name="envelope return" w:semiHidden="1" w:unhideWhenUsed="1"/>
-    <w:lsdException w:name="footnote reference" w:semiHidden="1" w:unhideWhenUsed="1"/>
-    <w:lsdException w:name="annotation reference" w:semiHidden="1" w:unhideWhenUsed="1"/>
-    <w:lsdException w:name="line number" w:semiHidden="1" w:unhideWhenUsed="1"/>
-    <w:lsdException w:name="page number" w:semiHidden="1" w:unhideWhenUsed="1"/>
-    <w:lsdException w:name="endnote reference" w:semiHidden="1" w:unhideWhenUsed="1"/>
-    <w:lsdException w:name="endnote text" w:semiHidden="1" w:unhideWhenUsed="1"/>
-    <w:lsdException w:name="table of authorities" w:semiHidden="1" w:unhideWhenUsed="1"/>
-    <w:lsdException w:name="macro" w:semiHidden="1" w:unhideWhenUsed="1"/>
-    <w:lsdException w:name="toa heading" w:semiHidden="1" w:unhideWhenUsed="1"/>
-    <w:lsdException w:name="List" w:semiHidden="1" w:unhideWhenUsed="1"/>
-    <w:lsdException w:name="List Bullet" w:semiHidden="1" w:unhideWhenUsed="1"/>
-    <w:lsdException w:name="List Number" w:semiHidden="1" w:unhideWhenUsed="1"/>
-    <w:lsdException w:name="List 2" w:semiHidden="1" w:unhideWhenUsed="1"/>
-    <w:lsdException w:name="List 3" w:semiHidden="1" w:unhideWhenUsed="1"/>
-    <w:lsdException w:name="List 4" w:semiHidden="1" w:unhideWhenUsed="1"/>
-    <w:lsdException w:name="List 5" w:semiHidden="1" w:unhideWhenUsed="1"/>
-    <w:lsdException w:name="List Bullet 2" w:semiHidden="1" w:unhideWhenUsed="1"/>
-    <w:lsdException w:name="List Bullet 3" w:semiHidden="1" w:unhideWhenUsed="1"/>
-    <w:lsdException w:name="List Bullet 4" w:semiHidden="1" w:unhideWhenUsed="1"/>
-    <w:lsdException w:name="List Bullet 5" w:semiHidden="1" w:unhideWhenUsed="1"/>
-    <w:lsdException w:name="List Number 2" w:semiHidden="1" w:unhideWhenUsed="1"/>
-    <w:lsdException w:name="List Number 3" w:semiHidden="1" w:unhideWhenUsed="1"/>
-    <w:lsdException w:name="List Number 4" w:semiHidden="1" w:unhideWhenUsed="1"/>
-    <w:lsdException w:name="List Number 5" w:semiHidden="1" w:unhideWhenUsed="1"/>
-    <w:lsdException w:name="Title" w:uiPriority="10" w:qFormat="1"/>
-    <w:lsdException w:name="Closing" w:semiHidden="1" w:unhideWhenUsed="1"/>
-    <w:lsdException w:name="Signature" w:semiHidden="1" w:unhideWhenUsed="1"/>
-    <w:lsdException w:name="Default Paragraph Font" w:semiHidden="1" w:uiPriority="1" w:unhideWhenUsed="1"/>
-    <w:lsdException w:name="Body Text" w:semiHidden="1" w:unhideWhenUsed="1"/>
-    <w:lsdException w:name="Body Text Indent" w:semiHidden="1" w:unhideWhenUsed="1"/>
-    <w:lsdException w:name="List Continue" w:semiHidden="1" w:unhideWhenUsed="1"/>
-    <w:lsdException w:name="List Continue 2" w:semiHidden="1" w:unhideWhenUsed="1"/>
-    <w:lsdException w:name="List Continue 3" w:semiHidden="1" w:unhideWhenUsed="1"/>
-    <w:lsdException w:name="List Continue 4" w:semiHidden="1" w:unhideWhenUsed="1"/>
-    <w:lsdException w:name="List Continue 5" w:semiHidden="1" w:unhideWhenUsed="1"/>
-    <w:lsdException w:name="Message Header" w:semiHidden="1" w:unhideWhenUsed="1"/>
-    <w:lsdException w:name="Subtitle" w:uiPriority="11" w:qFormat="1"/>
-    <w:lsdException w:name="Salutation" w:semiHidden="1" w:unhideWhenUsed="1"/>
-    <w:lsdException w:name="Date" w:semiHidden="1" w:unhideWhenUsed="1"/>
-    <w:lsdException w:name="Body Text First Indent" w:semiHidden="1" w:unhideWhenUsed="1"/>
-    <w:lsdException w:name="Body Text First Indent 2" w:semiHidden="1" w:unhideWhenUsed="1"/>
-    <w:lsdException w:name="Note Heading" w:semiHidden="1" w:unhideWhenUsed="1"/>
-    <w:lsdException w:name="Body Text 2" w:semiHidden="1" w:unhideWhenUsed="1"/>
-    <w:lsdException w:name="Body Text 3" w:semiHidden="1" w:unhideWhenUsed="1"/>
-    <w:lsdException w:name="Body Text Indent 2" w:semiHidden="1" w:unhideWhenUsed="1"/>
-    <w:lsdException w:name="Body Text Indent 3" w:semiHidden="1" w:unhideWhenUsed="1"/>
-    <w:lsdException w:name="Block Text" w:semiHidden="1" w:unhideWhenUsed="1"/>
-    <w:lsdException w:name="Hyperlink" w:semiHidden="1" w:unhideWhenUsed="1"/>
-    <w:lsdException w:name="FollowedHyperlink" w:semiHidden="1" w:unhideWhenUsed="1"/>
-    <w:lsdException w:name="Strong" w:uiPriority="22" w:qFormat="1"/>
-    <w:lsdException w:name="Emphasis" w:uiPriority="20" w:qFormat="1"/>
-    <w:lsdException w:name="Document Map" w:semiHidden="1" w:unhideWhenUsed="1"/>
-    <w:lsdException w:name="Plain Text" w:semiHidden="1" w:unhideWhenUsed="1"/>
-    <w:lsdException w:name="E-mail Signature" w:semiHidden="1" w:unhideWhenUsed="1"/>
-    <w:lsdException w:name="HTML Top of Form" w:semiHidden="1" w:unhideWhenUsed="1"/>
-    <w:lsdException w:name="HTML Bottom of Form" w:semiHidden="1" w:unhideWhenUsed="1"/>
-    <w:lsdException w:name="Normal (Web)" w:semiHidden="1" w:unhideWhenUsed="1"/>
-    <w:lsdException w:name="HTML Acronym" w:semiHidden="1" w:unhideWhenUsed="1"/>
-    <w:lsdException w:name="HTML Address" w:semiHidden="1" w:unhideWhenUsed="1"/>
-    <w:lsdException w:name="HTML Cite" w:semiHidden="1" w:unhideWhenUsed="1"/>
-    <w:lsdException w:name="HTML Code" w:semiHidden="1" w:unhideWhenUsed="1"/>
-    <w:lsdException w:name="HTML Definition" w:semiHidden="1" w:unhideWhenUsed="1"/>
-    <w:lsdException w:name="HTML Keyboard" w:semiHidden="1" w:unhideWhenUsed="1"/>
-    <w:lsdException w:name="HTML Preformatted" w:semiHidden="1" w:unhideWhenUsed="1"/>
-    <w:lsdException w:name="HTML Sample" w:semiHidden="1" w:unhideWhenUsed="1"/>
-    <w:lsdException w:name="HTML Typewriter" w:semiHidden="1" w:unhideWhenUsed="1"/>
-    <w:lsdException w:name="HTML Variable" w:semiHidden="1" w:unhideWhenUsed="1"/>
-    <w:lsdException w:name="Normal Table" w:semiHidden="1" w:unhideWhenUsed="1"/>
-    <w:lsdException w:name="annotation subject" w:semiHidden="1" w:unhideWhenUsed="1"/>
-    <w:lsdException w:name="No List" w:semiHidden="1" w:unhideWhenUsed="1"/>
-    <w:lsdException w:name="Outline List 1" w:semiHidden="1" w:unhideWhenUsed="1"/>
-    <w:lsdException w:name="Outline List 2" w:semiHidden="1" w:unhideWhenUsed="1"/>
-    <w:lsdException w:name="Outline List 3" w:semiHidden="1" w:unhideWhenUsed="1"/>
-    <w:lsdException w:name="Table Simple 1" w:semiHidden="1" w:unhideWhenUsed="1"/>
-    <w:lsdException w:name="Table Simple 2" w:semiHidden="1" w:unhideWhenUsed="1"/>
-    <w:lsdException w:name="Table Simple 3" w:semiHidden="1" w:unhideWhenUsed="1"/>
-    <w:lsdException w:name="Table Classic 1" w:semiHidden="1" w:unhideWhenUsed="1"/>
-    <w:lsdException w:name="Table Classic 2" w:semiHidden="1" w:unhideWhenUsed="1"/>
-    <w:lsdException w:name="Table Classic 3" w:semiHidden="1" w:unhideWhenUsed="1"/>
-    <w:lsdException w:name="Table Classic 4" w:semiHidden="1" w:unhideWhenUsed="1"/>
-    <w:lsdException w:name="Table Colorful 1" w:semiHidden="1" w:unhideWhenUsed="1"/>
-    <w:lsdException w:name="Table Colorful 2" w:semiHidden="1" w:unhideWhenUsed="1"/>
-    <w:lsdException w:name="Table Colorful 3" w:semiHidden="1" w:unhideWhenUsed="1"/>
-    <w:lsdException w:name="Table Columns 1" w:semiHidden="1" w:unhideWhenUsed="1"/>
-    <w:lsdException w:name="Table Columns 2" w:semiHidden="1" w:unhideWhenUsed="1"/>
-    <w:lsdException w:name="Table Columns 3" w:semiHidden="1" w:unhideWhenUsed="1"/>
-    <w:lsdException w:name="Table Columns 4" w:semiHidden="1" w:unhideWhenUsed="1"/>
-    <w:lsdException w:name="Table Columns 5" w:semiHidden="1" w:unhideWhenUsed="1"/>
-    <w:lsdException w:name="Table Grid 1" w:semiHidden="1" w:unhideWhenUsed="1"/>
-    <w:lsdException w:name="Table Grid 2" w:semiHidden="1" w:unhideWhenUsed="1"/>
-    <w:lsdException w:name="Table Grid 3" w:semiHidden="1" w:unhideWhenUsed="1"/>
-    <w:lsdException w:name="Table Grid 4" w:semiHidden="1" w:unhideWhenUsed="1"/>
-    <w:lsdException w:name="Table Grid 5" w:semiHidden="1" w:unhideWhenUsed="1"/>
-    <w:lsdException w:name="Table Grid 6" w:semiHidden="1" w:unhideWhenUsed="1"/>
-    <w:lsdException w:name="Table Grid 7" w:semiHidden="1" w:unhideWhenUsed="1"/>
-    <w:lsdException w:name="Table Grid 8" w:semiHidden="1" w:unhideWhenUsed="1"/>
-    <w:lsdException w:name="Table List 1" w:semiHidden="1" w:unhideWhenUsed="1"/>
-    <w:lsdException w:name="Table List 2" w:semiHidden="1" w:unhideWhenUsed="1"/>
-    <w:lsdException w:name="Table List 3" w:semiHidden="1" w:unhideWhenUsed="1"/>
-    <w:lsdException w:name="Table List 4" w:semiHidden="1" w:unhideWhenUsed="1"/>
-    <w:lsdException w:name="Table List 5" w:semiHidden="1" w:unhideWhenUsed="1"/>
-    <w:lsdException w:name="Table List 6" w:semiHidden="1" w:unhideWhenUsed="1"/>
-    <w:lsdException w:name="Table List 7" w:semiHidden="1" w:unhideWhenUsed="1"/>
-    <w:lsdException w:name="Table List 8" w:semiHidden="1" w:unhideWhenUsed="1"/>
-    <w:lsdException w:name="Table 3D effects 1" w:semiHidden="1" w:unhideWhenUsed="1"/>
-    <w:lsdException w:name="Table 3D effects 2" w:semiHidden="1" w:unhideWhenUsed="1"/>
-    <w:lsdException w:name="Table 3D effects 3" w:semiHidden="1" w:unhideWhenUsed="1"/>
-    <w:lsdException w:name="Table Contemporary" w:semiHidden="1" w:unhideWhenUsed="1"/>
-    <w:lsdException w:name="Table Elegant" w:semiHidden="1" w:unhideWhenUsed="1"/>
-    <w:lsdException w:name="Table Professional" w:semiHidden="1" w:unhideWhenUsed="1"/>
-    <w:lsdException w:name="Table Subtle 1" w:semiHidden="1" w:unhideWhenUsed="1"/>
-    <w:lsdException w:name="Table Subtle 2" w:semiHidden="1" w:unhideWhenUsed="1"/>
-    <w:lsdException w:name="Table Web 1" w:semiHidden="1" w:unhideWhenUsed="1"/>
-    <w:lsdException w:name="Table Web 2" w:semiHidden="1" w:unhideWhenUsed="1"/>
-    <w:lsdException w:name="Table Web 3" w:semiHidden="1" w:unhideWhenUsed="1"/>
-    <w:lsdException w:name="Balloon Text" w:semiHidden="1" w:unhideWhenUsed="1"/>
-    <w:lsdException w:name="Table Grid" w:uiPriority="39"/>
-    <w:lsdException w:name="Table Theme" w:semiHidden="1" w:unhideWhenUsed="1"/>
-    <w:lsdException w:name="Placeholder Text" w:semiHidden="1"/>
-    <w:lsdException w:name="No Spacing" w:uiPriority="1" w:qFormat="1"/>
-    <w:lsdException w:name="Light Shading" w:uiPriority="60"/>
-    <w:lsdException w:name="Light List" w:uiPriority="61"/>
-    <w:lsdException w:name="Light Grid" w:uiPriority="62"/>
-    <w:lsdException w:name="Medium Shading 1" w:uiPriority="63"/>
-    <w:lsdException w:name="Medium Shading 2" w:uiPriority="64"/>
-    <w:lsdException w:name="Medium List 1" w:uiPriority="65"/>
-    <w:lsdException w:name="Medium List 2" w:uiPriority="66"/>
-    <w:lsdException w:name="Medium Grid 1" w:uiPriority="67"/>
-    <w:lsdException w:name="Medium Grid 2" w:uiPriority="68"/>
-    <w:lsdException w:name="Medium Grid 3" w:uiPriority="69"/>
-    <w:lsdException w:name="Dark List" w:uiPriority="70"/>
-    <w:lsdException w:name="Colorful Shading" w:uiPriority="71"/>
-    <w:lsdException w:name="Colorful List" w:uiPriority="72"/>
-    <w:lsdException w:name="Colorful Grid" w:uiPriority="73"/>
-    <w:lsdException w:name="Light Shading Accent 1" w:uiPriority="60"/>
-    <w:lsdException w:name="Light List Accent 1" w:uiPriority="61"/>
-    <w:lsdException w:name="Light Grid Accent 1" w:uiPriority="62"/>
-    <w:lsdException w:name="Medium Shading 1 Accent 1" w:uiPriority="63"/>
-    <w:lsdException w:name="Medium Shading 2 Accent 1" w:uiPriority="64"/>
-    <w:lsdException w:name="Medium List 1 Accent 1" w:uiPriority="65"/>
-    <w:lsdException w:name="Revision" w:semiHidden="1"/>
-    <w:lsdException w:name="List Paragraph" w:uiPriority="34" w:qFormat="1"/>
-    <w:lsdException w:name="Quote" w:uiPriority="29" w:qFormat="1"/>
-    <w:lsdException w:name="Intense Quote" w:uiPriority="30" w:qFormat="1"/>
-    <w:lsdException w:name="Medium List 2 Accent 1" w:uiPriority="66"/>
-    <w:lsdException w:name="Medium Grid 1 Accent 1" w:uiPriority="67"/>
-    <w:lsdException w:name="Medium Grid 2 Accent 1" w:uiPriority="68"/>
-    <w:lsdException w:name="Medium Grid 3 Accent 1" w:uiPriority="69"/>
-    <w:lsdException w:name="Dark List Accent 1" w:uiPriority="70"/>
-    <w:lsdException w:name="Colorful Shading Accent 1" w:uiPriority="71"/>
-    <w:lsdException w:name="Colorful List Accent 1" w:uiPriority="72"/>
-    <w:lsdException w:name="Colorful Grid Accent 1" w:uiPriority="73"/>
-    <w:lsdException w:name="Light Shading Accent 2" w:uiPriority="60"/>
-    <w:lsdException w:name="Light List Accent 2" w:uiPriority="61"/>
-    <w:lsdException w:name="Light Grid Accent 2" w:uiPriority="62"/>
-    <w:lsdException w:name="Medium Shading 1 Accent 2" w:uiPriority="63"/>
-    <w:lsdException w:name="Medium Shading 2 Accent 2" w:uiPriority="64"/>
-    <w:lsdException w:name="Medium List 1 Accent 2" w:uiPriority="65"/>
-    <w:lsdException w:name="Medium List 2 Accent 2" w:uiPriority="66"/>
-    <w:lsdException w:name="Medium Grid 1 Accent 2" w:uiPriority="67"/>
-    <w:lsdException w:name="Medium Grid 2 Accent 2" w:uiPriority="68"/>
-    <w:lsdException w:name="Medium Grid 3 Accent 2" w:uiPriority="69"/>
-    <w:lsdException w:name="Dark List Accent 2" w:uiPriority="70"/>
-    <w:lsdException w:name="Colorful Shading Accent 2" w:uiPriority="71"/>
-    <w:lsdException w:name="Colorful List Accent 2" w:uiPriority="72"/>
-    <w:lsdException w:name="Colorful Grid Accent 2" w:uiPriority="73"/>
-    <w:lsdException w:name="Light Shading Accent 3" w:uiPriority="60"/>
-    <w:lsdException w:name="Light List Accent 3" w:uiPriority="61"/>
-    <w:lsdException w:name="Light Grid Accent 3" w:uiPriority="62"/>
-    <w:lsdException w:name="Medium Shading 1 Accent 3" w:uiPriority="63"/>
-    <w:lsdException w:name="Medium Shading 2 Accent 3" w:uiPriority="64"/>
-    <w:lsdException w:name="Medium List 1 Accent 3" w:uiPriority="65"/>
-    <w:lsdException w:name="Medium List 2 Accent 3" w:uiPriority="66"/>
-    <w:lsdException w:name="Medium Grid 1 Accent 3" w:uiPriority="67"/>
-    <w:lsdException w:name="Medium Grid 2 Accent 3" w:uiPriority="68"/>
-    <w:lsdException w:name="Medium Grid 3 Accent 3" w:uiPriority="69"/>
-    <w:lsdException w:name="Dark List Accent 3" w:uiPriority="70"/>
-    <w:lsdException w:name="Colorful Shading Accent 3" w:uiPriority="71"/>
-    <w:lsdException w:name="Colorful List Accent 3" w:uiPriority="72"/>
-    <w:lsdException w:name="Colorful Grid Accent 3" w:uiPriority="73"/>
-    <w:lsdException w:name="Light Shading Accent 4" w:uiPriority="60"/>
-    <w:lsdException w:name="Light List Accent 4" w:uiPriority="61"/>
-    <w:lsdException w:name="Light Grid Accent 4" w:uiPriority="62"/>
-    <w:lsdException w:name="Medium Shading 1 Accent 4" w:uiPriority="63"/>
-    <w:lsdException w:name="Medium Shading 2 Accent 4" w:uiPriority="64"/>
-    <w:lsdException w:name="Medium List 1 Accent 4" w:uiPriority="65"/>
-    <w:lsdException w:name="Medium List 2 Accent 4" w:uiPriority="66"/>
-    <w:lsdException w:name="Medium Grid 1 Accent 4" w:uiPriority="67"/>
-    <w:lsdException w:name="Medium Grid 2 Accent 4" w:uiPriority="68"/>
-    <w:lsdException w:name="Medium Grid 3 Accent 4" w:uiPriority="69"/>
-    <w:lsdException w:name="Dark List Accent 4" w:uiPriority="70"/>
-    <w:lsdException w:name="Colorful Shading Accent 4" w:uiPriority="71"/>
-    <w:lsdException w:name="Colorful List Accent 4" w:uiPriority="72"/>
-    <w:lsdException w:name="Colorful Grid Accent 4" w:uiPriority="73"/>
-    <w:lsdException w:name="Light Shading Accent 5" w:uiPriority="60"/>
-    <w:lsdException w:name="Light List Accent 5" w:uiPriority="61"/>
-    <w:lsdException w:name="Light Grid Accent 5" w:uiPriority="62"/>
-    <w:lsdException w:name="Medium Shading 1 Accent 5" w:uiPriority="63"/>
-    <w:lsdException w:name="Medium Shading 2 Accent 5" w:uiPriority="64"/>
-    <w:lsdException w:name="Medium List 1 Accent 5" w:uiPriority="65"/>
-    <w:lsdException w:name="Medium List 2 Accent 5" w:uiPriority="66"/>
-    <w:lsdException w:name="Medium Grid 1 Accent 5" w:uiPriority="67"/>
-    <w:lsdException w:name="Medium Grid 2 Accent 5" w:uiPriority="68"/>
-    <w:lsdException w:name="Medium Grid 3 Accent 5" w:uiPriority="69"/>
-    <w:lsdException w:name="Dark List Accent 5" w:uiPriority="70"/>
-    <w:lsdException w:name="Colorful Shading Accent 5" w:uiPriority="71"/>
-    <w:lsdException w:name="Colorful List Accent 5" w:uiPriority="72"/>
-    <w:lsdException w:name="Colorful Grid Accent 5" w:uiPriority="73"/>
-    <w:lsdException w:name="Light Shading Accent 6" w:uiPriority="60"/>
-    <w:lsdException w:name="Light List Accent 6" w:uiPriority="61"/>
-    <w:lsdException w:name="Light Grid Accent 6" w:uiPriority="62"/>
-    <w:lsdException w:name="Medium Shading 1 Accent 6" w:uiPriority="63"/>
-    <w:lsdException w:name="Medium Shading 2 Accent 6" w:uiPriority="64"/>
-    <w:lsdException w:name="Medium List 1 Accent 6" w:uiPriority="65"/>
-    <w:lsdException w:name="Medium List 2 Accent 6" w:uiPriority="66"/>
-    <w:lsdException w:name="Medium Grid 1 Accent 6" w:uiPriority="67"/>
-    <w:lsdException w:name="Medium Grid 2 Accent 6" w:uiPriority="68"/>
-    <w:lsdException w:name="Medium Grid 3 Accent 6" w:uiPriority="69"/>
-    <w:lsdException w:name="Dark List Accent 6" w:uiPriority="70"/>
-    <w:lsdException w:name="Colorful Shading Accent 6" w:uiPriority="71"/>
-    <w:lsdException w:name="Colorful List Accent 6" w:uiPriority="72"/>
-    <w:lsdException w:name="Colorful Grid Accent 6" w:uiPriority="73"/>
-    <w:lsdException w:name="Subtle Emphasis" w:uiPriority="19" w:qFormat="1"/>
-    <w:lsdException w:name="Intense Emphasis" w:uiPriority="21" w:qFormat="1"/>
-    <w:lsdException w:name="Subtle Reference" w:uiPriority="31" w:qFormat="1"/>
-    <w:lsdException w:name="Intense Reference" w:uiPriority="32" w:qFormat="1"/>
-    <w:lsdException w:name="Book Title" w:uiPriority="33" w:qFormat="1"/>
-    <w:lsdException w:name="Bibliography" w:semiHidden="1" w:uiPriority="37" w:unhideWhenUsed="1"/>
-    <w:lsdException w:name="TOC Heading" w:semiHidden="1" w:uiPriority="39" w:unhideWhenUsed="1" w:qFormat="1"/>
-    <w:lsdException w:name="Plain Table 1" w:uiPriority="41"/>
-    <w:lsdException w:name="Plain Table 2" w:uiPriority="42"/>
-    <w:lsdException w:name="Plain Table 3" w:uiPriority="43"/>
-    <w:lsdException w:name="Plain Table 4" w:uiPriority="44"/>
-    <w:lsdException w:name="Plain Table 5" w:uiPriority="45"/>
-    <w:lsdException w:name="Grid Table Light" w:uiPriority="40"/>
-    <w:lsdException w:name="Grid Table 1 Light" w:uiPriority="46"/>
-    <w:lsdException w:name="Grid Table 2" w:uiPriority="47"/>
-    <w:lsdException w:name="Grid Table 3" w:uiPriority="48"/>
-    <w:lsdException w:name="Grid Table 4" w:uiPriority="49"/>
-    <w:lsdException w:name="Grid Table 5 Dark" w:uiPriority="50"/>
-    <w:lsdException w:name="Grid Table 6 Colorful" w:uiPriority="51"/>
-    <w:lsdException w:name="Grid Table 7 Colorful" w:uiPriority="52"/>
-    <w:lsdException w:name="Grid Table 1 Light Accent 1" w:uiPriority="46"/>
-    <w:lsdException w:name="Grid Table 2 Accent 1" w:uiPriority="47"/>
-    <w:lsdException w:name="Grid Table 3 Accent 1" w:uiPriority="48"/>
-    <w:lsdException w:name="Grid Table 4 Accent 1" w:uiPriority="49"/>
-    <w:lsdException w:name="Grid Table 5 Dark Accent 1" w:uiPriority="50"/>
-    <w:lsdException w:name="Grid Table 6 Colorful Accent 1" w:uiPriority="51"/>
-    <w:lsdException w:name="Grid Table 7 Colorful Accent 1" w:uiPriority="52"/>
-    <w:lsdException w:name="Grid Table 1 Light Accent 2" w:uiPriority="46"/>
-    <w:lsdException w:name="Grid Table 2 Accent 2" w:uiPriority="47"/>
-    <w:lsdException w:name="Grid Table 3 Accent 2" w:uiPriority="48"/>
-    <w:lsdException w:name="Grid Table 4 Accent 2" w:uiPriority="49"/>
-    <w:lsdException w:name="Grid Table 5 Dark Accent 2" w:uiPriority="50"/>
-    <w:lsdException w:name="Grid Table 6 Colorful Accent 2" w:uiPriority="51"/>
-    <w:lsdException w:name="Grid Table 7 Colorful Accent 2" w:uiPriority="52"/>
-    <w:lsdException w:name="Grid Table 1 Light Accent 3" w:uiPriority="46"/>
-    <w:lsdException w:name="Grid Table 2 Accent 3" w:uiPriority="47"/>
-    <w:lsdException w:name="Grid Table 3 Accent 3" w:uiPriority="48"/>
-    <w:lsdException w:name="Grid Table 4 Accent 3" w:uiPriority="49"/>
-    <w:lsdException w:name="Grid Table 5 Dark Accent 3" w:uiPriority="50"/>
-    <w:lsdException w:name="Grid Table 6 Colorful Accent 3" w:uiPriority="51"/>
-    <w:lsdException w:name="Grid Table 7 Colorful Accent 3" w:uiPriority="52"/>
-    <w:lsdException w:name="Grid Table 1 Light Accent 4" w:uiPriority="46"/>
-    <w:lsdException w:name="Grid Table 2 Accent 4" w:uiPriority="47"/>
-    <w:lsdException w:name="Grid Table 3 Accent 4" w:uiPriority="48"/>
-    <w:lsdException w:name="Grid Table 4 Accent 4" w:uiPriority="49"/>
-    <w:lsdException w:name="Grid Table 5 Dark Accent 4" w:uiPriority="50"/>
-    <w:lsdException w:name="Grid Table 6 Colorful Accent 4" w:uiPriority="51"/>
-    <w:lsdException w:name="Grid Table 7 Colorful Accent 4" w:uiPriority="52"/>
-    <w:lsdException w:name="Grid Table 1 Light Accent 5" w:uiPriority="46"/>
-    <w:lsdException w:name="Grid Table 2 Accent 5" w:uiPriority="47"/>
-    <w:lsdException w:name="Grid Table 3 Accent 5" w:uiPriority="48"/>
-    <w:lsdException w:name="Grid Table 4 Accent 5" w:uiPriority="49"/>
-    <w:lsdException w:name="Grid Table 5 Dark Accent 5" w:uiPriority="50"/>
-    <w:lsdException w:name="Grid Table 6 Colorful Accent 5" w:uiPriority="51"/>
-    <w:lsdException w:name="Grid Table 7 Colorful Accent 5" w:uiPriority="52"/>
-    <w:lsdException w:name="Grid Table 1 Light Accent 6" w:uiPriority="46"/>
-    <w:lsdException w:name="Grid Table 2 Accent 6" w:uiPriority="47"/>
-    <w:lsdException w:name="Grid Table 3 Accent 6" w:uiPriority="48"/>
-    <w:lsdException w:name="Grid Table 4 Accent 6" w:uiPriority="49"/>
-    <w:lsdException w:name="Grid Table 5 Dark Accent 6" w:uiPriority="50"/>
-    <w:lsdException w:name="Grid Table 6 Colorful Accent 6" w:uiPriority="51"/>
-    <w:lsdException w:name="Grid Table 7 Colorful Accent 6" w:uiPriority="52"/>
-    <w:lsdException w:name="List Table 1 Light" w:uiPriority="46"/>
-    <w:lsdException w:name="List Table 2" w:uiPriority="47"/>
-    <w:lsdException w:name="List Table 3" w:uiPriority="48"/>
-    <w:lsdException w:name="List Table 4" w:uiPriority="49"/>
-    <w:lsdException w:name="List Table 5 Dark" w:uiPriority="50"/>
-    <w:lsdException w:name="List Table 6 Colorful" w:uiPriority="51"/>
-    <w:lsdException w:name="List Table 7 Colorful" w:uiPriority="52"/>
-    <w:lsdException w:name="List Table 1 Light Accent 1" w:uiPriority="46"/>
-    <w:lsdException w:name="List Table 2 Accent 1" w:uiPriority="47"/>
-    <w:lsdException w:name="List Table 3 Accent 1" w:uiPriority="48"/>
-    <w:lsdException w:name="List Table 4 Accent 1" w:uiPriority="49"/>
-    <w:lsdException w:name="List Table 5 Dark Accent 1" w:uiPriority="50"/>
-    <w:lsdException w:name="List Table 6 Colorful Accent 1" w:uiPriority="51"/>
-    <w:lsdException w:name="List Table 7 Colorful Accent 1" w:uiPriority="52"/>
-    <w:lsdException w:name="List Table 1 Light Accent 2" w:uiPriority="46"/>
-    <w:lsdException w:name="List Table 2 Accent 2" w:uiPriority="47"/>
-    <w:lsdException w:name="List Table 3 Accent 2" w:uiPriority="48"/>
-    <w:lsdException w:name="List Table 4 Accent 2" w:uiPriority="49"/>
-    <w:lsdException w:name="List Table 5 Dark Accent 2" w:uiPriority="50"/>
-    <w:lsdException w:name="List Table 6 Colorful Accent 2" w:uiPriority="51"/>
-    <w:lsdException w:name="List Table 7 Colorful Accent 2" w:uiPriority="52"/>
-    <w:lsdException w:name="List Table 1 Light Accent 3" w:uiPriority="46"/>
-    <w:lsdException w:name="List Table 2 Accent 3" w:uiPriority="47"/>
-    <w:lsdException w:name="List Table 3 Accent 3" w:uiPriority="48"/>
-    <w:lsdException w:name="List Table 4 Accent 3" w:uiPriority="49"/>
-    <w:lsdException w:name="List Table 5 Dark Accent 3" w:uiPriority="50"/>
-    <w:lsdException w:name="List Table 6 Colorful Accent 3" w:uiPriority="51"/>
-    <w:lsdException w:name="List Table 7 Colorful Accent 3" w:uiPriority="52"/>
-    <w:lsdException w:name="List Table 1 Light Accent 4" w:uiPriority="46"/>
-    <w:lsdException w:name="List Table 2 Accent 4" w:uiPriority="47"/>
-    <w:lsdException w:name="List Table 3 Accent 4" w:uiPriority="48"/>
-    <w:lsdException w:name="List Table 4 Accent 4" w:uiPriority="49"/>
-    <w:lsdException w:name="List Table 5 Dark Accent 4" w:uiPriority="50"/>
-    <w:lsdException w:name="List Table 6 Colorful Accent 4" w:uiPriority="51"/>
-    <w:lsdException w:name="List Table 7 Colorful Accent 4" w:uiPriority="52"/>
-    <w:lsdException w:name="List Table 1 Light Accent 5" w:uiPriority="46"/>
-    <w:lsdException w:name="List Table 2 Accent 5" w:uiPriority="47"/>
-    <w:lsdException w:name="List Table 3 Accent 5" w:uiPriority="48"/>
-    <w:lsdException w:name="List Table 4 Accent 5" w:uiPriority="49"/>
-    <w:lsdException w:name="List Table 5 Dark Accent 5" w:uiPriority="50"/>
-    <w:lsdException w:name="List Table 6 Colorful Accent 5" w:uiPriority="51"/>
-    <w:lsdException w:name="List Table 7 Colorful Accent 5" w:uiPriority="52"/>
-    <w:lsdException w:name="List Table 1 Light Accent 6" w:uiPriority="46"/>
-    <w:lsdException w:name="List Table 2 Accent 6" w:uiPriority="47"/>
-    <w:lsdException w:name="List Table 3 Accent 6" w:uiPriority="48"/>
-    <w:lsdException w:name="List Table 4 Accent 6" w:uiPriority="49"/>
-    <w:lsdException w:name="List Table 5 Dark Accent 6" w:uiPriority="50"/>
-    <w:lsdException w:name="List Table 6 Colorful Accent 6" w:uiPriority="51"/>
-    <w:lsdException w:name="List Table 7 Colorful Accent 6" w:uiPriority="52"/>
-  </w:latentStyles>
-  <w:style w:type="paragraph" w:default="1" w:styleId="Normal">
-    <w:name w:val="Normal"/>
-    <w:qFormat/>
-  </w:style>
-  <w:style w:type="character" w:default="1" w:styleId="DefaultParagraphFont">
-    <w:name w:val="Default Paragraph Font"/>
-    <w:uiPriority w:val="1"/>
-    <w:semiHidden/>
-    <w:unhideWhenUsed/>
-  </w:style>
-  <w:style w:type="table" w:default="1" w:styleId="TableNormal">
-    <w:name w:val="Normal Table"/>
-    <w:uiPriority w:val="99"/>
-    <w:semiHidden/>
-    <w:unhideWhenUsed/>
-    <w:tblPr>
-      <w:tblInd w:w="0" w:type="dxa"/>
-      <w:tblCellMar>
-        <w:top w:w="0" w:type="dxa"/>
-        <w:left w:w="108" w:type="dxa"/>
-        <w:bottom w:w="0" w:type="dxa"/>
-        <w:right w:w="108" w:type="dxa"/>
-      </w:tblCellMar>
-    </w:tblPr>
-  </w:style>
-  <w:style w:type="numbering" w:default="1" w:styleId="NoList">
-    <w:name w:val="No List"/>
-    <w:uiPriority w:val="99"/>
-    <w:semiHidden/>
-    <w:unhideWhenUsed/>
-  </w:style>
-  <w:style w:type="character" w:styleId="PlaceholderText">
-    <w:name w:val="Placeholder Text"/>
-    <w:basedOn w:val="DefaultParagraphFont"/>
-    <w:uiPriority w:val="99"/>
-    <w:semiHidden/>
-    <w:rsid w:val="00B20FDB"/>
-    <w:rPr>
-      <w:color w:val="808080"/>
-    </w:rPr>
-  </w:style>
-</w:styles>
-</file>
-
-<file path=word/glossary/webSettings.xml><?xml version="1.0" encoding="utf-8"?>
-<w:webSettings xmlns:mc="http://schemas.openxmlformats.org/markup-compatibility/2006" xmlns:r="http://schemas.openxmlformats.org/officeDocument/2006/relationships" xmlns:w="http://schemas.openxmlformats.org/wordprocessingml/2006/main" xmlns:w14="http://schemas.microsoft.com/office/word/2010/wordml" xmlns:w15="http://schemas.microsoft.com/office/word/2012/wordml" mc:Ignorable="w14 w15">
-  <w:optimizeForBrowser/>
-  <w:allowPNG/>
-</w:webSettings>
 </file>
 
 <file path=word/theme/theme1.xml><?xml version="1.0" encoding="utf-8"?>
@@ -9087,7 +8763,7 @@
 </file>
 
 <file path=customXml/itemProps2.xml><?xml version="1.0" encoding="utf-8"?>
-<ds:datastoreItem xmlns:ds="http://schemas.openxmlformats.org/officeDocument/2006/customXml" ds:itemID="{C995BBAC-8FA9-4CFA-AAB9-1742976367DC}">
+<ds:datastoreItem xmlns:ds="http://schemas.openxmlformats.org/officeDocument/2006/customXml" ds:itemID="{558CC199-29B1-473A-A2DB-5E7C011CFC47}">
   <ds:schemaRefs>
     <ds:schemaRef ds:uri="http://schemas.openxmlformats.org/officeDocument/2006/bibliography"/>
   </ds:schemaRefs>

</xml_diff>

<commit_message>
JDC - Report document update
</commit_message>
<xml_diff>
--- a/Branch/Document_to_present/Interactive_Graphics.docx
+++ b/Branch/Document_to_present/Interactive_Graphics.docx
@@ -5,7 +5,7 @@
     <w:sdt>
       <w:sdtPr>
         <w:rPr>
-          <w:rFonts w:eastAsiaTheme="minorHAnsi"/>
+          <w:rFonts w:ascii="Times New Roman" w:eastAsiaTheme="minorHAnsi" w:hAnsi="Times New Roman"/>
         </w:rPr>
         <w:id w:val="1986121928"/>
         <w:docPartObj>
@@ -13,11 +13,7 @@
           <w:docPartUnique/>
         </w:docPartObj>
       </w:sdtPr>
-      <w:sdtEndPr>
-        <w:rPr>
-          <w:rFonts w:ascii="Times New Roman" w:hAnsi="Times New Roman"/>
-        </w:rPr>
-      </w:sdtEndPr>
+      <w:sdtEndPr/>
       <w:sdtContent>
         <w:p>
           <w:pPr>
@@ -26,6 +22,7 @@
           <w:r>
             <w:rPr>
               <w:noProof/>
+              <w:lang w:val="es-MX" w:eastAsia="es-MX"/>
             </w:rPr>
             <mc:AlternateContent>
               <mc:Choice Requires="wpg">
@@ -3603,6 +3600,7 @@
           <w:r>
             <w:rPr>
               <w:noProof/>
+              <w:lang w:val="es-MX" w:eastAsia="es-MX"/>
             </w:rPr>
             <mc:AlternateContent>
               <mc:Choice Requires="wps">
@@ -3679,6 +3677,7 @@
                                     <w:color w:val="5B9BD5" w:themeColor="accent1"/>
                                     <w:sz w:val="26"/>
                                     <w:szCs w:val="26"/>
+                                    <w:lang w:val="es-MX"/>
                                   </w:rPr>
                                 </w:pPr>
                                 <w:sdt>
@@ -3687,6 +3686,7 @@
                                       <w:color w:val="5B9BD5" w:themeColor="accent1"/>
                                       <w:sz w:val="26"/>
                                       <w:szCs w:val="26"/>
+                                      <w:lang w:val="es-MX"/>
                                     </w:rPr>
                                     <w:alias w:val="Author"/>
                                     <w:tag w:val=""/>
@@ -3701,6 +3701,7 @@
                                         <w:color w:val="5B9BD5" w:themeColor="accent1"/>
                                         <w:sz w:val="26"/>
                                         <w:szCs w:val="26"/>
+                                        <w:lang w:val="es-MX"/>
                                       </w:rPr>
                                       <w:t>Julio Ivan Davil</w:t>
                                     </w:r>
@@ -3709,8 +3710,67 @@
                                         <w:color w:val="5B9BD5" w:themeColor="accent1"/>
                                         <w:sz w:val="26"/>
                                         <w:szCs w:val="26"/>
+                                        <w:lang w:val="es-MX"/>
                                       </w:rPr>
-                                      <w:t>a Carasco &amp; Kyriakos Lite</w:t>
+                                      <w:t xml:space="preserve">a </w:t>
+                                    </w:r>
+                                    <w:proofErr w:type="spellStart"/>
+                                    <w:r>
+                                      <w:rPr>
+                                        <w:color w:val="5B9BD5" w:themeColor="accent1"/>
+                                        <w:sz w:val="26"/>
+                                        <w:szCs w:val="26"/>
+                                        <w:lang w:val="es-MX"/>
+                                      </w:rPr>
+                                      <w:t>Car</w:t>
+                                    </w:r>
+                                    <w:r>
+                                      <w:rPr>
+                                        <w:color w:val="5B9BD5" w:themeColor="accent1"/>
+                                        <w:sz w:val="26"/>
+                                        <w:szCs w:val="26"/>
+                                        <w:lang w:val="es-MX"/>
+                                      </w:rPr>
+                                      <w:t>razc</w:t>
+                                    </w:r>
+                                    <w:r>
+                                      <w:rPr>
+                                        <w:color w:val="5B9BD5" w:themeColor="accent1"/>
+                                        <w:sz w:val="26"/>
+                                        <w:szCs w:val="26"/>
+                                        <w:lang w:val="es-MX"/>
+                                      </w:rPr>
+                                      <w:t>o</w:t>
+                                    </w:r>
+                                    <w:proofErr w:type="spellEnd"/>
+                                    <w:r>
+                                      <w:rPr>
+                                        <w:color w:val="5B9BD5" w:themeColor="accent1"/>
+                                        <w:sz w:val="26"/>
+                                        <w:szCs w:val="26"/>
+                                        <w:lang w:val="es-MX"/>
+                                      </w:rPr>
+                                      <w:t xml:space="preserve"> &amp; </w:t>
+                                    </w:r>
+                                    <w:proofErr w:type="spellStart"/>
+                                    <w:r>
+                                      <w:rPr>
+                                        <w:color w:val="5B9BD5" w:themeColor="accent1"/>
+                                        <w:sz w:val="26"/>
+                                        <w:szCs w:val="26"/>
+                                        <w:lang w:val="es-MX"/>
+                                      </w:rPr>
+                                      <w:t>Kyriakos</w:t>
+                                    </w:r>
+                                    <w:proofErr w:type="spellEnd"/>
+                                    <w:r>
+                                      <w:rPr>
+                                        <w:color w:val="5B9BD5" w:themeColor="accent1"/>
+                                        <w:sz w:val="26"/>
+                                        <w:szCs w:val="26"/>
+                                        <w:lang w:val="es-MX"/>
+                                      </w:rPr>
+                                      <w:t xml:space="preserve"> Lite</w:t>
                                     </w:r>
                                   </w:sdtContent>
                                 </w:sdt>
@@ -3747,7 +3807,35 @@
                                         <w:sz w:val="20"/>
                                         <w:szCs w:val="20"/>
                                       </w:rPr>
-                                      <w:t>Universita La Sapienza</w:t>
+                                      <w:t>Universit</w:t>
+                                    </w:r>
+                                    <w:r>
+                                      <w:rPr>
+                                        <w:caps/>
+                                        <w:color w:val="595959" w:themeColor="text1" w:themeTint="A6"/>
+                                        <w:sz w:val="20"/>
+                                        <w:szCs w:val="20"/>
+                                        <w:lang w:val="it-IT"/>
+                                      </w:rPr>
+                                      <w:t>à Di ROMA “</w:t>
+                                    </w:r>
+                                    <w:r>
+                                      <w:rPr>
+                                        <w:caps/>
+                                        <w:color w:val="595959" w:themeColor="text1" w:themeTint="A6"/>
+                                        <w:sz w:val="20"/>
+                                        <w:szCs w:val="20"/>
+                                      </w:rPr>
+                                      <w:t>La Sapienza</w:t>
+                                    </w:r>
+                                    <w:r>
+                                      <w:rPr>
+                                        <w:caps/>
+                                        <w:color w:val="595959" w:themeColor="text1" w:themeTint="A6"/>
+                                        <w:sz w:val="20"/>
+                                        <w:szCs w:val="20"/>
+                                      </w:rPr>
+                                      <w:t>”</w:t>
                                     </w:r>
                                   </w:sdtContent>
                                 </w:sdt>
@@ -3788,6 +3876,7 @@
                               <w:color w:val="5B9BD5" w:themeColor="accent1"/>
                               <w:sz w:val="26"/>
                               <w:szCs w:val="26"/>
+                              <w:lang w:val="es-MX"/>
                             </w:rPr>
                           </w:pPr>
                           <w:sdt>
@@ -3796,6 +3885,7 @@
                                 <w:color w:val="5B9BD5" w:themeColor="accent1"/>
                                 <w:sz w:val="26"/>
                                 <w:szCs w:val="26"/>
+                                <w:lang w:val="es-MX"/>
                               </w:rPr>
                               <w:alias w:val="Author"/>
                               <w:tag w:val=""/>
@@ -3810,6 +3900,7 @@
                                   <w:color w:val="5B9BD5" w:themeColor="accent1"/>
                                   <w:sz w:val="26"/>
                                   <w:szCs w:val="26"/>
+                                  <w:lang w:val="es-MX"/>
                                 </w:rPr>
                                 <w:t>Julio Ivan Davil</w:t>
                               </w:r>
@@ -3818,8 +3909,67 @@
                                   <w:color w:val="5B9BD5" w:themeColor="accent1"/>
                                   <w:sz w:val="26"/>
                                   <w:szCs w:val="26"/>
+                                  <w:lang w:val="es-MX"/>
                                 </w:rPr>
-                                <w:t>a Carasco &amp; Kyriakos Lite</w:t>
+                                <w:t xml:space="preserve">a </w:t>
+                              </w:r>
+                              <w:proofErr w:type="spellStart"/>
+                              <w:r>
+                                <w:rPr>
+                                  <w:color w:val="5B9BD5" w:themeColor="accent1"/>
+                                  <w:sz w:val="26"/>
+                                  <w:szCs w:val="26"/>
+                                  <w:lang w:val="es-MX"/>
+                                </w:rPr>
+                                <w:t>Car</w:t>
+                              </w:r>
+                              <w:r>
+                                <w:rPr>
+                                  <w:color w:val="5B9BD5" w:themeColor="accent1"/>
+                                  <w:sz w:val="26"/>
+                                  <w:szCs w:val="26"/>
+                                  <w:lang w:val="es-MX"/>
+                                </w:rPr>
+                                <w:t>razc</w:t>
+                              </w:r>
+                              <w:r>
+                                <w:rPr>
+                                  <w:color w:val="5B9BD5" w:themeColor="accent1"/>
+                                  <w:sz w:val="26"/>
+                                  <w:szCs w:val="26"/>
+                                  <w:lang w:val="es-MX"/>
+                                </w:rPr>
+                                <w:t>o</w:t>
+                              </w:r>
+                              <w:proofErr w:type="spellEnd"/>
+                              <w:r>
+                                <w:rPr>
+                                  <w:color w:val="5B9BD5" w:themeColor="accent1"/>
+                                  <w:sz w:val="26"/>
+                                  <w:szCs w:val="26"/>
+                                  <w:lang w:val="es-MX"/>
+                                </w:rPr>
+                                <w:t xml:space="preserve"> &amp; </w:t>
+                              </w:r>
+                              <w:proofErr w:type="spellStart"/>
+                              <w:r>
+                                <w:rPr>
+                                  <w:color w:val="5B9BD5" w:themeColor="accent1"/>
+                                  <w:sz w:val="26"/>
+                                  <w:szCs w:val="26"/>
+                                  <w:lang w:val="es-MX"/>
+                                </w:rPr>
+                                <w:t>Kyriakos</w:t>
+                              </w:r>
+                              <w:proofErr w:type="spellEnd"/>
+                              <w:r>
+                                <w:rPr>
+                                  <w:color w:val="5B9BD5" w:themeColor="accent1"/>
+                                  <w:sz w:val="26"/>
+                                  <w:szCs w:val="26"/>
+                                  <w:lang w:val="es-MX"/>
+                                </w:rPr>
+                                <w:t xml:space="preserve"> Lite</w:t>
                               </w:r>
                             </w:sdtContent>
                           </w:sdt>
@@ -3856,7 +4006,35 @@
                                   <w:sz w:val="20"/>
                                   <w:szCs w:val="20"/>
                                 </w:rPr>
-                                <w:t>Universita La Sapienza</w:t>
+                                <w:t>Universit</w:t>
+                              </w:r>
+                              <w:r>
+                                <w:rPr>
+                                  <w:caps/>
+                                  <w:color w:val="595959" w:themeColor="text1" w:themeTint="A6"/>
+                                  <w:sz w:val="20"/>
+                                  <w:szCs w:val="20"/>
+                                  <w:lang w:val="it-IT"/>
+                                </w:rPr>
+                                <w:t>à Di ROMA “</w:t>
+                              </w:r>
+                              <w:r>
+                                <w:rPr>
+                                  <w:caps/>
+                                  <w:color w:val="595959" w:themeColor="text1" w:themeTint="A6"/>
+                                  <w:sz w:val="20"/>
+                                  <w:szCs w:val="20"/>
+                                </w:rPr>
+                                <w:t>La Sapienza</w:t>
+                              </w:r>
+                              <w:r>
+                                <w:rPr>
+                                  <w:caps/>
+                                  <w:color w:val="595959" w:themeColor="text1" w:themeTint="A6"/>
+                                  <w:sz w:val="20"/>
+                                  <w:szCs w:val="20"/>
+                                </w:rPr>
+                                <w:t>”</w:t>
                               </w:r>
                             </w:sdtContent>
                           </w:sdt>
@@ -3870,10 +4048,12 @@
             </mc:AlternateContent>
           </w:r>
         </w:p>
+        <w:p/>
         <w:p>
           <w:r>
             <w:rPr>
               <w:noProof/>
+              <w:lang w:val="es-MX" w:eastAsia="es-MX"/>
             </w:rPr>
             <mc:AlternateContent>
               <mc:Choice Requires="wps">
@@ -4152,6 +4332,17 @@
         <w:p>
           <w:pPr>
             <w:pStyle w:val="TOCHeading"/>
+            <w:rPr>
+              <w:rFonts w:asciiTheme="minorHAnsi" w:eastAsiaTheme="minorHAnsi" w:hAnsiTheme="minorHAnsi" w:cstheme="minorBidi"/>
+              <w:color w:val="auto"/>
+              <w:sz w:val="22"/>
+              <w:szCs w:val="22"/>
+            </w:rPr>
+          </w:pPr>
+        </w:p>
+        <w:p>
+          <w:pPr>
+            <w:pStyle w:val="TOCHeading"/>
           </w:pPr>
           <w:r>
             <w:t>Contents</w:t>
@@ -4164,7 +4355,7 @@
               <w:tab w:val="right" w:leader="dot" w:pos="10790"/>
             </w:tabs>
             <w:rPr>
-              <w:rFonts w:eastAsiaTheme="minorEastAsia"/>
+              <w:rFonts w:asciiTheme="minorHAnsi" w:eastAsiaTheme="minorEastAsia" w:hAnsiTheme="minorHAnsi"/>
               <w:noProof/>
             </w:rPr>
           </w:pPr>
@@ -4177,7 +4368,7 @@
           <w:r>
             <w:fldChar w:fldCharType="separate"/>
           </w:r>
-          <w:hyperlink w:anchor="_Toc490412833" w:history="1">
+          <w:hyperlink w:anchor="_Toc491023202" w:history="1">
             <w:r>
               <w:rPr>
                 <w:rStyle w:val="Hyperlink"/>
@@ -4204,7 +4395,7 @@
                 <w:noProof/>
                 <w:webHidden/>
               </w:rPr>
-              <w:instrText xml:space="preserve"> PAGEREF _Toc490412833 \h </w:instrText>
+              <w:instrText xml:space="preserve"> PAGEREF _Toc491023202 \h </w:instrText>
             </w:r>
             <w:r>
               <w:rPr>
@@ -4242,11 +4433,11 @@
               <w:tab w:val="right" w:leader="dot" w:pos="10790"/>
             </w:tabs>
             <w:rPr>
-              <w:rFonts w:eastAsiaTheme="minorEastAsia"/>
+              <w:rFonts w:asciiTheme="minorHAnsi" w:eastAsiaTheme="minorEastAsia" w:hAnsiTheme="minorHAnsi"/>
               <w:noProof/>
             </w:rPr>
           </w:pPr>
-          <w:hyperlink w:anchor="_Toc490412834" w:history="1">
+          <w:hyperlink w:anchor="_Toc491023203" w:history="1">
             <w:r>
               <w:rPr>
                 <w:rStyle w:val="Hyperlink"/>
@@ -4273,7 +4464,7 @@
                 <w:noProof/>
                 <w:webHidden/>
               </w:rPr>
-              <w:instrText xml:space="preserve"> PAGEREF _Toc490412834 \h </w:instrText>
+              <w:instrText xml:space="preserve"> PAGEREF _Toc491023203 \h </w:instrText>
             </w:r>
             <w:r>
               <w:rPr>
@@ -4293,7 +4484,7 @@
                 <w:noProof/>
                 <w:webHidden/>
               </w:rPr>
-              <w:t>3</w:t>
+              <w:t>4</w:t>
             </w:r>
             <w:r>
               <w:rPr>
@@ -4311,11 +4502,11 @@
               <w:tab w:val="right" w:leader="dot" w:pos="10790"/>
             </w:tabs>
             <w:rPr>
-              <w:rFonts w:eastAsiaTheme="minorEastAsia"/>
+              <w:rFonts w:asciiTheme="minorHAnsi" w:eastAsiaTheme="minorEastAsia" w:hAnsiTheme="minorHAnsi"/>
               <w:noProof/>
             </w:rPr>
           </w:pPr>
-          <w:hyperlink w:anchor="_Toc490412835" w:history="1">
+          <w:hyperlink w:anchor="_Toc491023204" w:history="1">
             <w:r>
               <w:rPr>
                 <w:rStyle w:val="Hyperlink"/>
@@ -4342,7 +4533,7 @@
                 <w:noProof/>
                 <w:webHidden/>
               </w:rPr>
-              <w:instrText xml:space="preserve"> PAGEREF _Toc490412835 \h </w:instrText>
+              <w:instrText xml:space="preserve"> PAGEREF _Toc491023204 \h </w:instrText>
             </w:r>
             <w:r>
               <w:rPr>
@@ -4362,7 +4553,7 @@
                 <w:noProof/>
                 <w:webHidden/>
               </w:rPr>
-              <w:t>3</w:t>
+              <w:t>4</w:t>
             </w:r>
             <w:r>
               <w:rPr>
@@ -4380,11 +4571,11 @@
               <w:tab w:val="right" w:leader="dot" w:pos="10790"/>
             </w:tabs>
             <w:rPr>
-              <w:rFonts w:eastAsiaTheme="minorEastAsia"/>
+              <w:rFonts w:asciiTheme="minorHAnsi" w:eastAsiaTheme="minorEastAsia" w:hAnsiTheme="minorHAnsi"/>
               <w:noProof/>
             </w:rPr>
           </w:pPr>
-          <w:hyperlink w:anchor="_Toc490412836" w:history="1">
+          <w:hyperlink w:anchor="_Toc491023205" w:history="1">
             <w:r>
               <w:rPr>
                 <w:rStyle w:val="Hyperlink"/>
@@ -4411,7 +4602,7 @@
                 <w:noProof/>
                 <w:webHidden/>
               </w:rPr>
-              <w:instrText xml:space="preserve"> PAGEREF _Toc490412836 \h </w:instrText>
+              <w:instrText xml:space="preserve"> PAGEREF _Toc491023205 \h </w:instrText>
             </w:r>
             <w:r>
               <w:rPr>
@@ -4449,17 +4640,31 @@
               <w:tab w:val="right" w:leader="dot" w:pos="10790"/>
             </w:tabs>
             <w:rPr>
-              <w:rFonts w:eastAsiaTheme="minorEastAsia"/>
+              <w:rFonts w:asciiTheme="minorHAnsi" w:eastAsiaTheme="minorEastAsia" w:hAnsiTheme="minorHAnsi"/>
               <w:noProof/>
             </w:rPr>
           </w:pPr>
-          <w:hyperlink w:anchor="_Toc490412837" w:history="1">
+          <w:hyperlink w:anchor="_Toc491023206" w:history="1">
             <w:r>
               <w:rPr>
                 <w:rStyle w:val="Hyperlink"/>
                 <w:noProof/>
               </w:rPr>
-              <w:t>The Secondary characters</w:t>
+              <w:t>The Secondary</w:t>
+            </w:r>
+            <w:r>
+              <w:rPr>
+                <w:rStyle w:val="Hyperlink"/>
+                <w:noProof/>
+              </w:rPr>
+              <w:t xml:space="preserve"> </w:t>
+            </w:r>
+            <w:r>
+              <w:rPr>
+                <w:rStyle w:val="Hyperlink"/>
+                <w:noProof/>
+              </w:rPr>
+              <w:t>characters</w:t>
             </w:r>
             <w:r>
               <w:rPr>
@@ -4480,7 +4685,7 @@
                 <w:noProof/>
                 <w:webHidden/>
               </w:rPr>
-              <w:instrText xml:space="preserve"> PAGEREF _Toc490412837 \h </w:instrText>
+              <w:instrText xml:space="preserve"> PAGEREF _Toc491023206 \h </w:instrText>
             </w:r>
             <w:r>
               <w:rPr>
@@ -4500,7 +4705,7 @@
                 <w:noProof/>
                 <w:webHidden/>
               </w:rPr>
-              <w:t>4</w:t>
+              <w:t>5</w:t>
             </w:r>
             <w:r>
               <w:rPr>
@@ -4518,11 +4723,11 @@
               <w:tab w:val="right" w:leader="dot" w:pos="10790"/>
             </w:tabs>
             <w:rPr>
-              <w:rFonts w:eastAsiaTheme="minorEastAsia"/>
+              <w:rFonts w:asciiTheme="minorHAnsi" w:eastAsiaTheme="minorEastAsia" w:hAnsiTheme="minorHAnsi"/>
               <w:noProof/>
             </w:rPr>
           </w:pPr>
-          <w:hyperlink w:anchor="_Toc490412838" w:history="1">
+          <w:hyperlink w:anchor="_Toc491023207" w:history="1">
             <w:r>
               <w:rPr>
                 <w:rStyle w:val="Hyperlink"/>
@@ -4549,7 +4754,7 @@
                 <w:noProof/>
                 <w:webHidden/>
               </w:rPr>
-              <w:instrText xml:space="preserve"> PAGEREF _Toc490412838 \h </w:instrText>
+              <w:instrText xml:space="preserve"> PAGEREF _Toc491023207 \h </w:instrText>
             </w:r>
             <w:r>
               <w:rPr>
@@ -4569,7 +4774,7 @@
                 <w:noProof/>
                 <w:webHidden/>
               </w:rPr>
-              <w:t>5</w:t>
+              <w:t>6</w:t>
             </w:r>
             <w:r>
               <w:rPr>
@@ -4587,11 +4792,11 @@
               <w:tab w:val="right" w:leader="dot" w:pos="10790"/>
             </w:tabs>
             <w:rPr>
-              <w:rFonts w:eastAsiaTheme="minorEastAsia"/>
+              <w:rFonts w:asciiTheme="minorHAnsi" w:eastAsiaTheme="minorEastAsia" w:hAnsiTheme="minorHAnsi"/>
               <w:noProof/>
             </w:rPr>
           </w:pPr>
-          <w:hyperlink w:anchor="_Toc490412839" w:history="1">
+          <w:hyperlink w:anchor="_Toc491023208" w:history="1">
             <w:r>
               <w:rPr>
                 <w:rStyle w:val="Hyperlink"/>
@@ -4618,7 +4823,7 @@
                 <w:noProof/>
                 <w:webHidden/>
               </w:rPr>
-              <w:instrText xml:space="preserve"> PAGEREF _Toc490412839 \h </w:instrText>
+              <w:instrText xml:space="preserve"> PAGEREF _Toc491023208 \h </w:instrText>
             </w:r>
             <w:r>
               <w:rPr>
@@ -4638,7 +4843,7 @@
                 <w:noProof/>
                 <w:webHidden/>
               </w:rPr>
-              <w:t>5</w:t>
+              <w:t>6</w:t>
             </w:r>
             <w:r>
               <w:rPr>
@@ -4656,11 +4861,11 @@
               <w:tab w:val="right" w:leader="dot" w:pos="10790"/>
             </w:tabs>
             <w:rPr>
-              <w:rFonts w:eastAsiaTheme="minorEastAsia"/>
+              <w:rFonts w:asciiTheme="minorHAnsi" w:eastAsiaTheme="minorEastAsia" w:hAnsiTheme="minorHAnsi"/>
               <w:noProof/>
             </w:rPr>
           </w:pPr>
-          <w:hyperlink w:anchor="_Toc490412840" w:history="1">
+          <w:hyperlink w:anchor="_Toc491023209" w:history="1">
             <w:r>
               <w:rPr>
                 <w:rStyle w:val="Hyperlink"/>
@@ -4687,7 +4892,7 @@
                 <w:noProof/>
                 <w:webHidden/>
               </w:rPr>
-              <w:instrText xml:space="preserve"> PAGEREF _Toc490412840 \h </w:instrText>
+              <w:instrText xml:space="preserve"> PAGEREF _Toc491023209 \h </w:instrText>
             </w:r>
             <w:r>
               <w:rPr>
@@ -4707,7 +4912,7 @@
                 <w:noProof/>
                 <w:webHidden/>
               </w:rPr>
-              <w:t>5</w:t>
+              <w:t>6</w:t>
             </w:r>
             <w:r>
               <w:rPr>
@@ -4725,11 +4930,11 @@
               <w:tab w:val="right" w:leader="dot" w:pos="10790"/>
             </w:tabs>
             <w:rPr>
-              <w:rFonts w:eastAsiaTheme="minorEastAsia"/>
+              <w:rFonts w:asciiTheme="minorHAnsi" w:eastAsiaTheme="minorEastAsia" w:hAnsiTheme="minorHAnsi"/>
               <w:noProof/>
             </w:rPr>
           </w:pPr>
-          <w:hyperlink w:anchor="_Toc490412841" w:history="1">
+          <w:hyperlink w:anchor="_Toc491023210" w:history="1">
             <w:r>
               <w:rPr>
                 <w:rStyle w:val="Hyperlink"/>
@@ -4756,7 +4961,7 @@
                 <w:noProof/>
                 <w:webHidden/>
               </w:rPr>
-              <w:instrText xml:space="preserve"> PAGEREF _Toc490412841 \h </w:instrText>
+              <w:instrText xml:space="preserve"> PAGEREF _Toc491023210 \h </w:instrText>
             </w:r>
             <w:r>
               <w:rPr>
@@ -4776,7 +4981,7 @@
                 <w:noProof/>
                 <w:webHidden/>
               </w:rPr>
-              <w:t>5</w:t>
+              <w:t>6</w:t>
             </w:r>
             <w:r>
               <w:rPr>
@@ -4794,16 +4999,85 @@
               <w:tab w:val="right" w:leader="dot" w:pos="10790"/>
             </w:tabs>
             <w:rPr>
-              <w:rFonts w:eastAsiaTheme="minorEastAsia"/>
+              <w:rFonts w:asciiTheme="minorHAnsi" w:eastAsiaTheme="minorEastAsia" w:hAnsiTheme="minorHAnsi"/>
               <w:noProof/>
             </w:rPr>
           </w:pPr>
-          <w:hyperlink w:anchor="_Toc490412842" w:history="1">
+          <w:hyperlink w:anchor="_Toc491023211" w:history="1">
             <w:r>
               <w:rPr>
                 <w:rStyle w:val="Hyperlink"/>
                 <w:noProof/>
               </w:rPr>
+              <w:t>Stemkoski:</w:t>
+            </w:r>
+            <w:r>
+              <w:rPr>
+                <w:noProof/>
+                <w:webHidden/>
+              </w:rPr>
+              <w:tab/>
+            </w:r>
+            <w:r>
+              <w:rPr>
+                <w:noProof/>
+                <w:webHidden/>
+              </w:rPr>
+              <w:fldChar w:fldCharType="begin"/>
+            </w:r>
+            <w:r>
+              <w:rPr>
+                <w:noProof/>
+                <w:webHidden/>
+              </w:rPr>
+              <w:instrText xml:space="preserve"> PAGEREF _Toc491023211 \h </w:instrText>
+            </w:r>
+            <w:r>
+              <w:rPr>
+                <w:noProof/>
+                <w:webHidden/>
+              </w:rPr>
+            </w:r>
+            <w:r>
+              <w:rPr>
+                <w:noProof/>
+                <w:webHidden/>
+              </w:rPr>
+              <w:fldChar w:fldCharType="separate"/>
+            </w:r>
+            <w:r>
+              <w:rPr>
+                <w:noProof/>
+                <w:webHidden/>
+              </w:rPr>
+              <w:t>6</w:t>
+            </w:r>
+            <w:r>
+              <w:rPr>
+                <w:noProof/>
+                <w:webHidden/>
+              </w:rPr>
+              <w:fldChar w:fldCharType="end"/>
+            </w:r>
+          </w:hyperlink>
+        </w:p>
+        <w:p>
+          <w:pPr>
+            <w:pStyle w:val="TOC3"/>
+            <w:tabs>
+              <w:tab w:val="right" w:leader="dot" w:pos="10790"/>
+            </w:tabs>
+            <w:rPr>
+              <w:rFonts w:asciiTheme="minorHAnsi" w:eastAsiaTheme="minorEastAsia" w:hAnsiTheme="minorHAnsi"/>
+              <w:noProof/>
+            </w:rPr>
+          </w:pPr>
+          <w:hyperlink w:anchor="_Toc491023212" w:history="1">
+            <w:r>
+              <w:rPr>
+                <w:rStyle w:val="Hyperlink"/>
+                <w:noProof/>
+              </w:rPr>
               <w:t>Three.js:</w:t>
             </w:r>
             <w:r>
@@ -4825,7 +5099,7 @@
                 <w:noProof/>
                 <w:webHidden/>
               </w:rPr>
-              <w:instrText xml:space="preserve"> PAGEREF _Toc490412842 \h </w:instrText>
+              <w:instrText xml:space="preserve"> PAGEREF _Toc491023212 \h </w:instrText>
             </w:r>
             <w:r>
               <w:rPr>
@@ -4845,7 +5119,7 @@
                 <w:noProof/>
                 <w:webHidden/>
               </w:rPr>
-              <w:t>5</w:t>
+              <w:t>7</w:t>
             </w:r>
             <w:r>
               <w:rPr>
@@ -4863,11 +5137,11 @@
               <w:tab w:val="right" w:leader="dot" w:pos="10790"/>
             </w:tabs>
             <w:rPr>
-              <w:rFonts w:eastAsiaTheme="minorEastAsia"/>
+              <w:rFonts w:asciiTheme="minorHAnsi" w:eastAsiaTheme="minorEastAsia" w:hAnsiTheme="minorHAnsi"/>
               <w:noProof/>
             </w:rPr>
           </w:pPr>
-          <w:hyperlink w:anchor="_Toc490412843" w:history="1">
+          <w:hyperlink w:anchor="_Toc491023213" w:history="1">
             <w:r>
               <w:rPr>
                 <w:rStyle w:val="Hyperlink"/>
@@ -4894,7 +5168,7 @@
                 <w:noProof/>
                 <w:webHidden/>
               </w:rPr>
-              <w:instrText xml:space="preserve"> PAGEREF _Toc490412843 \h </w:instrText>
+              <w:instrText xml:space="preserve"> PAGEREF _Toc491023213 \h </w:instrText>
             </w:r>
             <w:r>
               <w:rPr>
@@ -4914,7 +5188,7 @@
                 <w:noProof/>
                 <w:webHidden/>
               </w:rPr>
-              <w:t>6</w:t>
+              <w:t>7</w:t>
             </w:r>
             <w:r>
               <w:rPr>
@@ -4932,17 +5206,17 @@
               <w:tab w:val="right" w:leader="dot" w:pos="10790"/>
             </w:tabs>
             <w:rPr>
-              <w:rFonts w:eastAsiaTheme="minorEastAsia"/>
+              <w:rFonts w:asciiTheme="minorHAnsi" w:eastAsiaTheme="minorEastAsia" w:hAnsiTheme="minorHAnsi"/>
               <w:noProof/>
             </w:rPr>
           </w:pPr>
-          <w:hyperlink w:anchor="_Toc490412844" w:history="1">
+          <w:hyperlink w:anchor="_Toc491023214" w:history="1">
             <w:r>
               <w:rPr>
                 <w:rStyle w:val="Hyperlink"/>
                 <w:noProof/>
               </w:rPr>
-              <w:t>Collision Detection</w:t>
+              <w:t>The translation and rotation mechanism</w:t>
             </w:r>
             <w:r>
               <w:rPr>
@@ -4963,7 +5237,7 @@
                 <w:noProof/>
                 <w:webHidden/>
               </w:rPr>
-              <w:instrText xml:space="preserve"> PAGEREF _Toc490412844 \h </w:instrText>
+              <w:instrText xml:space="preserve"> PAGEREF _Toc491023214 \h </w:instrText>
             </w:r>
             <w:r>
               <w:rPr>
@@ -4983,7 +5257,7 @@
                 <w:noProof/>
                 <w:webHidden/>
               </w:rPr>
-              <w:t>6</w:t>
+              <w:t>7</w:t>
             </w:r>
             <w:r>
               <w:rPr>
@@ -5001,17 +5275,17 @@
               <w:tab w:val="right" w:leader="dot" w:pos="10790"/>
             </w:tabs>
             <w:rPr>
-              <w:rFonts w:eastAsiaTheme="minorEastAsia"/>
+              <w:rFonts w:asciiTheme="minorHAnsi" w:eastAsiaTheme="minorEastAsia" w:hAnsiTheme="minorHAnsi"/>
               <w:noProof/>
             </w:rPr>
           </w:pPr>
-          <w:hyperlink w:anchor="_Toc490412845" w:history="1">
+          <w:hyperlink w:anchor="_Toc491023215" w:history="1">
             <w:r>
               <w:rPr>
                 <w:rStyle w:val="Hyperlink"/>
                 <w:noProof/>
               </w:rPr>
-              <w:t>The translation and rotation mechanism</w:t>
+              <w:t>The follow mechanism</w:t>
             </w:r>
             <w:r>
               <w:rPr>
@@ -5032,7 +5306,7 @@
                 <w:noProof/>
                 <w:webHidden/>
               </w:rPr>
-              <w:instrText xml:space="preserve"> PAGEREF _Toc490412845 \h </w:instrText>
+              <w:instrText xml:space="preserve"> PAGEREF _Toc491023215 \h </w:instrText>
             </w:r>
             <w:r>
               <w:rPr>
@@ -5052,7 +5326,7 @@
                 <w:noProof/>
                 <w:webHidden/>
               </w:rPr>
-              <w:t>6</w:t>
+              <w:t>8</w:t>
             </w:r>
             <w:r>
               <w:rPr>
@@ -5070,17 +5344,17 @@
               <w:tab w:val="right" w:leader="dot" w:pos="10790"/>
             </w:tabs>
             <w:rPr>
-              <w:rFonts w:eastAsiaTheme="minorEastAsia"/>
+              <w:rFonts w:asciiTheme="minorHAnsi" w:eastAsiaTheme="minorEastAsia" w:hAnsiTheme="minorHAnsi"/>
               <w:noProof/>
             </w:rPr>
           </w:pPr>
-          <w:hyperlink w:anchor="_Toc490412846" w:history="1">
+          <w:hyperlink w:anchor="_Toc491023216" w:history="1">
             <w:r>
               <w:rPr>
                 <w:rStyle w:val="Hyperlink"/>
                 <w:noProof/>
               </w:rPr>
-              <w:t>The follow mechanism</w:t>
+              <w:t>Collision Detection</w:t>
             </w:r>
             <w:r>
               <w:rPr>
@@ -5101,7 +5375,7 @@
                 <w:noProof/>
                 <w:webHidden/>
               </w:rPr>
-              <w:instrText xml:space="preserve"> PAGEREF _Toc490412846 \h </w:instrText>
+              <w:instrText xml:space="preserve"> PAGEREF _Toc491023216 \h </w:instrText>
             </w:r>
             <w:r>
               <w:rPr>
@@ -5121,7 +5395,7 @@
                 <w:noProof/>
                 <w:webHidden/>
               </w:rPr>
-              <w:t>6</w:t>
+              <w:t>8</w:t>
             </w:r>
             <w:r>
               <w:rPr>
@@ -5139,16 +5413,85 @@
               <w:tab w:val="right" w:leader="dot" w:pos="10790"/>
             </w:tabs>
             <w:rPr>
-              <w:rFonts w:eastAsiaTheme="minorEastAsia"/>
+              <w:rFonts w:asciiTheme="minorHAnsi" w:eastAsiaTheme="minorEastAsia" w:hAnsiTheme="minorHAnsi"/>
               <w:noProof/>
             </w:rPr>
           </w:pPr>
-          <w:hyperlink w:anchor="_Toc490412847" w:history="1">
+          <w:hyperlink w:anchor="_Toc491023217" w:history="1">
             <w:r>
               <w:rPr>
                 <w:rStyle w:val="Hyperlink"/>
                 <w:noProof/>
               </w:rPr>
+              <w:t>Mission Success – Game Over mechanism</w:t>
+            </w:r>
+            <w:r>
+              <w:rPr>
+                <w:noProof/>
+                <w:webHidden/>
+              </w:rPr>
+              <w:tab/>
+            </w:r>
+            <w:r>
+              <w:rPr>
+                <w:noProof/>
+                <w:webHidden/>
+              </w:rPr>
+              <w:fldChar w:fldCharType="begin"/>
+            </w:r>
+            <w:r>
+              <w:rPr>
+                <w:noProof/>
+                <w:webHidden/>
+              </w:rPr>
+              <w:instrText xml:space="preserve"> PAGEREF _Toc491023217 \h </w:instrText>
+            </w:r>
+            <w:r>
+              <w:rPr>
+                <w:noProof/>
+                <w:webHidden/>
+              </w:rPr>
+            </w:r>
+            <w:r>
+              <w:rPr>
+                <w:noProof/>
+                <w:webHidden/>
+              </w:rPr>
+              <w:fldChar w:fldCharType="separate"/>
+            </w:r>
+            <w:r>
+              <w:rPr>
+                <w:noProof/>
+                <w:webHidden/>
+              </w:rPr>
+              <w:t>9</w:t>
+            </w:r>
+            <w:r>
+              <w:rPr>
+                <w:noProof/>
+                <w:webHidden/>
+              </w:rPr>
+              <w:fldChar w:fldCharType="end"/>
+            </w:r>
+          </w:hyperlink>
+        </w:p>
+        <w:p>
+          <w:pPr>
+            <w:pStyle w:val="TOC2"/>
+            <w:tabs>
+              <w:tab w:val="right" w:leader="dot" w:pos="10790"/>
+            </w:tabs>
+            <w:rPr>
+              <w:rFonts w:asciiTheme="minorHAnsi" w:eastAsiaTheme="minorEastAsia" w:hAnsiTheme="minorHAnsi"/>
+              <w:noProof/>
+            </w:rPr>
+          </w:pPr>
+          <w:hyperlink w:anchor="_Toc491023218" w:history="1">
+            <w:r>
+              <w:rPr>
+                <w:rStyle w:val="Hyperlink"/>
+                <w:noProof/>
+              </w:rPr>
               <w:t>Background Environment</w:t>
             </w:r>
             <w:r>
@@ -5170,7 +5513,7 @@
                 <w:noProof/>
                 <w:webHidden/>
               </w:rPr>
-              <w:instrText xml:space="preserve"> PAGEREF _Toc490412847 \h </w:instrText>
+              <w:instrText xml:space="preserve"> PAGEREF _Toc491023218 \h </w:instrText>
             </w:r>
             <w:r>
               <w:rPr>
@@ -5190,7 +5533,7 @@
                 <w:noProof/>
                 <w:webHidden/>
               </w:rPr>
-              <w:t>6</w:t>
+              <w:t>9</w:t>
             </w:r>
             <w:r>
               <w:rPr>
@@ -5208,17 +5551,31 @@
               <w:tab w:val="right" w:leader="dot" w:pos="10790"/>
             </w:tabs>
             <w:rPr>
-              <w:rFonts w:eastAsiaTheme="minorEastAsia"/>
+              <w:rFonts w:asciiTheme="minorHAnsi" w:eastAsiaTheme="minorEastAsia" w:hAnsiTheme="minorHAnsi"/>
               <w:noProof/>
             </w:rPr>
           </w:pPr>
-          <w:hyperlink w:anchor="_Toc490412848" w:history="1">
+          <w:hyperlink w:anchor="_Toc491023219" w:history="1">
             <w:r>
               <w:rPr>
                 <w:rStyle w:val="Hyperlink"/>
                 <w:noProof/>
               </w:rPr>
-              <w:t>Implemented interactions</w:t>
+              <w:t>Implemented intera</w:t>
+            </w:r>
+            <w:r>
+              <w:rPr>
+                <w:rStyle w:val="Hyperlink"/>
+                <w:noProof/>
+              </w:rPr>
+              <w:t>c</w:t>
+            </w:r>
+            <w:r>
+              <w:rPr>
+                <w:rStyle w:val="Hyperlink"/>
+                <w:noProof/>
+              </w:rPr>
+              <w:t>tions</w:t>
             </w:r>
             <w:r>
               <w:rPr>
@@ -5239,7 +5596,7 @@
                 <w:noProof/>
                 <w:webHidden/>
               </w:rPr>
-              <w:instrText xml:space="preserve"> PAGEREF _Toc490412848 \h </w:instrText>
+              <w:instrText xml:space="preserve"> PAGEREF _Toc491023219 \h </w:instrText>
             </w:r>
             <w:r>
               <w:rPr>
@@ -5259,7 +5616,7 @@
                 <w:noProof/>
                 <w:webHidden/>
               </w:rPr>
-              <w:t>7</w:t>
+              <w:t>10</w:t>
             </w:r>
             <w:r>
               <w:rPr>
@@ -5277,11 +5634,11 @@
               <w:tab w:val="right" w:leader="dot" w:pos="10790"/>
             </w:tabs>
             <w:rPr>
-              <w:rFonts w:eastAsiaTheme="minorEastAsia"/>
+              <w:rFonts w:asciiTheme="minorHAnsi" w:eastAsiaTheme="minorEastAsia" w:hAnsiTheme="minorHAnsi"/>
               <w:noProof/>
             </w:rPr>
           </w:pPr>
-          <w:hyperlink w:anchor="_Toc490412849" w:history="1">
+          <w:hyperlink w:anchor="_Toc491023220" w:history="1">
             <w:r>
               <w:rPr>
                 <w:rStyle w:val="Hyperlink"/>
@@ -5308,7 +5665,7 @@
                 <w:noProof/>
                 <w:webHidden/>
               </w:rPr>
-              <w:instrText xml:space="preserve"> PAGEREF _Toc490412849 \h </w:instrText>
+              <w:instrText xml:space="preserve"> PAGEREF _Toc491023220 \h </w:instrText>
             </w:r>
             <w:r>
               <w:rPr>
@@ -5328,7 +5685,7 @@
                 <w:noProof/>
                 <w:webHidden/>
               </w:rPr>
-              <w:t>8</w:t>
+              <w:t>11</w:t>
             </w:r>
             <w:r>
               <w:rPr>
@@ -5361,16 +5718,39 @@
       <w:pPr>
         <w:pStyle w:val="Heading1"/>
       </w:pPr>
-      <w:bookmarkStart w:id="0" w:name="_Toc490412833"/>
-      <w:r>
-        <w:lastRenderedPageBreak/>
+      <w:bookmarkStart w:id="0" w:name="_Toc491023202"/>
+    </w:p>
+    <w:p>
+      <w:pPr>
+        <w:pStyle w:val="Heading1"/>
+      </w:pPr>
+    </w:p>
+    <w:p>
+      <w:pPr>
+        <w:pStyle w:val="Heading1"/>
+      </w:pPr>
+      <w:r>
         <w:t>Introduction</w:t>
       </w:r>
       <w:bookmarkEnd w:id="0"/>
     </w:p>
     <w:p>
-      <w:r>
-        <w:t xml:space="preserve">The “Polygonal Adventure” is a game made within the course of Interactive Graphics with purpose to realize the famous river crossing </w:t>
+      <w:pPr>
+        <w:jc w:val="both"/>
+      </w:pPr>
+    </w:p>
+    <w:p>
+      <w:pPr>
+        <w:jc w:val="both"/>
+      </w:pPr>
+      <w:r>
+        <w:t xml:space="preserve">The “Polygonal Adventure” </w:t>
+      </w:r>
+      <w:r>
+        <w:t xml:space="preserve">(figure 1) </w:t>
+      </w:r>
+      <w:r>
+        <w:t xml:space="preserve">is a game made within the course of Interactive Graphics with purpose to realize the famous river crossing </w:t>
       </w:r>
       <w:r>
         <w:t xml:space="preserve">mathematical </w:t>
@@ -5379,19 +5759,69 @@
         <w:t>puzzle.</w:t>
       </w:r>
       <w:r>
-        <w:t xml:space="preserve"> Within the environment, the user is called to transport the Wolf, </w:t>
-      </w:r>
-      <w:r>
-        <w:t xml:space="preserve">the Sheep and </w:t>
-      </w:r>
-      <w:r>
-        <w:t>Cabbage across the river using the bridge but there are certain constraints that the user has to take into account.</w:t>
+        <w:t xml:space="preserve"> </w:t>
+      </w:r>
+    </w:p>
+    <w:p>
+      <w:pPr>
+        <w:jc w:val="both"/>
+      </w:pPr>
+      <w:r>
+        <w:t xml:space="preserve">Within the environment, the user is </w:t>
+      </w:r>
+      <w:r>
+        <w:t>expected</w:t>
+      </w:r>
+      <w:r>
+        <w:t xml:space="preserve"> to transport </w:t>
+      </w:r>
+      <w:r>
+        <w:t>a</w:t>
+      </w:r>
+      <w:r>
+        <w:t xml:space="preserve"> </w:t>
+      </w:r>
+      <w:r>
+        <w:t>wolf</w:t>
+      </w:r>
+      <w:r>
+        <w:t xml:space="preserve">, </w:t>
+      </w:r>
+      <w:r>
+        <w:t>a</w:t>
+      </w:r>
+      <w:r>
+        <w:t xml:space="preserve"> </w:t>
+      </w:r>
+      <w:r>
+        <w:t>sheep</w:t>
+      </w:r>
+      <w:r>
+        <w:t xml:space="preserve"> and </w:t>
+      </w:r>
+      <w:r>
+        <w:t>a c</w:t>
+      </w:r>
+      <w:r>
+        <w:t>ab</w:t>
+      </w:r>
+      <w:r>
+        <w:t xml:space="preserve">bage across the river using a boat </w:t>
+      </w:r>
+      <w:r>
+        <w:t>but there are certain constraints that the user has to take into account.</w:t>
       </w:r>
       <w:r>
         <w:t xml:space="preserve"> To begin </w:t>
       </w:r>
       <w:r>
-        <w:t xml:space="preserve">with the user can transport only one of the </w:t>
+        <w:t xml:space="preserve">with the user can transport </w:t>
+      </w:r>
+      <w:r>
+        <w:t xml:space="preserve">on the boat </w:t>
+      </w:r>
+      <w:r>
+        <w:t xml:space="preserve">only one of the </w:t>
       </w:r>
       <w:r>
         <w:t xml:space="preserve">aforementioned </w:t>
@@ -5403,19 +5833,43 @@
         <w:t xml:space="preserve"> at a time</w:t>
       </w:r>
       <w:r>
-        <w:t>. Also if Wolf</w:t>
+        <w:t xml:space="preserve"> a</w:t>
+      </w:r>
+      <w:r>
+        <w:t xml:space="preserve">lso if </w:t>
+      </w:r>
+      <w:r>
+        <w:t>wolf</w:t>
       </w:r>
       <w:r>
         <w:t xml:space="preserve"> is left alone with </w:t>
       </w:r>
       <w:r>
-        <w:t xml:space="preserve">Sheep he eats </w:t>
+        <w:t>s</w:t>
+      </w:r>
+      <w:r>
+        <w:t>heep</w:t>
+      </w:r>
+      <w:r>
+        <w:t>,</w:t>
+      </w:r>
+      <w:r>
+        <w:t xml:space="preserve"> he eats </w:t>
       </w:r>
       <w:r>
         <w:t>it</w:t>
       </w:r>
       <w:r>
-        <w:t xml:space="preserve"> and if Sheep is left alone with Cabbage he eats </w:t>
+        <w:t xml:space="preserve"> and if s</w:t>
+      </w:r>
+      <w:r>
+        <w:t xml:space="preserve">heep is left alone with </w:t>
+      </w:r>
+      <w:r>
+        <w:t>cabbage,</w:t>
+      </w:r>
+      <w:r>
+        <w:t xml:space="preserve"> he eats </w:t>
       </w:r>
       <w:r>
         <w:t>it</w:t>
@@ -5423,7 +5877,12 @@
       <w:r>
         <w:t xml:space="preserve"> too.</w:t>
       </w:r>
+      <w:r>
+        <w:t xml:space="preserve"> There are many forms of this mathematical puzzle, usually different characters but their purpose is always the same to introduce one with the fact of mathematical constraints and persuade them to solve the given problem.</w:t>
+      </w:r>
     </w:p>
+    <w:p/>
+    <w:p/>
     <w:p>
       <w:pPr>
         <w:keepNext/>
@@ -5432,6 +5891,7 @@
       <w:r>
         <w:rPr>
           <w:noProof/>
+          <w:lang w:val="es-MX" w:eastAsia="es-MX"/>
         </w:rPr>
         <w:drawing>
           <wp:inline distT="0" distB="0" distL="0" distR="0" wp14:anchorId="33848597" wp14:editId="7E05B643">
@@ -5508,14 +5968,38 @@
       </w:r>
       <w:bookmarkEnd w:id="1"/>
       <w:r>
-        <w:t>Polygonal Adventure Starting Interface</w:t>
+        <w:rPr>
+          <w:noProof/>
+        </w:rPr>
+        <w:t xml:space="preserve"> - </w:t>
+      </w:r>
+      <w:r>
+        <w:t>Polygonal Adventure Interface</w:t>
+      </w:r>
+      <w:r>
+        <w:t>.</w:t>
       </w:r>
     </w:p>
+    <w:p/>
+    <w:p/>
+    <w:p/>
+    <w:p/>
+    <w:p/>
+    <w:p/>
+    <w:p/>
+    <w:p/>
+    <w:p/>
+    <w:p>
+      <w:r>
+        <w:br w:type="page"/>
+      </w:r>
+    </w:p>
+    <w:p/>
     <w:p>
       <w:pPr>
         <w:pStyle w:val="Heading1"/>
       </w:pPr>
-      <w:bookmarkStart w:id="2" w:name="_Toc490412834"/>
+      <w:bookmarkStart w:id="2" w:name="_Toc491023203"/>
       <w:r>
         <w:t>Description of the Environment</w:t>
       </w:r>
@@ -5524,11 +6008,27 @@
         <w:t xml:space="preserve"> </w:t>
       </w:r>
     </w:p>
+    <w:p/>
+    <w:p>
+      <w:r>
+        <w:t>The environment and the game’s characters were created</w:t>
+      </w:r>
+      <w:r>
+        <w:t xml:space="preserve"> by us </w:t>
+      </w:r>
+      <w:r>
+        <w:t>using tutorials and documentation about 3D modeling found on the internet</w:t>
+      </w:r>
+      <w:r>
+        <w:t>. As it will be mentioned later in the document the environment used to realize the models is Blender.</w:t>
+      </w:r>
+    </w:p>
+    <w:p/>
     <w:p>
       <w:pPr>
         <w:pStyle w:val="Heading2"/>
       </w:pPr>
-      <w:bookmarkStart w:id="3" w:name="_Toc490412835"/>
+      <w:bookmarkStart w:id="3" w:name="_Toc491023204"/>
       <w:r>
         <w:t>The Mainland</w:t>
       </w:r>
@@ -5536,8 +6036,121 @@
     </w:p>
     <w:p>
       <w:r>
-        <w:t>The game takes place at a floating island in space which was developed mesh by mesh for the purposes of this project using blender</w:t>
-      </w:r>
+        <w:t>The game takes place at a floating island in space</w:t>
+      </w:r>
+      <w:r>
+        <w:t xml:space="preserve">. </w:t>
+      </w:r>
+      <w:r>
+        <w:t xml:space="preserve">As the name of the game </w:t>
+      </w:r>
+      <w:r>
+        <w:t>suggests</w:t>
+      </w:r>
+      <w:r>
+        <w:t xml:space="preserve"> the environment is polygonal and can be seen below</w:t>
+      </w:r>
+      <w:r>
+        <w:t xml:space="preserve"> (figure 2)</w:t>
+      </w:r>
+      <w:r>
+        <w:t>:</w:t>
+      </w:r>
+    </w:p>
+    <w:p>
+      <w:pPr>
+        <w:keepNext/>
+        <w:jc w:val="center"/>
+      </w:pPr>
+      <w:r>
+        <w:rPr>
+          <w:noProof/>
+          <w:lang w:val="es-MX" w:eastAsia="es-MX"/>
+        </w:rPr>
+        <w:drawing>
+          <wp:inline distT="0" distB="0" distL="0" distR="0" wp14:anchorId="78947E11" wp14:editId="73B53AFF">
+            <wp:extent cx="2185670" cy="2021998"/>
+            <wp:effectExtent l="0" t="0" r="5080" b="0"/>
+            <wp:docPr id="33" name="Picture 33"/>
+            <wp:cNvGraphicFramePr>
+              <a:graphicFrameLocks xmlns:a="http://schemas.openxmlformats.org/drawingml/2006/main" noChangeAspect="1"/>
+            </wp:cNvGraphicFramePr>
+            <a:graphic xmlns:a="http://schemas.openxmlformats.org/drawingml/2006/main">
+              <a:graphicData uri="http://schemas.openxmlformats.org/drawingml/2006/picture">
+                <pic:pic xmlns:pic="http://schemas.openxmlformats.org/drawingml/2006/picture">
+                  <pic:nvPicPr>
+                    <pic:cNvPr id="1" name=""/>
+                    <pic:cNvPicPr/>
+                  </pic:nvPicPr>
+                  <pic:blipFill>
+                    <a:blip r:embed="rId9"/>
+                    <a:stretch>
+                      <a:fillRect/>
+                    </a:stretch>
+                  </pic:blipFill>
+                  <pic:spPr>
+                    <a:xfrm>
+                      <a:off x="0" y="0"/>
+                      <a:ext cx="2214316" cy="2048499"/>
+                    </a:xfrm>
+                    <a:prstGeom prst="rect">
+                      <a:avLst/>
+                    </a:prstGeom>
+                  </pic:spPr>
+                </pic:pic>
+              </a:graphicData>
+            </a:graphic>
+          </wp:inline>
+        </w:drawing>
+      </w:r>
+    </w:p>
+    <w:p>
+      <w:pPr>
+        <w:pStyle w:val="Caption"/>
+        <w:jc w:val="center"/>
+      </w:pPr>
+      <w:r>
+        <w:t xml:space="preserve">Figure </w:t>
+      </w:r>
+      <w:r>
+        <w:fldChar w:fldCharType="begin"/>
+      </w:r>
+      <w:r>
+        <w:instrText xml:space="preserve"> SEQ Figure \* ARABIC </w:instrText>
+      </w:r>
+      <w:r>
+        <w:fldChar w:fldCharType="separate"/>
+      </w:r>
+      <w:r>
+        <w:rPr>
+          <w:noProof/>
+        </w:rPr>
+        <w:t>2</w:t>
+      </w:r>
+      <w:r>
+        <w:rPr>
+          <w:noProof/>
+        </w:rPr>
+        <w:fldChar w:fldCharType="end"/>
+      </w:r>
+      <w:r>
+        <w:rPr>
+          <w:noProof/>
+        </w:rPr>
+        <w:t xml:space="preserve"> - </w:t>
+      </w:r>
+      <w:r>
+        <w:t>Polygonal Island</w:t>
+      </w:r>
+      <w:r>
+        <w:t xml:space="preserve"> in Blender Environment</w:t>
+      </w:r>
+    </w:p>
+    <w:p>
+      <w:pPr>
+        <w:pStyle w:val="Caption"/>
+        <w:jc w:val="center"/>
+      </w:pPr>
       <w:sdt>
         <w:sdtPr>
           <w:id w:val="-151299115"/>
@@ -5566,9 +6179,28 @@
         </w:sdtContent>
       </w:sdt>
       <w:r>
-        <w:t>. As the name of the game indicates the environment is polygonal and can be seen below:</w:t>
+        <w:t>.</w:t>
       </w:r>
     </w:p>
+    <w:p>
+      <w:pPr>
+        <w:pStyle w:val="Heading2"/>
+      </w:pPr>
+      <w:bookmarkStart w:id="4" w:name="_Toc491023205"/>
+      <w:r>
+        <w:t>The main character</w:t>
+      </w:r>
+      <w:bookmarkEnd w:id="4"/>
+    </w:p>
+    <w:p>
+      <w:r>
+        <w:t>The player is in control of the main character</w:t>
+      </w:r>
+      <w:r>
+        <w:t>, this is the only character that can be control by the user but the other 3 characters (wolf, sheep and cabbage) can be move by certain actions of this character (figure 3).</w:t>
+      </w:r>
+    </w:p>
+    <w:p/>
     <w:p>
       <w:pPr>
         <w:keepNext/>
@@ -5577,121 +6209,12 @@
       <w:r>
         <w:rPr>
           <w:noProof/>
-        </w:rPr>
-        <w:drawing>
-          <wp:inline distT="0" distB="0" distL="0" distR="0" wp14:anchorId="28C02C39" wp14:editId="6F6D54EE">
-            <wp:extent cx="2724150" cy="2520154"/>
-            <wp:effectExtent l="0" t="0" r="0" b="0"/>
-            <wp:docPr id="33" name="Picture 33"/>
-            <wp:cNvGraphicFramePr>
-              <a:graphicFrameLocks xmlns:a="http://schemas.openxmlformats.org/drawingml/2006/main" noChangeAspect="1"/>
-            </wp:cNvGraphicFramePr>
-            <a:graphic xmlns:a="http://schemas.openxmlformats.org/drawingml/2006/main">
-              <a:graphicData uri="http://schemas.openxmlformats.org/drawingml/2006/picture">
-                <pic:pic xmlns:pic="http://schemas.openxmlformats.org/drawingml/2006/picture">
-                  <pic:nvPicPr>
-                    <pic:cNvPr id="1" name=""/>
-                    <pic:cNvPicPr/>
-                  </pic:nvPicPr>
-                  <pic:blipFill>
-                    <a:blip r:embed="rId9"/>
-                    <a:stretch>
-                      <a:fillRect/>
-                    </a:stretch>
-                  </pic:blipFill>
-                  <pic:spPr>
-                    <a:xfrm>
-                      <a:off x="0" y="0"/>
-                      <a:ext cx="2742791" cy="2537399"/>
-                    </a:xfrm>
-                    <a:prstGeom prst="rect">
-                      <a:avLst/>
-                    </a:prstGeom>
-                  </pic:spPr>
-                </pic:pic>
-              </a:graphicData>
-            </a:graphic>
-          </wp:inline>
-        </w:drawing>
-      </w:r>
-    </w:p>
-    <w:p>
-      <w:pPr>
-        <w:pStyle w:val="Caption"/>
-        <w:jc w:val="center"/>
-      </w:pPr>
-      <w:r>
-        <w:t xml:space="preserve">Figure </w:t>
-      </w:r>
-      <w:r>
-        <w:fldChar w:fldCharType="begin"/>
-      </w:r>
-      <w:r>
-        <w:instrText xml:space="preserve"> SEQ Figure \* ARABIC </w:instrText>
-      </w:r>
-      <w:r>
-        <w:fldChar w:fldCharType="separate"/>
-      </w:r>
-      <w:r>
-        <w:rPr>
-          <w:noProof/>
-        </w:rPr>
-        <w:t>2</w:t>
-      </w:r>
-      <w:r>
-        <w:rPr>
-          <w:noProof/>
-        </w:rPr>
-        <w:fldChar w:fldCharType="end"/>
-      </w:r>
-      <w:r>
-        <w:t>Polygonal Island</w:t>
-      </w:r>
-      <w:r>
-        <w:t xml:space="preserve"> in Blender Environment</w:t>
-      </w:r>
-    </w:p>
-    <w:p/>
-    <w:p/>
-    <w:p/>
-    <w:p>
-      <w:pPr>
-        <w:pStyle w:val="Heading2"/>
-      </w:pPr>
-      <w:bookmarkStart w:id="4" w:name="_Toc490412836"/>
-      <w:r>
-        <w:lastRenderedPageBreak/>
-        <w:t>The main character</w:t>
-      </w:r>
-      <w:bookmarkEnd w:id="4"/>
-    </w:p>
-    <w:p>
-      <w:r>
-        <w:t>The player is in control of the main character of the game</w:t>
-      </w:r>
-      <w:r>
-        <w:t xml:space="preserve"> shown </w:t>
-      </w:r>
-      <w:r>
-        <w:t>below</w:t>
-      </w:r>
-      <w:r>
-        <w:t>:</w:t>
-      </w:r>
-    </w:p>
-    <w:p>
-      <w:pPr>
-        <w:keepNext/>
-        <w:jc w:val="center"/>
-      </w:pPr>
-      <w:r>
-        <w:rPr>
-          <w:noProof/>
+          <w:lang w:val="es-MX" w:eastAsia="es-MX"/>
         </w:rPr>
         <w:drawing>
           <wp:inline distT="0" distB="0" distL="0" distR="0" wp14:anchorId="244D0F49" wp14:editId="3B501AF8">
-            <wp:extent cx="1809750" cy="2479187"/>
-            <wp:effectExtent l="0" t="0" r="0" b="0"/>
+            <wp:extent cx="1333393" cy="1826622"/>
+            <wp:effectExtent l="0" t="0" r="635" b="2540"/>
             <wp:docPr id="34" name="Picture 34"/>
             <wp:cNvGraphicFramePr>
               <a:graphicFrameLocks xmlns:a="http://schemas.openxmlformats.org/drawingml/2006/main" noChangeAspect="1"/>
@@ -5718,7 +6241,7 @@
                   <pic:spPr>
                     <a:xfrm>
                       <a:off x="0" y="0"/>
-                      <a:ext cx="1833778" cy="2512103"/>
+                      <a:ext cx="1361928" cy="1865713"/>
                     </a:xfrm>
                     <a:prstGeom prst="rect">
                       <a:avLst/>
@@ -5761,33 +6284,13 @@
         <w:fldChar w:fldCharType="end"/>
       </w:r>
       <w:r>
+        <w:rPr>
+          <w:noProof/>
+        </w:rPr>
+        <w:t xml:space="preserve"> - </w:t>
+      </w:r>
+      <w:r>
         <w:t>Main Character</w:t>
-      </w:r>
-    </w:p>
-    <w:p>
-      <w:r>
-        <w:t>And gets</w:t>
-      </w:r>
-      <w:r>
-        <w:t xml:space="preserve"> </w:t>
-      </w:r>
-      <w:r>
-        <w:t xml:space="preserve">to </w:t>
-      </w:r>
-      <w:r>
-        <w:t>guide him</w:t>
-      </w:r>
-      <w:r>
-        <w:t xml:space="preserve"> around</w:t>
-      </w:r>
-      <w:r>
-        <w:t>,</w:t>
-      </w:r>
-      <w:r>
-        <w:t xml:space="preserve"> and command the wolf, sheep and cabbage to follow and unfollow him with the keyboard keys as explained later in this document</w:t>
-      </w:r>
-      <w:r>
-        <w:t xml:space="preserve"> in order to solve the puzzle</w:t>
       </w:r>
       <w:r>
         <w:t>.</w:t>
@@ -5800,15 +6303,50 @@
       <w:pPr>
         <w:pStyle w:val="Heading2"/>
       </w:pPr>
-      <w:bookmarkStart w:id="5" w:name="_Toc490412837"/>
+      <w:bookmarkStart w:id="5" w:name="_Toc491023206"/>
+    </w:p>
+    <w:p>
+      <w:pPr>
+        <w:pStyle w:val="Heading2"/>
+      </w:pPr>
+    </w:p>
+    <w:p>
+      <w:pPr>
+        <w:pStyle w:val="Heading2"/>
+      </w:pPr>
       <w:r>
         <w:t>The Secondary characters</w:t>
       </w:r>
       <w:bookmarkEnd w:id="5"/>
     </w:p>
+    <w:p/>
     <w:p>
-      <w:r>
-        <w:t>The wolf, the sheep and lastly the cabbage are loaded on the one side of the island at the beginning of the game and the player has to guide them at the other side of the river with the correct sequence in order to solve the puzzle and win the game.</w:t>
+      <w:pPr>
+        <w:jc w:val="both"/>
+      </w:pPr>
+      <w:r>
+        <w:t>In this instance of the puzzle we decided to use a wolf, a sheep and a cabbage</w:t>
+      </w:r>
+      <w:r>
+        <w:t xml:space="preserve"> (table 1)</w:t>
+      </w:r>
+      <w:r>
+        <w:t xml:space="preserve"> as the character</w:t>
+      </w:r>
+      <w:r>
+        <w:t>s</w:t>
+      </w:r>
+      <w:r>
+        <w:t xml:space="preserve"> that the human (main character) will control, this characters</w:t>
+      </w:r>
+      <w:r>
+        <w:t xml:space="preserve"> are</w:t>
+      </w:r>
+      <w:r>
+        <w:t xml:space="preserve"> loaded on one side of the island at the beginning of the game and the player has to guide them </w:t>
+      </w:r>
+      <w:r>
+        <w:t>to the other side meanwhile taking into account the several constraints impose by the puzzle.</w:t>
       </w:r>
     </w:p>
     <w:p/>
@@ -5817,12 +6355,20 @@
         <w:tblStyle w:val="TableGrid"/>
         <w:tblW w:w="0" w:type="auto"/>
         <w:jc w:val="center"/>
+        <w:tblBorders>
+          <w:top w:val="none" w:sz="0" w:space="0" w:color="auto"/>
+          <w:left w:val="none" w:sz="0" w:space="0" w:color="auto"/>
+          <w:bottom w:val="none" w:sz="0" w:space="0" w:color="auto"/>
+          <w:right w:val="none" w:sz="0" w:space="0" w:color="auto"/>
+          <w:insideH w:val="none" w:sz="0" w:space="0" w:color="auto"/>
+          <w:insideV w:val="none" w:sz="0" w:space="0" w:color="auto"/>
+        </w:tblBorders>
         <w:tblLook w:val="04A0" w:firstRow="1" w:lastRow="0" w:firstColumn="1" w:lastColumn="0" w:noHBand="0" w:noVBand="1"/>
       </w:tblPr>
       <w:tblGrid>
         <w:gridCol w:w="3385"/>
-        <w:gridCol w:w="2849"/>
-        <w:gridCol w:w="2826"/>
+        <w:gridCol w:w="2947"/>
+        <w:gridCol w:w="2960"/>
       </w:tblGrid>
       <w:tr>
         <w:trPr>
@@ -5845,7 +6391,19 @@
               <w:rPr>
                 <w:b/>
               </w:rPr>
-              <w:t>Table of Secondary Characters</w:t>
+              <w:t xml:space="preserve">Table </w:t>
+            </w:r>
+            <w:r>
+              <w:rPr>
+                <w:b/>
+              </w:rPr>
+              <w:t xml:space="preserve">1 - </w:t>
+            </w:r>
+            <w:r>
+              <w:rPr>
+                <w:b/>
+              </w:rPr>
+              <w:t xml:space="preserve"> Secondary Characters</w:t>
             </w:r>
           </w:p>
         </w:tc>
@@ -5940,11 +6498,12 @@
             <w:r>
               <w:rPr>
                 <w:noProof/>
+                <w:lang w:val="es-MX" w:eastAsia="es-MX"/>
               </w:rPr>
               <w:drawing>
                 <wp:inline distT="0" distB="0" distL="0" distR="0" wp14:anchorId="0761CFDB" wp14:editId="4E6FB9C2">
-                  <wp:extent cx="1295400" cy="1467040"/>
-                  <wp:effectExtent l="0" t="0" r="0" b="0"/>
+                  <wp:extent cx="1409252" cy="1595978"/>
+                  <wp:effectExtent l="0" t="0" r="635" b="4445"/>
                   <wp:docPr id="39" name="Picture 39"/>
                   <wp:cNvGraphicFramePr>
                     <a:graphicFrameLocks xmlns:a="http://schemas.openxmlformats.org/drawingml/2006/main" noChangeAspect="1"/>
@@ -5965,7 +6524,7 @@
                         <pic:spPr>
                           <a:xfrm>
                             <a:off x="0" y="0"/>
-                            <a:ext cx="1330659" cy="1506971"/>
+                            <a:ext cx="1451926" cy="1644306"/>
                           </a:xfrm>
                           <a:prstGeom prst="rect">
                             <a:avLst/>
@@ -5977,6 +6536,12 @@
                 </wp:inline>
               </w:drawing>
             </w:r>
+          </w:p>
+          <w:p>
+            <w:pPr>
+              <w:keepNext/>
+              <w:jc w:val="center"/>
+            </w:pPr>
           </w:p>
           <w:p>
             <w:pPr>
@@ -6030,14 +6595,24 @@
             <w:pPr>
               <w:keepNext/>
               <w:jc w:val="center"/>
+              <w:rPr>
+                <w:noProof/>
+              </w:rPr>
             </w:pPr>
-            <w:r>
-              <w:rPr>
-                <w:noProof/>
+          </w:p>
+          <w:p>
+            <w:pPr>
+              <w:keepNext/>
+              <w:jc w:val="center"/>
+            </w:pPr>
+            <w:r>
+              <w:rPr>
+                <w:noProof/>
+                <w:lang w:val="es-MX" w:eastAsia="es-MX"/>
               </w:rPr>
               <w:drawing>
                 <wp:inline distT="0" distB="0" distL="0" distR="0" wp14:anchorId="4632574C" wp14:editId="144BE3C4">
-                  <wp:extent cx="1641364" cy="1504950"/>
+                  <wp:extent cx="1734702" cy="1590530"/>
                   <wp:effectExtent l="0" t="0" r="0" b="0"/>
                   <wp:docPr id="38" name="Picture 38"/>
                   <wp:cNvGraphicFramePr>
@@ -6059,7 +6634,7 @@
                         <pic:spPr>
                           <a:xfrm>
                             <a:off x="0" y="0"/>
-                            <a:ext cx="1656375" cy="1518713"/>
+                            <a:ext cx="1756168" cy="1610212"/>
                           </a:xfrm>
                           <a:prstGeom prst="rect">
                             <a:avLst/>
@@ -6074,6 +6649,12 @@
           </w:p>
           <w:p>
             <w:pPr>
+              <w:keepNext/>
+              <w:jc w:val="center"/>
+            </w:pPr>
+          </w:p>
+          <w:p>
+            <w:pPr>
               <w:pStyle w:val="Caption"/>
               <w:jc w:val="center"/>
             </w:pPr>
@@ -6100,6 +6681,12 @@
                 <w:noProof/>
               </w:rPr>
               <w:fldChar w:fldCharType="end"/>
+            </w:r>
+            <w:r>
+              <w:rPr>
+                <w:noProof/>
+              </w:rPr>
+              <w:t xml:space="preserve"> </w:t>
             </w:r>
             <w:r>
               <w:t xml:space="preserve">The </w:t>
@@ -6130,11 +6717,12 @@
             <w:r>
               <w:rPr>
                 <w:noProof/>
+                <w:lang w:val="es-MX" w:eastAsia="es-MX"/>
               </w:rPr>
               <w:drawing>
                 <wp:inline distT="0" distB="0" distL="0" distR="0" wp14:anchorId="398E9C77" wp14:editId="2F15524E">
-                  <wp:extent cx="1653416" cy="1517650"/>
-                  <wp:effectExtent l="0" t="0" r="4445" b="6350"/>
+                  <wp:extent cx="1742739" cy="1599639"/>
+                  <wp:effectExtent l="0" t="0" r="0" b="635"/>
                   <wp:docPr id="40" name="Picture 40"/>
                   <wp:cNvGraphicFramePr>
                     <a:graphicFrameLocks xmlns:a="http://schemas.openxmlformats.org/drawingml/2006/main" noChangeAspect="1"/>
@@ -6155,7 +6743,7 @@
                         <pic:spPr>
                           <a:xfrm>
                             <a:off x="0" y="0"/>
-                            <a:ext cx="1670031" cy="1532901"/>
+                            <a:ext cx="1778062" cy="1632062"/>
                           </a:xfrm>
                           <a:prstGeom prst="rect">
                             <a:avLst/>
@@ -6170,6 +6758,11 @@
           </w:p>
           <w:p>
             <w:pPr>
+              <w:keepNext/>
+            </w:pPr>
+          </w:p>
+          <w:p>
+            <w:pPr>
               <w:pStyle w:val="Caption"/>
               <w:jc w:val="center"/>
             </w:pPr>
@@ -6196,6 +6789,12 @@
                 <w:noProof/>
               </w:rPr>
               <w:fldChar w:fldCharType="end"/>
+            </w:r>
+            <w:r>
+              <w:rPr>
+                <w:noProof/>
+              </w:rPr>
+              <w:t xml:space="preserve"> </w:t>
             </w:r>
             <w:r>
               <w:t xml:space="preserve">The </w:t>
@@ -6210,33 +6809,88 @@
         </w:tc>
       </w:tr>
     </w:tbl>
-    <w:p/>
     <w:p>
       <w:pPr>
         <w:pStyle w:val="Heading1"/>
       </w:pPr>
-      <w:bookmarkStart w:id="6" w:name="_Toc490412838"/>
-      <w:r>
-        <w:lastRenderedPageBreak/>
-        <w:t>Libraries, Tools and Models used in the project</w:t>
-      </w:r>
-      <w:bookmarkEnd w:id="6"/>
+      <w:bookmarkStart w:id="6" w:name="_Toc491023207"/>
     </w:p>
     <w:p>
       <w:pPr>
+        <w:rPr>
+          <w:rFonts w:eastAsiaTheme="majorEastAsia" w:cstheme="majorBidi"/>
+          <w:color w:val="2E74B5" w:themeColor="accent1" w:themeShade="BF"/>
+          <w:sz w:val="32"/>
+          <w:szCs w:val="32"/>
+        </w:rPr>
+      </w:pPr>
+      <w:r>
+        <w:br w:type="page"/>
+      </w:r>
+    </w:p>
+    <w:p>
+      <w:pPr>
+        <w:pStyle w:val="Heading1"/>
+      </w:pPr>
+      <w:r>
+        <w:lastRenderedPageBreak/>
+        <w:t xml:space="preserve">Libraries, Tools </w:t>
+      </w:r>
+      <w:r>
+        <w:t>used in the project</w:t>
+      </w:r>
+      <w:bookmarkEnd w:id="6"/>
+    </w:p>
+    <w:p/>
+    <w:p>
+      <w:pPr>
+        <w:jc w:val="both"/>
+      </w:pPr>
+      <w:r>
+        <w:t xml:space="preserve">There are a few and very significant libraries and tools used for the </w:t>
+      </w:r>
+      <w:r>
+        <w:t>comp</w:t>
+      </w:r>
+      <w:r>
+        <w:t>leti</w:t>
+      </w:r>
+      <w:r>
+        <w:t>on</w:t>
+      </w:r>
+      <w:r>
+        <w:t xml:space="preserve"> of the project</w:t>
+      </w:r>
+      <w:r>
+        <w:t>,</w:t>
+      </w:r>
+      <w:r>
+        <w:t xml:space="preserve"> </w:t>
+      </w:r>
+      <w:r>
+        <w:t>as far as for models as we already mention everything was developed by us. The in depth explanation of them exceeds the purposes of this document and we will state them bellow with a small description.</w:t>
+      </w:r>
+    </w:p>
+    <w:p/>
+    <w:p>
+      <w:pPr>
         <w:pStyle w:val="Heading2"/>
+        <w:pBdr>
+          <w:bottom w:val="single" w:sz="12" w:space="1" w:color="auto"/>
+        </w:pBdr>
       </w:pPr>
-      <w:bookmarkStart w:id="7" w:name="_Toc490412839"/>
+      <w:bookmarkStart w:id="7" w:name="_Toc491023208"/>
       <w:r>
         <w:t>Tools</w:t>
       </w:r>
       <w:bookmarkEnd w:id="7"/>
     </w:p>
+    <w:p/>
     <w:p>
       <w:pPr>
         <w:pStyle w:val="Heading3"/>
       </w:pPr>
-      <w:bookmarkStart w:id="8" w:name="_Toc490412840"/>
+      <w:bookmarkStart w:id="8" w:name="_Toc491023209"/>
       <w:r>
         <w:t>Blender:</w:t>
       </w:r>
@@ -6244,7 +6898,10 @@
     </w:p>
     <w:p>
       <w:r>
-        <w:t xml:space="preserve">Is a widely used free and open source 3D </w:t>
+        <w:t>Blender (figure 7) i</w:t>
+      </w:r>
+      <w:r>
+        <w:t xml:space="preserve">s a widely used free and open source 3D </w:t>
       </w:r>
       <w:r>
         <w:t>development</w:t>
@@ -6262,7 +6919,13 @@
         <w:t>a developer</w:t>
       </w:r>
       <w:r>
-        <w:t xml:space="preserve"> to develop a 3 dimensional model, rig, animate and many more functionalities.</w:t>
+        <w:t xml:space="preserve"> to develop a 3 dimensional model, rig</w:t>
+      </w:r>
+      <w:r>
+        <w:t>ging, animation</w:t>
+      </w:r>
+      <w:r>
+        <w:t xml:space="preserve"> and many more functionalities.</w:t>
       </w:r>
     </w:p>
     <w:p>
@@ -6273,11 +6936,12 @@
       <w:r>
         <w:rPr>
           <w:noProof/>
+          <w:lang w:val="es-MX" w:eastAsia="es-MX"/>
         </w:rPr>
         <w:drawing>
           <wp:inline distT="0" distB="0" distL="0" distR="0" wp14:anchorId="2D6EE047" wp14:editId="119ED8FD">
-            <wp:extent cx="5486400" cy="2967990"/>
-            <wp:effectExtent l="0" t="0" r="0" b="3810"/>
+            <wp:extent cx="4065328" cy="2199229"/>
+            <wp:effectExtent l="0" t="0" r="0" b="0"/>
             <wp:docPr id="41" name="Picture 41"/>
             <wp:cNvGraphicFramePr>
               <a:graphicFrameLocks xmlns:a="http://schemas.openxmlformats.org/drawingml/2006/main" noChangeAspect="1"/>
@@ -6298,7 +6962,7 @@
                   <pic:spPr>
                     <a:xfrm>
                       <a:off x="0" y="0"/>
-                      <a:ext cx="5486400" cy="2967990"/>
+                      <a:ext cx="4079023" cy="2206638"/>
                     </a:xfrm>
                     <a:prstGeom prst="rect">
                       <a:avLst/>
@@ -6341,6 +7005,12 @@
         <w:fldChar w:fldCharType="end"/>
       </w:r>
       <w:r>
+        <w:rPr>
+          <w:noProof/>
+        </w:rPr>
+        <w:t xml:space="preserve"> - </w:t>
+      </w:r>
+      <w:r>
         <w:t>Starting Interface of Blender</w:t>
       </w:r>
     </w:p>
@@ -6348,110 +7018,298 @@
       <w:r>
         <w:t>In our case, blender was used to create the mainland and the characters from scratch. In the same environment we did the rigging (imposing armature to the mesh in order to manipulate it) and create the walking animations.</w:t>
       </w:r>
+    </w:p>
+    <w:p>
+      <w:sdt>
+        <w:sdtPr>
+          <w:id w:val="-1502501476"/>
+          <w:citation/>
+        </w:sdtPr>
+        <w:sdtEndPr/>
+        <w:sdtContent>
+          <w:r>
+            <w:fldChar w:fldCharType="begin"/>
+          </w:r>
+          <w:r>
+            <w:instrText xml:space="preserve"> CITATION Ble \l 1033 </w:instrText>
+          </w:r>
+          <w:r>
+            <w:fldChar w:fldCharType="separate"/>
+          </w:r>
+          <w:r>
+            <w:rPr>
+              <w:noProof/>
+            </w:rPr>
+            <w:t>(Blender Foundation, n.d.)</w:t>
+          </w:r>
+          <w:r>
+            <w:fldChar w:fldCharType="end"/>
+          </w:r>
+        </w:sdtContent>
+      </w:sdt>
+    </w:p>
+    <w:p/>
+    <w:p>
+      <w:pPr>
+        <w:pStyle w:val="Heading2"/>
+      </w:pPr>
+      <w:bookmarkStart w:id="9" w:name="_Toc491023210"/>
+      <w:r>
+        <w:t>Libraries</w:t>
+      </w:r>
+      <w:bookmarkEnd w:id="9"/>
+    </w:p>
+    <w:p/>
+    <w:p>
+      <w:pPr>
+        <w:pStyle w:val="Heading3"/>
+      </w:pPr>
+      <w:bookmarkStart w:id="10" w:name="_Toc491023211"/>
+      <w:proofErr w:type="spellStart"/>
+      <w:r>
+        <w:t>Stemkoski</w:t>
+      </w:r>
+      <w:proofErr w:type="spellEnd"/>
+      <w:r>
+        <w:t>:</w:t>
+      </w:r>
+      <w:bookmarkEnd w:id="10"/>
+    </w:p>
+    <w:p>
+      <w:r>
+        <w:t xml:space="preserve">The </w:t>
+      </w:r>
+      <w:proofErr w:type="spellStart"/>
+      <w:r>
+        <w:t>stemkoski</w:t>
+      </w:r>
+      <w:proofErr w:type="spellEnd"/>
+      <w:r>
+        <w:t xml:space="preserve"> library is a </w:t>
+      </w:r>
+      <w:proofErr w:type="spellStart"/>
+      <w:r>
+        <w:t>github</w:t>
+      </w:r>
+      <w:proofErr w:type="spellEnd"/>
+      <w:r>
+        <w:t xml:space="preserve"> repository of tutorials with a goal to provide basic and instructive examples of various features in three.js</w:t>
+      </w:r>
+      <w:r>
+        <w:t xml:space="preserve"> and i</w:t>
+      </w:r>
+      <w:r>
+        <w:t xml:space="preserve">t belongs to a mathematics </w:t>
+      </w:r>
+      <w:r>
+        <w:t xml:space="preserve">professor </w:t>
+      </w:r>
+      <w:r>
+        <w:t xml:space="preserve">and computer science Lee </w:t>
+      </w:r>
+      <w:proofErr w:type="spellStart"/>
+      <w:r>
+        <w:t>Stemkoski</w:t>
+      </w:r>
+      <w:proofErr w:type="spellEnd"/>
+      <w:r>
+        <w:t xml:space="preserve">. The examples are very instructive and understandable a fact that helped us greatly in realizing our project. From his tutorials </w:t>
+      </w:r>
+      <w:r>
+        <w:t>mostly the skybox, the information box and collision detection were used.</w:t>
+      </w:r>
+    </w:p>
+    <w:p>
+      <w:sdt>
+        <w:sdtPr>
+          <w:id w:val="-2030093763"/>
+          <w:citation/>
+        </w:sdtPr>
+        <w:sdtEndPr/>
+        <w:sdtContent>
+          <w:r>
+            <w:fldChar w:fldCharType="begin"/>
+          </w:r>
+          <w:r>
+            <w:instrText xml:space="preserve"> CITATION Lee \l 1033 </w:instrText>
+          </w:r>
+          <w:r>
+            <w:fldChar w:fldCharType="separate"/>
+          </w:r>
+          <w:r>
+            <w:rPr>
+              <w:noProof/>
+            </w:rPr>
+            <w:t>(Stemkoski, n.d.)</w:t>
+          </w:r>
+          <w:r>
+            <w:fldChar w:fldCharType="end"/>
+          </w:r>
+        </w:sdtContent>
+      </w:sdt>
+    </w:p>
+    <w:p>
+      <w:pPr>
+        <w:pStyle w:val="Heading3"/>
+        <w:rPr>
+          <w:rStyle w:val="Heading3Char"/>
+        </w:rPr>
+      </w:pPr>
+      <w:bookmarkStart w:id="11" w:name="_Toc491023212"/>
+    </w:p>
+    <w:p>
+      <w:pPr>
+        <w:pStyle w:val="Heading3"/>
+        <w:rPr>
+          <w:rStyle w:val="Heading3Char"/>
+        </w:rPr>
+      </w:pPr>
+    </w:p>
+    <w:p>
+      <w:pPr>
+        <w:pStyle w:val="Heading3"/>
+        <w:rPr>
+          <w:rStyle w:val="Heading3Char"/>
+        </w:rPr>
+      </w:pPr>
+      <w:r>
+        <w:rPr>
+          <w:rStyle w:val="Heading3Char"/>
+        </w:rPr>
+        <w:t>Three.js:</w:t>
+      </w:r>
+      <w:bookmarkEnd w:id="11"/>
+    </w:p>
+    <w:p>
+      <w:pPr>
+        <w:jc w:val="both"/>
+      </w:pPr>
+      <w:r>
+        <w:t>This library i</w:t>
+      </w:r>
+      <w:r>
+        <w:t xml:space="preserve">s a lightweight cross-browser JavaScript library/API used to create and display animated 3D computer graphics on a Web browser. Three.js scripts may be used in conjunction with the HTML5 canvas element, SVG or </w:t>
+      </w:r>
+      <w:proofErr w:type="spellStart"/>
+      <w:r>
+        <w:t>WebGL</w:t>
+      </w:r>
+      <w:proofErr w:type="spellEnd"/>
+      <w:r>
+        <w:t xml:space="preserve">. </w:t>
+      </w:r>
+    </w:p>
+    <w:p>
+      <w:pPr>
+        <w:jc w:val="both"/>
+      </w:pPr>
+      <w:r>
+        <w:t xml:space="preserve">Three.js allows the creation of GPU-accelerated 3D animations using the JavaScript language as part of a website without relying on proprietary browser plugins. This is possible thanks to the advent of </w:t>
+      </w:r>
+      <w:proofErr w:type="spellStart"/>
+      <w:r>
+        <w:t>WebGL</w:t>
+      </w:r>
+      <w:proofErr w:type="spellEnd"/>
+      <w:r>
+        <w:t xml:space="preserve">. The library can render using Canvas, SVG and </w:t>
+      </w:r>
+      <w:proofErr w:type="spellStart"/>
+      <w:r>
+        <w:t>WebGL</w:t>
+      </w:r>
+      <w:proofErr w:type="spellEnd"/>
+      <w:r>
+        <w:t>.</w:t>
+      </w:r>
+    </w:p>
+    <w:p>
+      <w:r>
+        <w:rPr>
+          <w:rStyle w:val="Heading3Char"/>
+        </w:rPr>
+        <w:br/>
+      </w:r>
+      <w:sdt>
+        <w:sdtPr>
+          <w:id w:val="-142048030"/>
+          <w:citation/>
+        </w:sdtPr>
+        <w:sdtEndPr/>
+        <w:sdtContent>
+          <w:r>
+            <w:fldChar w:fldCharType="begin"/>
+          </w:r>
+          <w:r>
+            <w:instrText xml:space="preserve"> CITATION thr \l 1033 </w:instrText>
+          </w:r>
+          <w:r>
+            <w:fldChar w:fldCharType="separate"/>
+          </w:r>
+          <w:r>
+            <w:rPr>
+              <w:noProof/>
+            </w:rPr>
+            <w:t>(threejs, n.d.)</w:t>
+          </w:r>
+          <w:r>
+            <w:fldChar w:fldCharType="end"/>
+          </w:r>
+        </w:sdtContent>
+      </w:sdt>
+    </w:p>
+    <w:p/>
+    <w:p>
+      <w:pPr>
+        <w:pStyle w:val="Heading1"/>
+      </w:pPr>
+      <w:bookmarkStart w:id="12" w:name="_Toc491023213"/>
+      <w:r>
+        <w:t>Technical aspects of the Project</w:t>
+      </w:r>
+      <w:bookmarkEnd w:id="12"/>
+    </w:p>
+    <w:p>
+      <w:pPr>
+        <w:jc w:val="both"/>
+      </w:pPr>
+      <w:r>
+        <w:t xml:space="preserve">There are a lot of functions implemented in order to realize this project but we choose the ones that are very essential for the competition of the project and stated the bellow. </w:t>
+      </w:r>
+    </w:p>
+    <w:p>
+      <w:pPr>
+        <w:jc w:val="both"/>
+      </w:pPr>
     </w:p>
     <w:p>
       <w:pPr>
         <w:pStyle w:val="Heading2"/>
       </w:pPr>
-      <w:bookmarkStart w:id="9" w:name="_Toc490412841"/>
-      <w:r>
-        <w:t>Libraries</w:t>
-      </w:r>
-      <w:bookmarkEnd w:id="9"/>
+      <w:bookmarkStart w:id="13" w:name="_Toc491023214"/>
+      <w:r>
+        <w:t>The translation and rotation mechanism</w:t>
+      </w:r>
+      <w:bookmarkEnd w:id="13"/>
     </w:p>
     <w:p>
       <w:pPr>
-        <w:rPr>
-          <w:rStyle w:val="Heading3Char"/>
-        </w:rPr>
+        <w:jc w:val="both"/>
       </w:pPr>
-      <w:bookmarkStart w:id="10" w:name="_Toc490412842"/>
-      <w:r>
-        <w:rPr>
-          <w:rStyle w:val="Heading3Char"/>
-        </w:rPr>
-        <w:t>Three.js</w:t>
-      </w:r>
-      <w:r>
-        <w:rPr>
-          <w:rStyle w:val="Heading3Char"/>
-        </w:rPr>
-        <w:t>:</w:t>
-      </w:r>
-      <w:bookmarkEnd w:id="10"/>
-    </w:p>
-    <w:p>
-      <w:r>
-        <w:t>I</w:t>
-      </w:r>
-      <w:r>
-        <w:t>s a lightweight cross-browser JavaScript library/API used to create and display animated 3D computer graphics on a Web browser. Three.js scripts may be used in conjunction with the HTML5 canvas element, SVG or WebGL.</w:t>
-      </w:r>
-      <w:r>
-        <w:rPr>
-          <w:rFonts w:ascii="Arial" w:eastAsia="Times New Roman" w:hAnsi="Arial" w:cs="Arial"/>
-          <w:color w:val="242729"/>
-          <w:sz w:val="23"/>
-          <w:szCs w:val="23"/>
-        </w:rPr>
-        <w:t xml:space="preserve"> </w:t>
-      </w:r>
-      <w:r>
-        <w:t>Three.js allows the creation of GPU-accelerated 3D animations using the JavaScript language as part of a website without relying on proprietary browser plugins. This is possible thanks to the advent of WebGL</w:t>
-      </w:r>
-      <w:r>
-        <w:t xml:space="preserve">. </w:t>
-      </w:r>
-      <w:r>
-        <w:t>The library can render using Canvas, SVG and WebGL.</w:t>
-      </w:r>
-    </w:p>
-    <w:p/>
-    <w:p/>
-    <w:p/>
-    <w:p/>
-    <w:p/>
-    <w:p/>
-    <w:p/>
-    <w:p>
-      <w:pPr>
-        <w:pStyle w:val="Heading1"/>
-      </w:pPr>
-      <w:bookmarkStart w:id="11" w:name="_Toc490412843"/>
-      <w:r>
-        <w:lastRenderedPageBreak/>
-        <w:t>Technical aspects of the Project</w:t>
-      </w:r>
-      <w:bookmarkEnd w:id="11"/>
-    </w:p>
-    <w:p>
-      <w:pPr>
-        <w:pStyle w:val="Heading2"/>
-      </w:pPr>
-      <w:bookmarkStart w:id="12" w:name="_Toc490412844"/>
-      <w:r>
-        <w:t>Collision Detection</w:t>
-      </w:r>
-      <w:bookmarkStart w:id="13" w:name="_Toc490412845"/>
-      <w:bookmarkEnd w:id="12"/>
-    </w:p>
-    <w:p>
-      <w:r>
-        <w:t>The collision detection is very essential for a virtual environment such as a game</w:t>
-      </w:r>
-      <w:r>
-        <w:t xml:space="preserve"> because it provides the necessary realism by obeying the physical rules or our world. </w:t>
-      </w:r>
-    </w:p>
-    <w:p>
-      <w:r>
-        <w:t>For our case we assign give the moving meshes of ours an attribute collidable. To continue with, we also use Box3</w:t>
-      </w:r>
-      <w:r>
-        <w:t xml:space="preserve"> which is nothing more than a box or a cube in space and contains the mesh that is assigned to. Its purpose is to represent the minimum bounding space of an object.</w:t>
-      </w:r>
-      <w:r>
-        <w:t xml:space="preserve"> </w:t>
+      <w:r>
+        <w:t>In order for the main character to navigate through the terrain</w:t>
+      </w:r>
+      <w:r>
+        <w:t>,</w:t>
+      </w:r>
+      <w:r>
+        <w:t xml:space="preserve"> he is translated when W for forward and S for backwards are pressed but also rotated around his longitudinal axis. The relevant code is shown below</w:t>
+      </w:r>
+      <w:r>
+        <w:t xml:space="preserve"> (figure 8)</w:t>
+      </w:r>
+      <w:r>
+        <w:t>.</w:t>
       </w:r>
     </w:p>
     <w:p>
@@ -6462,12 +7320,13 @@
       <w:r>
         <w:rPr>
           <w:noProof/>
+          <w:lang w:val="es-MX" w:eastAsia="es-MX"/>
         </w:rPr>
         <w:drawing>
-          <wp:inline distT="0" distB="0" distL="0" distR="0" wp14:anchorId="7F30CAD8" wp14:editId="0DE2C578">
-            <wp:extent cx="1800225" cy="1483315"/>
-            <wp:effectExtent l="0" t="0" r="0" b="3175"/>
-            <wp:docPr id="44" name="Picture 44"/>
+          <wp:inline distT="0" distB="0" distL="0" distR="0" wp14:anchorId="0BF587AB" wp14:editId="65625441">
+            <wp:extent cx="6343650" cy="2276475"/>
+            <wp:effectExtent l="0" t="0" r="0" b="9525"/>
+            <wp:docPr id="43" name="Picture 43"/>
             <wp:cNvGraphicFramePr>
               <a:graphicFrameLocks xmlns:a="http://schemas.openxmlformats.org/drawingml/2006/main" noChangeAspect="1"/>
             </wp:cNvGraphicFramePr>
@@ -6487,7 +7346,7 @@
                   <pic:spPr>
                     <a:xfrm>
                       <a:off x="0" y="0"/>
-                      <a:ext cx="1813682" cy="1494403"/>
+                      <a:ext cx="6343650" cy="2276475"/>
                     </a:xfrm>
                     <a:prstGeom prst="rect">
                       <a:avLst/>
@@ -6508,63 +7367,82 @@
       <w:r>
         <w:t xml:space="preserve">Figure </w:t>
       </w:r>
-      <w:r>
-        <w:fldChar w:fldCharType="begin"/>
-      </w:r>
-      <w:r>
-        <w:instrText xml:space="preserve"> SEQ Figure \* ARABIC </w:instrText>
-      </w:r>
-      <w:r>
-        <w:fldChar w:fldCharType="separate"/>
-      </w:r>
+      <w:fldSimple w:instr=" SEQ Figure \* ARABIC ">
+        <w:r>
+          <w:rPr>
+            <w:noProof/>
+          </w:rPr>
+          <w:t>8</w:t>
+        </w:r>
+      </w:fldSimple>
       <w:r>
         <w:rPr>
           <w:noProof/>
         </w:rPr>
-        <w:t>8</w:t>
-      </w:r>
-      <w:r>
-        <w:fldChar w:fldCharType="end"/>
-      </w:r>
-      <w:r>
-        <w:t>The bounding box can be visualized with yellow color.</w:t>
+        <w:t xml:space="preserve"> - </w:t>
+      </w:r>
+      <w:r>
+        <w:t>The translation rotation mechanism</w:t>
       </w:r>
     </w:p>
     <w:p>
       <w:r>
-        <w:t>So, i</w:t>
-      </w:r>
-      <w:r>
-        <w:t xml:space="preserve">n order for the characters not to fall of the island or in the river planes without </w:t>
-      </w:r>
-      <w:r>
-        <w:t>material (</w:t>
-      </w:r>
-      <w:r>
-        <w:t xml:space="preserve">which makes them invisible) are added to the environment with bounding box attribute. </w:t>
-      </w:r>
-      <w:r>
-        <w:t>If the angle between a vertex of the moving character and the normal of the plane is less that 0</w:t>
-      </w:r>
-      <w:bookmarkStart w:id="14" w:name="_GoBack"/>
+        <w:rPr>
+          <w:b/>
+        </w:rPr>
+        <w:t>Note!</w:t>
+      </w:r>
+      <w:r>
+        <w:t xml:space="preserve"> The camera always follows the main character from behind as a first person shooter game thus its updated along with the movements.</w:t>
+      </w:r>
+    </w:p>
+    <w:p/>
+    <w:p/>
+    <w:p/>
+    <w:p/>
+    <w:p>
+      <w:pPr>
+        <w:pStyle w:val="Heading2"/>
+      </w:pPr>
+      <w:bookmarkStart w:id="14" w:name="_Toc491023215"/>
+      <w:r>
+        <w:lastRenderedPageBreak/>
+        <w:t>The follow mechanism</w:t>
+      </w:r>
       <w:bookmarkEnd w:id="14"/>
     </w:p>
     <w:p>
       <w:pPr>
-        <w:pStyle w:val="Heading2"/>
+        <w:jc w:val="both"/>
       </w:pPr>
       <w:r>
-        <w:t>The translation and rotation mechanism</w:t>
-      </w:r>
-      <w:bookmarkEnd w:id="13"/>
+        <w:t>The follow mechanism, exists in the eventListener.js file and works in a very comprehe</w:t>
+      </w:r>
+      <w:r>
+        <w:t>ndible way. When one of the ‘z’, ‘x’ or ‘</w:t>
+      </w:r>
+      <w:r>
+        <w:t>c</w:t>
+      </w:r>
+      <w:r>
+        <w:t>’</w:t>
+      </w:r>
+      <w:r>
+        <w:t xml:space="preserve"> keyboard keys are pressed the “</w:t>
+      </w:r>
+      <w:proofErr w:type="spellStart"/>
+      <w:r>
+        <w:t>calculateDistance</w:t>
+      </w:r>
+      <w:proofErr w:type="spellEnd"/>
+      <w:r>
+        <w:t>” function is called which measures the distance between the main character and the character that corresponds to every key. If the distance is smaller than a certain threshold then the selected character is assigned an exact distance from the main character and follows him whenever he goes.</w:t>
+      </w:r>
     </w:p>
     <w:p>
-      <w:r>
-        <w:t>In order for the main character to navigate through the terrain he is translated when W for forward and S for backwards are pressed but also rotated around his longitudinal axis.</w:t>
-      </w:r>
-      <w:r>
-        <w:t xml:space="preserve"> The relevant code is shown below.</w:t>
-      </w:r>
+      <w:pPr>
+        <w:jc w:val="both"/>
+      </w:pPr>
     </w:p>
     <w:p>
       <w:pPr>
@@ -6574,12 +7452,13 @@
       <w:r>
         <w:rPr>
           <w:noProof/>
+          <w:lang w:val="es-MX" w:eastAsia="es-MX"/>
         </w:rPr>
         <w:drawing>
-          <wp:inline distT="0" distB="0" distL="0" distR="0" wp14:anchorId="0E264313" wp14:editId="6CE7F296">
-            <wp:extent cx="6343650" cy="2276475"/>
-            <wp:effectExtent l="0" t="0" r="0" b="9525"/>
-            <wp:docPr id="43" name="Picture 43"/>
+          <wp:inline distT="0" distB="0" distL="0" distR="0" wp14:anchorId="5581CFC7" wp14:editId="700CF59C">
+            <wp:extent cx="6858000" cy="686435"/>
+            <wp:effectExtent l="0" t="0" r="0" b="0"/>
+            <wp:docPr id="35" name="Picture 35"/>
             <wp:cNvGraphicFramePr>
               <a:graphicFrameLocks xmlns:a="http://schemas.openxmlformats.org/drawingml/2006/main" noChangeAspect="1"/>
             </wp:cNvGraphicFramePr>
@@ -6599,128 +7478,6 @@
                   <pic:spPr>
                     <a:xfrm>
                       <a:off x="0" y="0"/>
-                      <a:ext cx="6343650" cy="2276475"/>
-                    </a:xfrm>
-                    <a:prstGeom prst="rect">
-                      <a:avLst/>
-                    </a:prstGeom>
-                  </pic:spPr>
-                </pic:pic>
-              </a:graphicData>
-            </a:graphic>
-          </wp:inline>
-        </w:drawing>
-      </w:r>
-    </w:p>
-    <w:p>
-      <w:pPr>
-        <w:pStyle w:val="Caption"/>
-        <w:jc w:val="center"/>
-      </w:pPr>
-      <w:r>
-        <w:t xml:space="preserve">Figure </w:t>
-      </w:r>
-      <w:r>
-        <w:fldChar w:fldCharType="begin"/>
-      </w:r>
-      <w:r>
-        <w:instrText xml:space="preserve"> SEQ Figure \* ARABIC </w:instrText>
-      </w:r>
-      <w:r>
-        <w:fldChar w:fldCharType="separate"/>
-      </w:r>
-      <w:r>
-        <w:rPr>
-          <w:noProof/>
-        </w:rPr>
-        <w:t>9</w:t>
-      </w:r>
-      <w:r>
-        <w:rPr>
-          <w:noProof/>
-        </w:rPr>
-        <w:fldChar w:fldCharType="end"/>
-      </w:r>
-      <w:r>
-        <w:t>The translation rotation mechanism</w:t>
-      </w:r>
-    </w:p>
-    <w:p>
-      <w:r>
-        <w:rPr>
-          <w:b/>
-        </w:rPr>
-        <w:t>Note!</w:t>
-      </w:r>
-      <w:r>
-        <w:t xml:space="preserve"> The camera always follows the main character from behind as a first person shooter game thus its updated along with the movements.</w:t>
-      </w:r>
-    </w:p>
-    <w:p/>
-    <w:p>
-      <w:pPr>
-        <w:pStyle w:val="Heading2"/>
-      </w:pPr>
-      <w:bookmarkStart w:id="15" w:name="_Toc490412846"/>
-      <w:r>
-        <w:t>The follow mechanism</w:t>
-      </w:r>
-      <w:bookmarkEnd w:id="15"/>
-    </w:p>
-    <w:p>
-      <w:r>
-        <w:t xml:space="preserve">The follow mechanism, exists in the eventListener.js file and works in a very comprehendible way. When one of the z,x,c keyboard keys are pressed the </w:t>
-      </w:r>
-      <w:r>
-        <w:t>“</w:t>
-      </w:r>
-      <w:r>
-        <w:t>calculateDistance</w:t>
-      </w:r>
-      <w:r>
-        <w:t>”</w:t>
-      </w:r>
-      <w:r>
-        <w:t xml:space="preserve"> function is called which measures the distance between the main </w:t>
-      </w:r>
-      <w:r>
-        <w:lastRenderedPageBreak/>
-        <w:t>character and the character that corresponds to every key. If the distance is smaller than a certain threshold then the selected character is assigned an exact distance from the main character and follows him whenever he goes.</w:t>
-      </w:r>
-    </w:p>
-    <w:p>
-      <w:pPr>
-        <w:keepNext/>
-        <w:jc w:val="center"/>
-      </w:pPr>
-      <w:r>
-        <w:rPr>
-          <w:noProof/>
-        </w:rPr>
-        <w:drawing>
-          <wp:inline distT="0" distB="0" distL="0" distR="0" wp14:anchorId="56DCD702" wp14:editId="71314B4E">
-            <wp:extent cx="6858000" cy="686435"/>
-            <wp:effectExtent l="0" t="0" r="0" b="0"/>
-            <wp:docPr id="35" name="Picture 35"/>
-            <wp:cNvGraphicFramePr>
-              <a:graphicFrameLocks xmlns:a="http://schemas.openxmlformats.org/drawingml/2006/main" noChangeAspect="1"/>
-            </wp:cNvGraphicFramePr>
-            <a:graphic xmlns:a="http://schemas.openxmlformats.org/drawingml/2006/main">
-              <a:graphicData uri="http://schemas.openxmlformats.org/drawingml/2006/picture">
-                <pic:pic xmlns:pic="http://schemas.openxmlformats.org/drawingml/2006/picture">
-                  <pic:nvPicPr>
-                    <pic:cNvPr id="1" name=""/>
-                    <pic:cNvPicPr/>
-                  </pic:nvPicPr>
-                  <pic:blipFill>
-                    <a:blip r:embed="rId17"/>
-                    <a:stretch>
-                      <a:fillRect/>
-                    </a:stretch>
-                  </pic:blipFill>
-                  <pic:spPr>
-                    <a:xfrm>
-                      <a:off x="0" y="0"/>
                       <a:ext cx="6858000" cy="686435"/>
                     </a:xfrm>
                     <a:prstGeom prst="rect">
@@ -6742,37 +7499,25 @@
       <w:r>
         <w:t xml:space="preserve">Figure </w:t>
       </w:r>
-      <w:r>
-        <w:fldChar w:fldCharType="begin"/>
-      </w:r>
-      <w:r>
-        <w:instrText xml:space="preserve"> SEQ Figure \* ARABIC </w:instrText>
-      </w:r>
-      <w:r>
-        <w:fldChar w:fldCharType="separate"/>
-      </w:r>
-      <w:r>
-        <w:rPr>
-          <w:noProof/>
-        </w:rPr>
-        <w:t>10</w:t>
-      </w:r>
-      <w:r>
-        <w:rPr>
-          <w:noProof/>
-        </w:rPr>
-        <w:fldChar w:fldCharType="end"/>
-      </w:r>
-      <w:r>
-        <w:t xml:space="preserve"> The</w:t>
-      </w:r>
+      <w:fldSimple w:instr=" SEQ Figure \* ARABIC ">
+        <w:r>
+          <w:rPr>
+            <w:noProof/>
+          </w:rPr>
+          <w:t>9</w:t>
+        </w:r>
+      </w:fldSimple>
       <w:r>
         <w:t xml:space="preserve"> </w:t>
       </w:r>
       <w:r>
-        <w:t>follow mechanism activator – deactivator</w:t>
+        <w:t xml:space="preserve">- </w:t>
+      </w:r>
+      <w:r>
+        <w:t>The follow mechanism activator – deactivator</w:t>
       </w:r>
     </w:p>
+    <w:p/>
     <w:p>
       <w:r>
         <w:rPr>
@@ -6781,19 +7526,13 @@
         <w:t>Note!</w:t>
       </w:r>
       <w:r>
-        <w:t xml:space="preserve"> The calculated distance is the </w:t>
-      </w:r>
-      <w:r>
-        <w:t>Euclidean</w:t>
-      </w:r>
-      <w:r>
-        <w:t xml:space="preserve"> distance between 2 points in 3D space given </w:t>
-      </w:r>
-      <w:r>
-        <w:t>by the equation:</w:t>
+        <w:t xml:space="preserve"> The calculated distance is the Euclidean distance between 2 points in 3D space given by the equation:</w:t>
       </w:r>
     </w:p>
     <w:p>
+      <w:pPr>
+        <w:jc w:val="center"/>
+      </w:pPr>
       <m:oMathPara>
         <m:oMath>
           <m:r>
@@ -6949,11 +7688,322 @@
       <w:pPr>
         <w:pStyle w:val="Heading2"/>
       </w:pPr>
-      <w:bookmarkStart w:id="16" w:name="_Toc490412847"/>
+      <w:bookmarkStart w:id="15" w:name="_Toc491023216"/>
+      <w:r>
+        <w:t>Collision Detection</w:t>
+      </w:r>
+      <w:bookmarkEnd w:id="15"/>
+    </w:p>
+    <w:p>
+      <w:pPr>
+        <w:jc w:val="both"/>
+      </w:pPr>
+      <w:r>
+        <w:t>The collision detection is very essential for a virtual environment such as a game</w:t>
+      </w:r>
+      <w:r>
+        <w:t xml:space="preserve"> because it provides the necessary realism by obeying the physical rules </w:t>
+      </w:r>
+      <w:r>
+        <w:t xml:space="preserve">of the real </w:t>
+      </w:r>
+      <w:r>
+        <w:t xml:space="preserve">world. </w:t>
+      </w:r>
+    </w:p>
+    <w:p>
+      <w:pPr>
+        <w:jc w:val="both"/>
+      </w:pPr>
+      <w:r>
+        <w:t xml:space="preserve">Every time the characters move, there is a check in the event listener file that calls the function </w:t>
+      </w:r>
+      <w:r>
+        <w:t>“</w:t>
+      </w:r>
+      <w:proofErr w:type="spellStart"/>
+      <w:r>
+        <w:t>detectionCollision</w:t>
+      </w:r>
+      <w:proofErr w:type="spellEnd"/>
+      <w:r>
+        <w:t>”</w:t>
+      </w:r>
+      <w:r>
+        <w:t>.</w:t>
+      </w:r>
+    </w:p>
+    <w:p>
+      <w:pPr>
+        <w:jc w:val="both"/>
+      </w:pPr>
+      <w:r>
+        <w:t xml:space="preserve">The meshes that are </w:t>
+      </w:r>
+      <w:proofErr w:type="spellStart"/>
+      <w:r>
+        <w:t>collid</w:t>
+      </w:r>
+      <w:r>
+        <w:t>e</w:t>
+      </w:r>
+      <w:r>
+        <w:t>able</w:t>
+      </w:r>
+      <w:proofErr w:type="spellEnd"/>
+      <w:r>
+        <w:t xml:space="preserve"> (such as t</w:t>
+      </w:r>
+      <w:r>
+        <w:t xml:space="preserve">rees, houses, </w:t>
+      </w:r>
+      <w:r>
+        <w:t>etc</w:t>
+      </w:r>
+      <w:r>
+        <w:t>.</w:t>
+      </w:r>
+      <w:r>
+        <w:t xml:space="preserve">) are assigned the </w:t>
+      </w:r>
+      <w:r>
+        <w:t>“</w:t>
+      </w:r>
+      <w:r>
+        <w:t>Box3</w:t>
+      </w:r>
+      <w:r>
+        <w:t>”</w:t>
+      </w:r>
+      <w:r>
+        <w:t xml:space="preserve"> which is an invisible boun</w:t>
+      </w:r>
+      <w:r>
+        <w:t>ding box that contains the mesh (figure 10),</w:t>
+      </w:r>
+      <w:r>
+        <w:t xml:space="preserve"> if there is an intersection between </w:t>
+      </w:r>
+      <w:r>
+        <w:t xml:space="preserve">bounding </w:t>
+      </w:r>
+      <w:r>
+        <w:t>boxes then the character is prevented to move more towards the collision.</w:t>
+      </w:r>
+    </w:p>
+    <w:p>
+      <w:pPr>
+        <w:keepNext/>
+        <w:jc w:val="center"/>
+      </w:pPr>
+      <w:r>
+        <w:rPr>
+          <w:noProof/>
+          <w:lang w:val="es-MX" w:eastAsia="es-MX"/>
+        </w:rPr>
+        <w:drawing>
+          <wp:inline distT="0" distB="0" distL="0" distR="0" wp14:anchorId="0847371B" wp14:editId="2F19B318">
+            <wp:extent cx="1800225" cy="1483315"/>
+            <wp:effectExtent l="0" t="0" r="0" b="3175"/>
+            <wp:docPr id="44" name="Picture 44"/>
+            <wp:cNvGraphicFramePr>
+              <a:graphicFrameLocks xmlns:a="http://schemas.openxmlformats.org/drawingml/2006/main" noChangeAspect="1"/>
+            </wp:cNvGraphicFramePr>
+            <a:graphic xmlns:a="http://schemas.openxmlformats.org/drawingml/2006/main">
+              <a:graphicData uri="http://schemas.openxmlformats.org/drawingml/2006/picture">
+                <pic:pic xmlns:pic="http://schemas.openxmlformats.org/drawingml/2006/picture">
+                  <pic:nvPicPr>
+                    <pic:cNvPr id="1" name=""/>
+                    <pic:cNvPicPr/>
+                  </pic:nvPicPr>
+                  <pic:blipFill>
+                    <a:blip r:embed="rId17"/>
+                    <a:stretch>
+                      <a:fillRect/>
+                    </a:stretch>
+                  </pic:blipFill>
+                  <pic:spPr>
+                    <a:xfrm>
+                      <a:off x="0" y="0"/>
+                      <a:ext cx="1813682" cy="1494403"/>
+                    </a:xfrm>
+                    <a:prstGeom prst="rect">
+                      <a:avLst/>
+                    </a:prstGeom>
+                  </pic:spPr>
+                </pic:pic>
+              </a:graphicData>
+            </a:graphic>
+          </wp:inline>
+        </w:drawing>
+      </w:r>
+    </w:p>
+    <w:p>
+      <w:pPr>
+        <w:pStyle w:val="Caption"/>
+        <w:jc w:val="center"/>
+      </w:pPr>
+      <w:r>
+        <w:t xml:space="preserve">Figure </w:t>
+      </w:r>
+      <w:r>
+        <w:fldChar w:fldCharType="begin"/>
+      </w:r>
+      <w:r>
+        <w:instrText xml:space="preserve"> SEQ</w:instrText>
+      </w:r>
+      <w:r>
+        <w:instrText xml:space="preserve"> Figure \* ARABIC </w:instrText>
+      </w:r>
+      <w:r>
+        <w:fldChar w:fldCharType="separate"/>
+      </w:r>
+      <w:r>
+        <w:rPr>
+          <w:noProof/>
+        </w:rPr>
+        <w:t>10</w:t>
+      </w:r>
+      <w:r>
+        <w:rPr>
+          <w:noProof/>
+        </w:rPr>
+        <w:fldChar w:fldCharType="end"/>
+      </w:r>
+      <w:r>
+        <w:rPr>
+          <w:noProof/>
+        </w:rPr>
+        <w:t xml:space="preserve"> -</w:t>
+      </w:r>
+      <w:r>
+        <w:t xml:space="preserve"> </w:t>
+      </w:r>
+      <w:r>
+        <w:t>The bounding box can be visualized with yellow color.</w:t>
+      </w:r>
+    </w:p>
+    <w:p>
+      <w:pPr>
+        <w:jc w:val="both"/>
+      </w:pPr>
+      <w:r>
+        <w:t>More specifically,</w:t>
+      </w:r>
+      <w:r>
+        <w:t xml:space="preserve"> i</w:t>
+      </w:r>
+      <w:r>
+        <w:t>n order for the characters not to fall of</w:t>
+      </w:r>
+      <w:r>
+        <w:t>f</w:t>
+      </w:r>
+      <w:r>
+        <w:t xml:space="preserve"> the island or in the river</w:t>
+      </w:r>
+      <w:r>
+        <w:t>,</w:t>
+      </w:r>
+      <w:r>
+        <w:t xml:space="preserve"> planes without </w:t>
+      </w:r>
+      <w:r>
+        <w:t>material (</w:t>
+      </w:r>
+      <w:r>
+        <w:t xml:space="preserve">which makes them invisible) </w:t>
+      </w:r>
+      <w:r>
+        <w:t>were</w:t>
+      </w:r>
+      <w:r>
+        <w:t xml:space="preserve"> added to the environment with </w:t>
+      </w:r>
+      <w:r>
+        <w:t xml:space="preserve">the </w:t>
+      </w:r>
+      <w:r>
+        <w:t xml:space="preserve">bounding box attribute. </w:t>
+      </w:r>
+      <w:r>
+        <w:t>Again, if there is an intersection calculated the character is prohibited to move towards that direction.</w:t>
+      </w:r>
+    </w:p>
+    <w:p>
+      <w:pPr>
+        <w:jc w:val="both"/>
+      </w:pPr>
+    </w:p>
+    <w:p>
+      <w:pPr>
+        <w:jc w:val="both"/>
+      </w:pPr>
+    </w:p>
+    <w:p>
+      <w:pPr>
+        <w:jc w:val="both"/>
+      </w:pPr>
+    </w:p>
+    <w:p>
+      <w:pPr>
+        <w:jc w:val="both"/>
+      </w:pPr>
+    </w:p>
+    <w:p>
+      <w:pPr>
+        <w:pStyle w:val="Heading2"/>
+      </w:pPr>
+      <w:bookmarkStart w:id="16" w:name="_Toc491023217"/>
+      <w:r>
+        <w:lastRenderedPageBreak/>
+        <w:t>Mission Success – Game Over mechanism</w:t>
+      </w:r>
+      <w:bookmarkEnd w:id="16"/>
+    </w:p>
+    <w:p>
+      <w:r>
+        <w:t>A</w:t>
+      </w:r>
+      <w:r>
+        <w:t>s we know the purpose of this puz</w:t>
+      </w:r>
+      <w:r>
+        <w:t xml:space="preserve">zle is to </w:t>
+      </w:r>
+      <w:r>
+        <w:t>move</w:t>
+      </w:r>
+      <w:r>
+        <w:t xml:space="preserve"> the animals from the one side of the river to the other</w:t>
+      </w:r>
+      <w:r>
+        <w:t xml:space="preserve"> keeping in mind the constraints established</w:t>
+      </w:r>
+      <w:r>
+        <w:t xml:space="preserve">. At every moment the distance between the constrained animals and the human is calculated. If for example the wolf and the sheep are in dangerous range between them and the human is departed more than a specified range then GAME OVER pops in the window and the player has to restart the game. </w:t>
+      </w:r>
+    </w:p>
+    <w:p>
+      <w:r>
+        <w:t>For the mission to be successful the animals have to be together under a specified radius near to the farm house across the river.</w:t>
+      </w:r>
+    </w:p>
+    <w:p>
+      <w:r>
+        <w:t xml:space="preserve">A good tactics for the game is to run around in the beginning and collect all the animals in front of the raft, and then cross them in the right sequence. </w:t>
+      </w:r>
+    </w:p>
+    <w:p/>
+    <w:p>
+      <w:pPr>
+        <w:pStyle w:val="Heading2"/>
+      </w:pPr>
+      <w:bookmarkStart w:id="17" w:name="_Toc491023218"/>
       <w:r>
         <w:t>Background Environment</w:t>
       </w:r>
-      <w:bookmarkEnd w:id="16"/>
+      <w:bookmarkEnd w:id="17"/>
     </w:p>
     <w:p>
       <w:r>
@@ -7002,16 +8052,33 @@
         <w:t xml:space="preserve"> </w:t>
       </w:r>
     </w:p>
+    <w:p>
+      <w:pPr>
+        <w:pStyle w:val="Heading2"/>
+      </w:pPr>
+    </w:p>
     <w:p/>
+    <w:p/>
+    <w:p/>
+    <w:p/>
+    <w:p/>
+    <w:p>
+      <w:r>
+        <w:br w:type="page"/>
+      </w:r>
+    </w:p>
     <w:p>
       <w:pPr>
         <w:pStyle w:val="Heading1"/>
       </w:pPr>
-      <w:bookmarkStart w:id="17" w:name="_Toc490412848"/>
-      <w:r>
+      <w:bookmarkStart w:id="18" w:name="_Toc491023219"/>
+      <w:bookmarkStart w:id="19" w:name="_GoBack"/>
+      <w:bookmarkEnd w:id="19"/>
+      <w:r>
+        <w:lastRenderedPageBreak/>
         <w:t>Implemented interactions</w:t>
       </w:r>
-      <w:bookmarkEnd w:id="17"/>
+      <w:bookmarkEnd w:id="18"/>
     </w:p>
     <w:p>
       <w:r>
@@ -7098,6 +8165,7 @@
             <w:r>
               <w:rPr>
                 <w:noProof/>
+                <w:lang w:val="es-MX" w:eastAsia="es-MX"/>
               </w:rPr>
               <w:drawing>
                 <wp:inline distT="0" distB="0" distL="0" distR="0" wp14:anchorId="6A94AF49" wp14:editId="6515843F">
@@ -7147,6 +8215,14 @@
               <w:jc w:val="center"/>
             </w:pPr>
             <w:r>
+              <w:t>Keyboard keys used to navigate the character:</w:t>
+            </w:r>
+          </w:p>
+          <w:p>
+            <w:pPr>
+              <w:jc w:val="center"/>
+            </w:pPr>
+            <w:r>
               <w:rPr>
                 <w:b/>
               </w:rPr>
@@ -7221,7 +8297,19 @@
               <w:rPr>
                 <w:b/>
               </w:rPr>
-              <w:t>Game Commands</w:t>
+              <w:t>Game</w:t>
+            </w:r>
+            <w:r>
+              <w:rPr>
+                <w:b/>
+              </w:rPr>
+              <w:t xml:space="preserve"> Play</w:t>
+            </w:r>
+            <w:r>
+              <w:rPr>
+                <w:b/>
+              </w:rPr>
+              <w:t xml:space="preserve"> Commands</w:t>
             </w:r>
           </w:p>
         </w:tc>
@@ -7242,6 +8330,7 @@
             <w:r>
               <w:rPr>
                 <w:noProof/>
+                <w:lang w:val="es-MX" w:eastAsia="es-MX"/>
               </w:rPr>
               <w:drawing>
                 <wp:inline distT="0" distB="0" distL="0" distR="0" wp14:anchorId="057F40FA" wp14:editId="7DEC735C">
@@ -7302,7 +8391,102 @@
             </w:r>
             <w:r>
               <w:br/>
-              <w:t>(applicable only at a minimum range away of the object)</w:t>
+              <w:t xml:space="preserve">(applicable only at a minimum range away of the </w:t>
+            </w:r>
+            <w:r>
+              <w:t>secondary characters</w:t>
+            </w:r>
+            <w:r>
+              <w:t>)</w:t>
+            </w:r>
+          </w:p>
+        </w:tc>
+      </w:tr>
+      <w:tr>
+        <w:trPr>
+          <w:jc w:val="center"/>
+        </w:trPr>
+        <w:tc>
+          <w:tcPr>
+            <w:tcW w:w="4315" w:type="dxa"/>
+            <w:vAlign w:val="center"/>
+          </w:tcPr>
+          <w:p>
+            <w:pPr>
+              <w:jc w:val="center"/>
+              <w:rPr>
+                <w:noProof/>
+              </w:rPr>
+            </w:pPr>
+            <w:r>
+              <w:rPr>
+                <w:noProof/>
+                <w:lang w:val="es-MX" w:eastAsia="es-MX"/>
+              </w:rPr>
+              <w:drawing>
+                <wp:inline distT="0" distB="0" distL="0" distR="0" wp14:anchorId="405308CA" wp14:editId="1B30673A">
+                  <wp:extent cx="457200" cy="523875"/>
+                  <wp:effectExtent l="0" t="0" r="0" b="9525"/>
+                  <wp:docPr id="45" name="Picture 45"/>
+                  <wp:cNvGraphicFramePr>
+                    <a:graphicFrameLocks xmlns:a="http://schemas.openxmlformats.org/drawingml/2006/main" noChangeAspect="1"/>
+                  </wp:cNvGraphicFramePr>
+                  <a:graphic xmlns:a="http://schemas.openxmlformats.org/drawingml/2006/main">
+                    <a:graphicData uri="http://schemas.openxmlformats.org/drawingml/2006/picture">
+                      <pic:pic xmlns:pic="http://schemas.openxmlformats.org/drawingml/2006/picture">
+                        <pic:nvPicPr>
+                          <pic:cNvPr id="1" name=""/>
+                          <pic:cNvPicPr/>
+                        </pic:nvPicPr>
+                        <pic:blipFill>
+                          <a:blip r:embed="rId20"/>
+                          <a:stretch>
+                            <a:fillRect/>
+                          </a:stretch>
+                        </pic:blipFill>
+                        <pic:spPr>
+                          <a:xfrm>
+                            <a:off x="0" y="0"/>
+                            <a:ext cx="457200" cy="523875"/>
+                          </a:xfrm>
+                          <a:prstGeom prst="rect">
+                            <a:avLst/>
+                          </a:prstGeom>
+                        </pic:spPr>
+                      </pic:pic>
+                    </a:graphicData>
+                  </a:graphic>
+                </wp:inline>
+              </w:drawing>
+            </w:r>
+          </w:p>
+        </w:tc>
+        <w:tc>
+          <w:tcPr>
+            <w:tcW w:w="4315" w:type="dxa"/>
+            <w:vAlign w:val="center"/>
+          </w:tcPr>
+          <w:p>
+            <w:pPr>
+              <w:keepNext/>
+              <w:jc w:val="center"/>
+            </w:pPr>
+            <w:r>
+              <w:rPr>
+                <w:b/>
+              </w:rPr>
+              <w:t xml:space="preserve">B: </w:t>
+            </w:r>
+            <w:r>
+              <w:t xml:space="preserve">keyboard key used to board – </w:t>
+            </w:r>
+            <w:proofErr w:type="spellStart"/>
+            <w:r>
+              <w:t>deboard</w:t>
+            </w:r>
+            <w:proofErr w:type="spellEnd"/>
+            <w:r>
+              <w:t xml:space="preserve"> the character on the raft</w:t>
             </w:r>
           </w:p>
         </w:tc>
@@ -7378,6 +8562,7 @@
       <w:r>
         <w:rPr>
           <w:noProof/>
+          <w:lang w:val="es-MX" w:eastAsia="es-MX"/>
         </w:rPr>
         <w:drawing>
           <wp:inline distT="0" distB="0" distL="0" distR="0" wp14:anchorId="7E3F36DD" wp14:editId="5A28AC4D">
@@ -7395,7 +8580,7 @@
                     <pic:cNvPicPr/>
                   </pic:nvPicPr>
                   <pic:blipFill>
-                    <a:blip r:embed="rId20"/>
+                    <a:blip r:embed="rId21"/>
                     <a:stretch>
                       <a:fillRect/>
                     </a:stretch>
@@ -7458,10 +8643,12 @@
     <w:p/>
     <w:p/>
     <w:p/>
-    <w:p/>
-    <w:p/>
-    <w:p/>
-    <w:bookmarkStart w:id="18" w:name="_Toc490412849" w:displacedByCustomXml="next"/>
+    <w:p>
+      <w:r>
+        <w:br w:type="page"/>
+      </w:r>
+    </w:p>
+    <w:bookmarkStart w:id="20" w:name="_Toc491023220" w:displacedByCustomXml="next"/>
     <w:sdt>
       <w:sdtPr>
         <w:rPr>
@@ -7489,7 +8676,7 @@
           <w:r>
             <w:t>Bibliography</w:t>
           </w:r>
-          <w:bookmarkEnd w:id="18"/>
+          <w:bookmarkEnd w:id="20"/>
         </w:p>
         <w:sdt>
           <w:sdtPr>
@@ -7570,6 +8757,29 @@
               </w:r>
             </w:p>
             <w:p>
+              <w:pPr>
+                <w:pStyle w:val="Bibliography"/>
+                <w:ind w:left="720" w:hanging="720"/>
+                <w:rPr>
+                  <w:noProof/>
+                </w:rPr>
+              </w:pPr>
+              <w:r>
+                <w:rPr>
+                  <w:i/>
+                  <w:iCs/>
+                  <w:noProof/>
+                </w:rPr>
+                <w:t>threejs</w:t>
+              </w:r>
+              <w:r>
+                <w:rPr>
+                  <w:noProof/>
+                </w:rPr>
+                <w:t>. (n.d.). Retrieved from https://threejs.org/</w:t>
+              </w:r>
+            </w:p>
+            <w:p>
               <w:r>
                 <w:rPr>
                   <w:b/>
@@ -7585,7 +8795,7 @@
     </w:sdt>
     <w:p/>
     <w:sectPr>
-      <w:footerReference w:type="default" r:id="rId21"/>
+      <w:footerReference w:type="default" r:id="rId22"/>
       <w:pgSz w:w="12240" w:h="15840"/>
       <w:pgMar w:top="720" w:right="720" w:bottom="720" w:left="720" w:header="720" w:footer="720" w:gutter="0"/>
       <w:pgNumType w:start="1"/>
@@ -7661,7 +8871,7 @@
         <w:noProof/>
         <w:color w:val="5B9BD5" w:themeColor="accent1"/>
       </w:rPr>
-      <w:t>8</w:t>
+      <w:t>2</w:t>
     </w:r>
     <w:r>
       <w:rPr>
@@ -8715,7 +9925,7 @@
     <b:LCID>en-US</b:LCID>
     <b:InternetSiteTitle>Blender Foundation</b:InternetSiteTitle>
     <b:URL>https://www.blender.org/</b:URL>
-    <b:RefOrder>3</b:RefOrder>
+    <b:RefOrder>2</b:RefOrder>
   </b:Source>
   <b:Source>
     <b:Tag>Cus</b:Tag>
@@ -8723,7 +9933,7 @@
     <b:Guid>{F0E5C124-16BF-4A2C-8D66-E02BE534D780}</b:Guid>
     <b:InternetSiteTitle>Custom Map Makers</b:InternetSiteTitle>
     <b:URL>http://www.custommapmakers.org/skyboxes.php</b:URL>
-    <b:RefOrder>2</b:RefOrder>
+    <b:RefOrder>5</b:RefOrder>
   </b:Source>
   <b:Source>
     <b:Tag>Lee</b:Tag>
@@ -8741,7 +9951,7 @@
     </b:Author>
     <b:InternetSiteTitle>stemkoski</b:InternetSiteTitle>
     <b:URL>http://stemkoski.github.io/Three.js/index.html</b:URL>
-    <b:RefOrder>4</b:RefOrder>
+    <b:RefOrder>3</b:RefOrder>
   </b:Source>
   <b:Source>
     <b:Tag>Lio</b:Tag>
@@ -8750,6 +9960,14 @@
     <b:InternetSiteTitle>LionStudiosTM</b:InternetSiteTitle>
     <b:URL>https://www.youtube.com/user/xVxMARKxVx/featured</b:URL>
     <b:RefOrder>1</b:RefOrder>
+  </b:Source>
+  <b:Source>
+    <b:Tag>thr</b:Tag>
+    <b:SourceType>InternetSite</b:SourceType>
+    <b:Guid>{D1526E3D-16B9-4257-BC5C-1012756BE4CF}</b:Guid>
+    <b:Title>threejs</b:Title>
+    <b:URL>https://threejs.org/</b:URL>
+    <b:RefOrder>4</b:RefOrder>
   </b:Source>
 </b:Sources>
 </file>
@@ -8763,7 +9981,7 @@
 </file>
 
 <file path=customXml/itemProps2.xml><?xml version="1.0" encoding="utf-8"?>
-<ds:datastoreItem xmlns:ds="http://schemas.openxmlformats.org/officeDocument/2006/customXml" ds:itemID="{558CC199-29B1-473A-A2DB-5E7C011CFC47}">
+<ds:datastoreItem xmlns:ds="http://schemas.openxmlformats.org/officeDocument/2006/customXml" ds:itemID="{8DB80FF5-1617-4BE3-8E41-549C832FA58D}">
   <ds:schemaRefs>
     <ds:schemaRef ds:uri="http://schemas.openxmlformats.org/officeDocument/2006/bibliography"/>
   </ds:schemaRefs>

</xml_diff>